<commit_message>
new personal projects added.
</commit_message>
<xml_diff>
--- a/MustafaKorkmaz_CV.docx
+++ b/MustafaKorkmaz_CV.docx
@@ -2930,20 +2930,41 @@
                             <w:sz w:val="24"/>
                           </w:rPr>
                         </w:pPr>
-                        <w:r>
+                      </w:p>
+                      <w:p>
+                        <w:pPr>
                           <w:rPr>
                             <w:b/>
                             <w:caps/>
                             <w:sz w:val="24"/>
                           </w:rPr>
-                          <w:t>COBOL</w:t>
-                        </w:r>
-                        <w:r>
+                        </w:pPr>
+                      </w:p>
+                      <w:p>
+                        <w:pPr>
                           <w:rPr>
                             <w:b/>
                             <w:caps/>
                             <w:sz w:val="24"/>
                           </w:rPr>
+                        </w:pPr>
+                        <w:bookmarkStart w:id="0" w:name="_GoBack"/>
+                        <w:bookmarkEnd w:id="0"/>
+                        <w:r>
+                          <w:rPr>
+                            <w:b/>
+                            <w:caps/>
+                            <w:sz w:val="24"/>
+                          </w:rPr>
+                          <w:lastRenderedPageBreak/>
+                          <w:t>COBOL</w:t>
+                        </w:r>
+                        <w:r>
+                          <w:rPr>
+                            <w:b/>
+                            <w:caps/>
+                            <w:sz w:val="24"/>
+                          </w:rPr>
                           <w:t xml:space="preserve"> certificate</w:t>
                         </w:r>
                       </w:p>
@@ -2996,7 +3017,6 @@
                       </w:p>
                       <w:p>
                         <w:r>
-                          <w:lastRenderedPageBreak/>
                           <w:t>20 hours Introduction to Cobol Programming course</w:t>
                         </w:r>
                       </w:p>
@@ -3277,23 +3297,45 @@
                             <w:caps/>
                             <w:sz w:val="24"/>
                           </w:rPr>
-                          <w:t>BTIDDAA pwa</w:t>
+                          <w:t>prudentıal fırst payment ıntegratıon</w:t>
                         </w:r>
                       </w:p>
                       <w:p>
-                        <w:r>
-                          <w:t xml:space="preserve">Progressive web app for </w:t>
-                        </w:r>
                         <w:proofErr w:type="spellStart"/>
                         <w:r>
-                          <w:t>BTiddaa</w:t>
+                          <w:t>Wirecard</w:t>
                         </w:r>
                         <w:proofErr w:type="spellEnd"/>
                         <w:r>
-                          <w:t>.</w:t>
-                        </w:r>
-                        <w:r>
-                          <w:t xml:space="preserve"> PWA developed with Ionic framework.</w:t>
+                          <w:t xml:space="preserve"> (</w:t>
+                        </w:r>
+                        <w:r>
+                          <w:t>transactions</w:t>
+                        </w:r>
+                        <w:r>
+                          <w:t xml:space="preserve"> </w:t>
+                        </w:r>
+                        <w:r>
+                          <w:t xml:space="preserve">for outside of Turkey) and </w:t>
+                        </w:r>
+                        <w:proofErr w:type="spellStart"/>
+                        <w:r>
+                          <w:t>Garanti</w:t>
+                        </w:r>
+                        <w:proofErr w:type="spellEnd"/>
+                        <w:r>
+                          <w:t xml:space="preserve"> Bank 3D Virtual POS integration in checkout page of </w:t>
+                        </w:r>
+                        <w:hyperlink r:id="rId17" w:history="1">
+                          <w:r>
+                            <w:rPr>
+                              <w:rStyle w:val="Kpr"/>
+                            </w:rPr>
+                            <w:t>https://www.prudentialfirst.com/</w:t>
+                          </w:r>
+                        </w:hyperlink>
+                        <w:r>
+                          <w:t xml:space="preserve"> web site.</w:t>
                         </w:r>
                       </w:p>
                       <w:p/>
@@ -3311,16 +3353,47 @@
                             <w:caps/>
                             <w:sz w:val="24"/>
                           </w:rPr>
-                          <w:t>Crypto Currency Service</w:t>
+                          <w:t>BTIDDAA pwa</w:t>
                         </w:r>
                       </w:p>
                       <w:p>
                         <w:r>
-                          <w:t>Slack app for crypto currencies.</w:t>
+                          <w:t xml:space="preserve">Progressive web app for </w:t>
+                        </w:r>
+                        <w:proofErr w:type="spellStart"/>
+                        <w:r>
+                          <w:t>BTiddaa</w:t>
+                        </w:r>
+                        <w:proofErr w:type="spellEnd"/>
+                        <w:r>
+                          <w:t>. PWA developed with Ionic framework.</w:t>
+                        </w:r>
+                      </w:p>
+                      <w:p/>
+                      <w:p>
+                        <w:pPr>
+                          <w:rPr>
+                            <w:b/>
+                            <w:caps/>
+                            <w:sz w:val="24"/>
+                          </w:rPr>
+                        </w:pPr>
+                        <w:r>
+                          <w:rPr>
+                            <w:b/>
+                            <w:caps/>
+                            <w:sz w:val="24"/>
+                          </w:rPr>
+                          <w:t>Crypto Currency Service</w:t>
                         </w:r>
                       </w:p>
                       <w:p>
                         <w:r>
+                          <w:t>Slack app for crypto currencies.</w:t>
+                        </w:r>
+                      </w:p>
+                      <w:p>
+                        <w:r>
                           <w:t>API Doc</w:t>
                         </w:r>
                         <w:r>
@@ -3329,7 +3402,7 @@
                         <w:r>
                           <w:t xml:space="preserve"> </w:t>
                         </w:r>
-                        <w:hyperlink r:id="rId17" w:history="1">
+                        <w:hyperlink r:id="rId18" w:history="1">
                           <w:r>
                             <w:rPr>
                               <w:rStyle w:val="Kpr"/>
@@ -3363,7 +3436,7 @@
                         <w:r>
                           <w:t>Quartz job scheduler integrated (</w:t>
                         </w:r>
-                        <w:hyperlink r:id="rId18" w:history="1">
+                        <w:hyperlink r:id="rId19" w:history="1">
                           <w:r>
                             <w:rPr>
                               <w:rStyle w:val="Kpr"/>
@@ -3390,7 +3463,7 @@
                         <w:r>
                           <w:t xml:space="preserve"> </w:t>
                         </w:r>
-                        <w:hyperlink r:id="rId19" w:history="1">
+                        <w:hyperlink r:id="rId20" w:history="1">
                           <w:r>
                             <w:rPr>
                               <w:rStyle w:val="Kpr"/>
@@ -3441,7 +3514,7 @@
                         <w:r>
                           <w:t xml:space="preserve">API Documentation: </w:t>
                         </w:r>
-                        <w:hyperlink r:id="rId20" w:history="1">
+                        <w:hyperlink r:id="rId21" w:history="1">
                           <w:r>
                             <w:rPr>
                               <w:rStyle w:val="Kpr"/>
@@ -3454,7 +3527,7 @@
                         <w:r>
                           <w:t xml:space="preserve">Angular 6 Web Panel: </w:t>
                         </w:r>
-                        <w:hyperlink r:id="rId21" w:history="1">
+                        <w:hyperlink r:id="rId22" w:history="1">
                           <w:r>
                             <w:rPr>
                               <w:rStyle w:val="Kpr"/>
@@ -3509,7 +3582,7 @@
                         <w:r>
                           <w:t xml:space="preserve">API Documentation: </w:t>
                         </w:r>
-                        <w:hyperlink r:id="rId22" w:history="1">
+                        <w:hyperlink r:id="rId23" w:history="1">
                           <w:r>
                             <w:rPr>
                               <w:rStyle w:val="Kpr"/>
@@ -3522,7 +3595,7 @@
                         <w:r>
                           <w:t xml:space="preserve">Angular 6 Web Panel: </w:t>
                         </w:r>
-                        <w:hyperlink r:id="rId23" w:history="1">
+                        <w:hyperlink r:id="rId24" w:history="1">
                           <w:r>
                             <w:rPr>
                               <w:rStyle w:val="Kpr"/>
@@ -3582,7 +3655,7 @@
                           <w:t xml:space="preserve"> </w:t>
                         </w:r>
                         <w:proofErr w:type="gramEnd"/>
-                        <w:hyperlink r:id="rId24" w:history="1">
+                        <w:hyperlink r:id="rId25" w:history="1">
                           <w:r>
                             <w:rPr>
                               <w:rStyle w:val="Kpr"/>
@@ -3694,7 +3767,6 @@
                 <w:b/>
                 <w:sz w:val="44"/>
               </w:rPr>
-              <w:lastRenderedPageBreak/>
               <w:t>REFERENCES</w:t>
             </w:r>
           </w:p>
@@ -3803,8 +3875,6 @@
                       <w:b/>
                     </w:rPr>
                   </w:pPr>
-                  <w:bookmarkStart w:id="0" w:name="_GoBack"/>
-                  <w:bookmarkEnd w:id="0"/>
                   <w:r>
                     <w:rPr>
                       <w:b/>
@@ -3995,7 +4065,7 @@
       </w:pPr>
     </w:p>
     <w:sectPr>
-      <w:headerReference w:type="default" r:id="rId25"/>
+      <w:headerReference w:type="default" r:id="rId26"/>
       <w:pgSz w:w="11907" w:h="16839" w:code="9"/>
       <w:pgMar w:top="720" w:right="720" w:bottom="864" w:left="720" w:header="720" w:footer="720" w:gutter="0"/>
       <w:cols w:space="720"/>
@@ -5899,7 +5969,7 @@
   <a:extraClrSchemeLst/>
   <a:extLst>
     <a:ext uri="{05A4C25C-085E-4340-85A3-A5531E510DB2}">
-      <thm15:themeFamily xmlns:thm15="http://schemas.microsoft.com/office/thememl/2012/main" xmlns="" name="Office Theme" id="{62F939B6-93AF-4DB8-9C6B-D6C7DFDC589F}" vid="{4A3C46E8-61CC-4603-A589-7422A47A8E4A}"/>
+      <thm15:themeFamily xmlns="" xmlns:thm15="http://schemas.microsoft.com/office/thememl/2012/main" name="Office Theme" id="{62F939B6-93AF-4DB8-9C6B-D6C7DFDC589F}" vid="{4A3C46E8-61CC-4603-A589-7422A47A8E4A}"/>
     </a:ext>
   </a:extLst>
 </a:theme>
@@ -5910,7 +5980,7 @@
 </file>
 
 <file path=customXml/itemProps1.xml><?xml version="1.0" encoding="utf-8"?>
-<ds:datastoreItem xmlns:ds="http://schemas.openxmlformats.org/officeDocument/2006/customXml" ds:itemID="{0104F30D-6FAB-46EF-9B2D-C32693ABB098}">
+<ds:datastoreItem xmlns:ds="http://schemas.openxmlformats.org/officeDocument/2006/customXml" ds:itemID="{BDC5F7BD-4E85-4CCC-B784-D9785AAC5C9A}">
   <ds:schemaRefs>
     <ds:schemaRef ds:uri="http://schemas.openxmlformats.org/officeDocument/2006/bibliography"/>
   </ds:schemaRefs>

</xml_diff>

<commit_message>
Prudential frst education company experience added.
</commit_message>
<xml_diff>
--- a/MustafaKorkmaz_CV.docx
+++ b/MustafaKorkmaz_CV.docx
@@ -368,7 +368,13 @@
                 </w:tcPr>
                 <w:p>
                   <w:r>
-                    <w:t>Software development professional bringing more than 8 official years in software, development and integration.</w:t>
+                    <w:t>Software development p</w:t>
+                  </w:r>
+                  <w:r>
+                    <w:t>rofessional bringing more than 9</w:t>
+                  </w:r>
+                  <w:r>
+                    <w:t xml:space="preserve"> official years in software, development and integration.</w:t>
                   </w:r>
                 </w:p>
                 <w:p>
@@ -879,7 +885,7 @@
               <w:tblLook w:val="04A0" w:firstRow="1" w:lastRow="0" w:firstColumn="1" w:lastColumn="0" w:noHBand="0" w:noVBand="1"/>
             </w:tblPr>
             <w:tblGrid>
-              <w:gridCol w:w="6825"/>
+              <w:gridCol w:w="6997"/>
               <w:gridCol w:w="28"/>
             </w:tblGrid>
             <w:tr>
@@ -921,6 +927,443 @@
                   <w:tcW w:w="6853" w:type="dxa"/>
                   <w:gridSpan w:val="2"/>
                 </w:tcPr>
+                <w:tbl>
+                  <w:tblPr>
+                    <w:tblStyle w:val="TabloKlavuzu"/>
+                    <w:tblW w:w="6806" w:type="dxa"/>
+                    <w:tblBorders>
+                      <w:top w:val="none" w:sz="0" w:space="0" w:color="auto"/>
+                      <w:left w:val="none" w:sz="0" w:space="0" w:color="auto"/>
+                      <w:bottom w:val="none" w:sz="0" w:space="0" w:color="auto"/>
+                      <w:right w:val="none" w:sz="0" w:space="0" w:color="auto"/>
+                      <w:insideH w:val="none" w:sz="0" w:space="0" w:color="auto"/>
+                      <w:insideV w:val="none" w:sz="0" w:space="0" w:color="auto"/>
+                    </w:tblBorders>
+                    <w:tblLook w:val="04A0" w:firstRow="1" w:lastRow="0" w:firstColumn="1" w:lastColumn="0" w:noHBand="0" w:noVBand="1"/>
+                  </w:tblPr>
+                  <w:tblGrid>
+                    <w:gridCol w:w="6806"/>
+                  </w:tblGrid>
+                  <w:tr>
+                    <w:trPr>
+                      <w:trHeight w:val="221"/>
+                    </w:trPr>
+                    <w:tc>
+                      <w:tcPr>
+                        <w:tcW w:w="6806" w:type="dxa"/>
+                      </w:tcPr>
+                      <w:p>
+                        <w:pPr>
+                          <w:rPr>
+                            <w:b/>
+                            <w:sz w:val="24"/>
+                          </w:rPr>
+                        </w:pPr>
+                        <w:r>
+                          <w:rPr>
+                            <w:b/>
+                            <w:caps/>
+                            <w:sz w:val="24"/>
+                          </w:rPr>
+                          <w:t>Software developer</w:t>
+                        </w:r>
+                        <w:r>
+                          <w:rPr>
+                            <w:b/>
+                            <w:sz w:val="24"/>
+                          </w:rPr>
+                          <w:t xml:space="preserve">, </w:t>
+                        </w:r>
+                        <w:r>
+                          <w:rPr>
+                            <w:b/>
+                            <w:sz w:val="24"/>
+                          </w:rPr>
+                          <w:t>Prudential First Education</w:t>
+                        </w:r>
+                      </w:p>
+                    </w:tc>
+                  </w:tr>
+                  <w:tr>
+                    <w:trPr>
+                      <w:trHeight w:val="221"/>
+                    </w:trPr>
+                    <w:tc>
+                      <w:tcPr>
+                        <w:tcW w:w="6806" w:type="dxa"/>
+                      </w:tcPr>
+                      <w:p>
+                        <w:proofErr w:type="spellStart"/>
+                        <w:r>
+                          <w:t>Atasehir</w:t>
+                        </w:r>
+                        <w:proofErr w:type="spellEnd"/>
+                        <w:r>
+                          <w:t>, Istanbul — 2019 – now</w:t>
+                        </w:r>
+                      </w:p>
+                    </w:tc>
+                  </w:tr>
+                  <w:tr>
+                    <w:trPr>
+                      <w:trHeight w:val="208"/>
+                    </w:trPr>
+                    <w:tc>
+                      <w:tcPr>
+                        <w:tcW w:w="6806" w:type="dxa"/>
+                      </w:tcPr>
+                      <w:p/>
+                    </w:tc>
+                  </w:tr>
+                  <w:tr>
+                    <w:trPr>
+                      <w:trHeight w:val="625"/>
+                    </w:trPr>
+                    <w:tc>
+                      <w:tcPr>
+                        <w:tcW w:w="6806" w:type="dxa"/>
+                      </w:tcPr>
+                      <w:p>
+                        <w:r>
+                          <w:t xml:space="preserve">Lead developer at </w:t>
+                        </w:r>
+                        <w:proofErr w:type="spellStart"/>
+                        <w:r>
+                          <w:t>PrudentialFirst</w:t>
+                        </w:r>
+                        <w:proofErr w:type="spellEnd"/>
+                        <w:r>
+                          <w:t xml:space="preserve"> and responsible of any needed and ongoing development features</w:t>
+                        </w:r>
+                        <w:r>
+                          <w:t xml:space="preserve">. </w:t>
+                        </w:r>
+                        <w:r>
+                          <w:t xml:space="preserve">Whole purpose of </w:t>
+                        </w:r>
+                        <w:r>
+                          <w:t>our software development team is to create an education sector oriented, robust platform for connectivity of educators, students and schools.</w:t>
+                        </w:r>
+                      </w:p>
+                      <w:p/>
+                    </w:tc>
+                  </w:tr>
+                  <w:tr>
+                    <w:trPr>
+                      <w:trHeight w:val="208"/>
+                    </w:trPr>
+                    <w:tc>
+                      <w:tcPr>
+                        <w:tcW w:w="6806" w:type="dxa"/>
+                      </w:tcPr>
+                      <w:p>
+                        <w:pPr>
+                          <w:rPr>
+                            <w:b/>
+                          </w:rPr>
+                        </w:pPr>
+                        <w:r>
+                          <w:rPr>
+                            <w:b/>
+                          </w:rPr>
+                          <w:t>Accomplishments:</w:t>
+                        </w:r>
+                      </w:p>
+                    </w:tc>
+                  </w:tr>
+                  <w:tr>
+                    <w:trPr>
+                      <w:trHeight w:val="662"/>
+                    </w:trPr>
+                    <w:tc>
+                      <w:tcPr>
+                        <w:tcW w:w="6806" w:type="dxa"/>
+                      </w:tcPr>
+                      <w:p>
+                        <w:pPr>
+                          <w:pStyle w:val="ListeParagraf"/>
+                          <w:numPr>
+                            <w:ilvl w:val="0"/>
+                            <w:numId w:val="5"/>
+                          </w:numPr>
+                          <w:rPr>
+                            <w:lang w:val="fr-FR"/>
+                          </w:rPr>
+                        </w:pPr>
+                        <w:r>
+                          <w:t xml:space="preserve">Asp.Net based </w:t>
+                        </w:r>
+                        <w:hyperlink r:id="rId12" w:history="1">
+                          <w:r>
+                            <w:rPr>
+                              <w:rStyle w:val="Kpr"/>
+                            </w:rPr>
+                            <w:t>https://prudentialfirst.com/</w:t>
+                          </w:r>
+                        </w:hyperlink>
+                        <w:r>
+                          <w:t xml:space="preserve"> web site</w:t>
+                        </w:r>
+                        <w:r>
+                          <w:rPr>
+                            <w:lang w:val="fr-FR"/>
+                          </w:rPr>
+                          <w:t>.</w:t>
+                        </w:r>
+                      </w:p>
+                      <w:p>
+                        <w:pPr>
+                          <w:pStyle w:val="ListeParagraf"/>
+                          <w:numPr>
+                            <w:ilvl w:val="0"/>
+                            <w:numId w:val="5"/>
+                          </w:numPr>
+                          <w:rPr>
+                            <w:lang w:val="fr-FR"/>
+                          </w:rPr>
+                        </w:pPr>
+                        <w:r>
+                          <w:rPr>
+                            <w:lang w:val="fr-FR"/>
+                          </w:rPr>
+                          <w:t xml:space="preserve">Angular7 and .Net </w:t>
+                        </w:r>
+                        <w:proofErr w:type="spellStart"/>
+                        <w:r>
+                          <w:rPr>
+                            <w:lang w:val="fr-FR"/>
+                          </w:rPr>
+                          <w:t>Core</w:t>
+                        </w:r>
+                        <w:proofErr w:type="spellEnd"/>
+                        <w:r>
+                          <w:rPr>
+                            <w:lang w:val="fr-FR"/>
+                          </w:rPr>
+                          <w:t xml:space="preserve"> </w:t>
+                        </w:r>
+                        <w:proofErr w:type="spellStart"/>
+                        <w:r>
+                          <w:rPr>
+                            <w:lang w:val="fr-FR"/>
+                          </w:rPr>
+                          <w:t>integrated</w:t>
+                        </w:r>
+                        <w:proofErr w:type="spellEnd"/>
+                        <w:r>
+                          <w:rPr>
+                            <w:lang w:val="fr-FR"/>
+                          </w:rPr>
+                          <w:t xml:space="preserve"> Back office web site (</w:t>
+                        </w:r>
+                        <w:proofErr w:type="spellStart"/>
+                        <w:r>
+                          <w:rPr>
+                            <w:lang w:val="fr-FR"/>
+                          </w:rPr>
+                          <w:t>cannot</w:t>
+                        </w:r>
+                        <w:proofErr w:type="spellEnd"/>
+                        <w:r>
+                          <w:rPr>
+                            <w:lang w:val="fr-FR"/>
+                          </w:rPr>
+                          <w:t xml:space="preserve"> </w:t>
+                        </w:r>
+                        <w:proofErr w:type="spellStart"/>
+                        <w:r>
+                          <w:rPr>
+                            <w:lang w:val="fr-FR"/>
+                          </w:rPr>
+                          <w:t>share</w:t>
+                        </w:r>
+                        <w:proofErr w:type="spellEnd"/>
+                        <w:r>
+                          <w:rPr>
+                            <w:lang w:val="fr-FR"/>
+                          </w:rPr>
+                          <w:t xml:space="preserve"> </w:t>
+                        </w:r>
+                        <w:proofErr w:type="spellStart"/>
+                        <w:r>
+                          <w:rPr>
+                            <w:lang w:val="fr-FR"/>
+                          </w:rPr>
+                          <w:t>link</w:t>
+                        </w:r>
+                        <w:proofErr w:type="spellEnd"/>
+                        <w:r>
+                          <w:rPr>
+                            <w:lang w:val="fr-FR"/>
+                          </w:rPr>
+                          <w:t xml:space="preserve"> due to </w:t>
+                        </w:r>
+                        <w:proofErr w:type="spellStart"/>
+                        <w:r>
+                          <w:rPr>
+                            <w:lang w:val="fr-FR"/>
+                          </w:rPr>
+                          <w:t>privacy</w:t>
+                        </w:r>
+                        <w:proofErr w:type="spellEnd"/>
+                        <w:r>
+                          <w:rPr>
+                            <w:lang w:val="fr-FR"/>
+                          </w:rPr>
+                          <w:t xml:space="preserve"> </w:t>
+                        </w:r>
+                        <w:proofErr w:type="spellStart"/>
+                        <w:r>
+                          <w:rPr>
+                            <w:lang w:val="fr-FR"/>
+                          </w:rPr>
+                          <w:t>policy</w:t>
+                        </w:r>
+                        <w:proofErr w:type="spellEnd"/>
+                        <w:r>
+                          <w:rPr>
+                            <w:lang w:val="fr-FR"/>
+                          </w:rPr>
+                          <w:t>)</w:t>
+                        </w:r>
+                      </w:p>
+                      <w:p>
+                        <w:pPr>
+                          <w:pStyle w:val="ListeParagraf"/>
+                          <w:numPr>
+                            <w:ilvl w:val="0"/>
+                            <w:numId w:val="5"/>
+                          </w:numPr>
+                          <w:rPr>
+                            <w:lang w:val="fr-FR"/>
+                          </w:rPr>
+                        </w:pPr>
+                        <w:proofErr w:type="spellStart"/>
+                        <w:r>
+                          <w:rPr>
+                            <w:lang w:val="fr-FR"/>
+                          </w:rPr>
+                          <w:t>Dealing</w:t>
+                        </w:r>
+                        <w:proofErr w:type="spellEnd"/>
+                        <w:r>
+                          <w:rPr>
+                            <w:lang w:val="fr-FR"/>
+                          </w:rPr>
+                          <w:t xml:space="preserve"> </w:t>
+                        </w:r>
+                        <w:proofErr w:type="spellStart"/>
+                        <w:r>
+                          <w:rPr>
+                            <w:lang w:val="fr-FR"/>
+                          </w:rPr>
+                          <w:t>with</w:t>
+                        </w:r>
+                        <w:proofErr w:type="spellEnd"/>
+                        <w:r>
+                          <w:rPr>
+                            <w:lang w:val="fr-FR"/>
+                          </w:rPr>
+                          <w:t xml:space="preserve"> all application</w:t>
+                        </w:r>
+                        <w:r>
+                          <w:rPr>
+                            <w:lang w:val="fr-FR"/>
+                          </w:rPr>
+                          <w:t xml:space="preserve">s’ </w:t>
+                        </w:r>
+                        <w:proofErr w:type="spellStart"/>
+                        <w:r>
+                          <w:rPr>
+                            <w:lang w:val="fr-FR"/>
+                          </w:rPr>
+                          <w:t>DevOps</w:t>
+                        </w:r>
+                        <w:proofErr w:type="spellEnd"/>
+                        <w:r>
+                          <w:rPr>
+                            <w:lang w:val="fr-FR"/>
+                          </w:rPr>
+                          <w:t xml:space="preserve"> </w:t>
+                        </w:r>
+                        <w:proofErr w:type="spellStart"/>
+                        <w:r>
+                          <w:rPr>
+                            <w:lang w:val="fr-FR"/>
+                          </w:rPr>
+                          <w:t>lifecyles</w:t>
+                        </w:r>
+                        <w:proofErr w:type="spellEnd"/>
+                        <w:r>
+                          <w:rPr>
+                            <w:lang w:val="fr-FR"/>
+                          </w:rPr>
+                          <w:t>.</w:t>
+                        </w:r>
+                      </w:p>
+                      <w:p>
+                        <w:pPr>
+                          <w:pStyle w:val="ListeParagraf"/>
+                          <w:numPr>
+                            <w:ilvl w:val="0"/>
+                            <w:numId w:val="5"/>
+                          </w:numPr>
+                          <w:rPr>
+                            <w:lang w:val="fr-FR"/>
+                          </w:rPr>
+                        </w:pPr>
+                        <w:proofErr w:type="spellStart"/>
+                        <w:r>
+                          <w:rPr>
+                            <w:lang w:val="fr-FR"/>
+                          </w:rPr>
+                          <w:t>Database</w:t>
+                        </w:r>
+                        <w:proofErr w:type="spellEnd"/>
+                        <w:r>
+                          <w:rPr>
+                            <w:lang w:val="fr-FR"/>
+                          </w:rPr>
+                          <w:t xml:space="preserve"> Administration</w:t>
+                        </w:r>
+                      </w:p>
+                    </w:tc>
+                  </w:tr>
+                  <w:tr>
+                    <w:trPr>
+                      <w:trHeight w:val="208"/>
+                    </w:trPr>
+                    <w:tc>
+                      <w:tcPr>
+                        <w:tcW w:w="6806" w:type="dxa"/>
+                      </w:tcPr>
+                      <w:p>
+                        <w:pPr>
+                          <w:rPr>
+                            <w:lang w:val="fr-FR"/>
+                          </w:rPr>
+                        </w:pPr>
+                      </w:p>
+                    </w:tc>
+                  </w:tr>
+                  <w:tr>
+                    <w:trPr>
+                      <w:trHeight w:val="429"/>
+                    </w:trPr>
+                    <w:tc>
+                      <w:tcPr>
+                        <w:tcW w:w="6806" w:type="dxa"/>
+                      </w:tcPr>
+                      <w:p>
+                        <w:pPr>
+                          <w:rPr>
+                            <w:lang w:val="es-MX"/>
+                          </w:rPr>
+                        </w:pPr>
+                      </w:p>
+                    </w:tc>
+                  </w:tr>
+                </w:tbl>
                 <w:p>
                   <w:pPr>
                     <w:rPr>
@@ -976,7 +1419,10 @@
                   </w:r>
                   <w:proofErr w:type="spellEnd"/>
                   <w:r>
-                    <w:t xml:space="preserve"> — 2018 – now</w:t>
+                    <w:t xml:space="preserve"> — 2018 – </w:t>
+                  </w:r>
+                  <w:r>
+                    <w:t>2019</w:t>
                   </w:r>
                 </w:p>
               </w:tc>
@@ -1132,6 +1578,27 @@
                     </w:rPr>
                   </w:pPr>
                 </w:p>
+                <w:p>
+                  <w:pPr>
+                    <w:rPr>
+                      <w:sz w:val="24"/>
+                    </w:rPr>
+                  </w:pPr>
+                </w:p>
+                <w:p>
+                  <w:pPr>
+                    <w:rPr>
+                      <w:sz w:val="24"/>
+                    </w:rPr>
+                  </w:pPr>
+                </w:p>
+                <w:p>
+                  <w:pPr>
+                    <w:rPr>
+                      <w:sz w:val="24"/>
+                    </w:rPr>
+                  </w:pPr>
+                </w:p>
               </w:tc>
             </w:tr>
             <w:tr>
@@ -1153,6 +1620,7 @@
                       <w:caps/>
                       <w:sz w:val="24"/>
                     </w:rPr>
+                    <w:lastRenderedPageBreak/>
                     <w:t>Software engıneer</w:t>
                   </w:r>
                   <w:r>
@@ -1211,7 +1679,10 @@
                   </w:r>
                   <w:proofErr w:type="spellEnd"/>
                   <w:r>
-                    <w:t xml:space="preserve"> — 2014 – now</w:t>
+                    <w:t xml:space="preserve"> — 2014 – </w:t>
+                  </w:r>
+                  <w:r>
+                    <w:t>2018</w:t>
                   </w:r>
                 </w:p>
               </w:tc>
@@ -1554,61 +2025,15 @@
                   <w:pPr>
                     <w:rPr>
                       <w:b/>
-                      <w:caps/>
                       <w:sz w:val="24"/>
                     </w:rPr>
                   </w:pPr>
-                </w:p>
-                <w:p>
-                  <w:pPr>
+                  <w:r>
                     <w:rPr>
                       <w:b/>
                       <w:caps/>
                       <w:sz w:val="24"/>
                     </w:rPr>
-                  </w:pPr>
-                </w:p>
-                <w:p>
-                  <w:pPr>
-                    <w:rPr>
-                      <w:b/>
-                      <w:caps/>
-                      <w:sz w:val="24"/>
-                    </w:rPr>
-                  </w:pPr>
-                </w:p>
-                <w:p>
-                  <w:pPr>
-                    <w:rPr>
-                      <w:b/>
-                      <w:caps/>
-                      <w:sz w:val="24"/>
-                    </w:rPr>
-                  </w:pPr>
-                </w:p>
-                <w:p>
-                  <w:pPr>
-                    <w:rPr>
-                      <w:b/>
-                      <w:caps/>
-                      <w:sz w:val="24"/>
-                    </w:rPr>
-                  </w:pPr>
-                </w:p>
-                <w:p>
-                  <w:pPr>
-                    <w:rPr>
-                      <w:b/>
-                      <w:sz w:val="24"/>
-                    </w:rPr>
-                  </w:pPr>
-                  <w:r>
-                    <w:rPr>
-                      <w:b/>
-                      <w:caps/>
-                      <w:sz w:val="24"/>
-                    </w:rPr>
-                    <w:lastRenderedPageBreak/>
                     <w:t>software developer</w:t>
                   </w:r>
                   <w:r>
@@ -1642,7 +2067,6 @@
                 <w:p>
                   <w:proofErr w:type="spellStart"/>
                   <w:r>
-                    <w:lastRenderedPageBreak/>
                     <w:t>İzmit</w:t>
                   </w:r>
                   <w:proofErr w:type="spellEnd"/>
@@ -1748,7 +2172,7 @@
                       <w:numId w:val="6"/>
                     </w:numPr>
                   </w:pPr>
-                  <w:hyperlink r:id="rId12" w:history="1">
+                  <w:hyperlink r:id="rId13" w:history="1">
                     <w:r>
                       <w:rPr>
                         <w:rStyle w:val="Kpr"/>
@@ -2732,6 +3156,7 @@
                       <w:b/>
                       <w:sz w:val="44"/>
                     </w:rPr>
+                    <w:lastRenderedPageBreak/>
                     <w:t>EDUCATION</w:t>
                   </w:r>
                 </w:p>
@@ -3484,7 +3909,7 @@
                         <w:r>
                           <w:t xml:space="preserve"> for </w:t>
                         </w:r>
-                        <w:hyperlink r:id="rId13" w:history="1">
+                        <w:hyperlink r:id="rId14" w:history="1">
                           <w:r>
                             <w:rPr>
                               <w:rStyle w:val="Kpr"/>
@@ -3503,7 +3928,7 @@
                         <w:r>
                           <w:t xml:space="preserve">ocumentation: </w:t>
                         </w:r>
-                        <w:hyperlink r:id="rId14" w:history="1">
+                        <w:hyperlink r:id="rId15" w:history="1">
                           <w:r>
                             <w:rPr>
                               <w:rStyle w:val="Kpr"/>
@@ -3556,7 +3981,7 @@
                         <w:r>
                           <w:t xml:space="preserve">API Documentation: </w:t>
                         </w:r>
-                        <w:hyperlink r:id="rId15" w:history="1">
+                        <w:hyperlink r:id="rId16" w:history="1">
                           <w:r>
                             <w:rPr>
                               <w:rStyle w:val="Kpr"/>
@@ -3609,7 +4034,7 @@
                         <w:r>
                           <w:t xml:space="preserve"> Bank 3D Virtual POS integration in checkout page of </w:t>
                         </w:r>
-                        <w:hyperlink r:id="rId16" w:history="1">
+                        <w:hyperlink r:id="rId17" w:history="1">
                           <w:r>
                             <w:rPr>
                               <w:rStyle w:val="Kpr"/>
@@ -3677,6 +4102,7 @@
                       </w:p>
                       <w:p>
                         <w:r>
+                          <w:lastRenderedPageBreak/>
                           <w:t xml:space="preserve">API </w:t>
                         </w:r>
                         <w:r>
@@ -3691,7 +4117,7 @@
                         <w:r>
                           <w:t xml:space="preserve"> </w:t>
                         </w:r>
-                        <w:hyperlink r:id="rId17" w:history="1">
+                        <w:hyperlink r:id="rId18" w:history="1">
                           <w:r>
                             <w:rPr>
                               <w:rStyle w:val="Kpr"/>
@@ -3725,7 +4151,7 @@
                         <w:r>
                           <w:t>Quartz job scheduler integrated (</w:t>
                         </w:r>
-                        <w:hyperlink r:id="rId18" w:history="1">
+                        <w:hyperlink r:id="rId19" w:history="1">
                           <w:r>
                             <w:rPr>
                               <w:rStyle w:val="Kpr"/>
@@ -3752,7 +4178,7 @@
                         <w:r>
                           <w:t xml:space="preserve"> </w:t>
                         </w:r>
-                        <w:hyperlink r:id="rId19" w:history="1">
+                        <w:hyperlink r:id="rId20" w:history="1">
                           <w:r>
                             <w:rPr>
                               <w:rStyle w:val="Kpr"/>
@@ -3765,9 +4191,6 @@
                         </w:r>
                       </w:p>
                       <w:p/>
-                      <w:p/>
-                      <w:p/>
-                      <w:p/>
                       <w:p>
                         <w:pPr>
                           <w:rPr>
@@ -3782,7 +4205,6 @@
                             <w:caps/>
                             <w:sz w:val="24"/>
                           </w:rPr>
-                          <w:lastRenderedPageBreak/>
                           <w:t>Waste Recycling Project</w:t>
                         </w:r>
                       </w:p>
@@ -3813,7 +4235,7 @@
                         <w:r>
                           <w:t xml:space="preserve">API Documentation: </w:t>
                         </w:r>
-                        <w:hyperlink r:id="rId20" w:history="1">
+                        <w:hyperlink r:id="rId21" w:history="1">
                           <w:r>
                             <w:rPr>
                               <w:rStyle w:val="Kpr"/>
@@ -3826,7 +4248,7 @@
                         <w:r>
                           <w:t xml:space="preserve">Angular 6 Web Panel: </w:t>
                         </w:r>
-                        <w:hyperlink r:id="rId21" w:history="1">
+                        <w:hyperlink r:id="rId22" w:history="1">
                           <w:r>
                             <w:rPr>
                               <w:rStyle w:val="Kpr"/>
@@ -3887,7 +4309,7 @@
                         <w:r>
                           <w:t xml:space="preserve">API Documentation: </w:t>
                         </w:r>
-                        <w:hyperlink r:id="rId22" w:history="1">
+                        <w:hyperlink r:id="rId23" w:history="1">
                           <w:r>
                             <w:rPr>
                               <w:rStyle w:val="Kpr"/>
@@ -3900,7 +4322,7 @@
                         <w:r>
                           <w:t xml:space="preserve">Angular 6 Web Panel: </w:t>
                         </w:r>
-                        <w:hyperlink r:id="rId23" w:history="1">
+                        <w:hyperlink r:id="rId24" w:history="1">
                           <w:r>
                             <w:rPr>
                               <w:rStyle w:val="Kpr"/>
@@ -3948,7 +4370,10 @@
                       </w:p>
                       <w:p>
                         <w:r>
-                          <w:t>Working 3+ years</w:t>
+                          <w:t>Working 4</w:t>
+                        </w:r>
+                        <w:r>
+                          <w:t>+ years</w:t>
                         </w:r>
                         <w:r>
                           <w:t xml:space="preserve"> </w:t>
@@ -3961,7 +4386,7 @@
                           <w:t xml:space="preserve"> </w:t>
                         </w:r>
                         <w:proofErr w:type="gramEnd"/>
-                        <w:hyperlink r:id="rId24" w:history="1">
+                        <w:hyperlink r:id="rId25" w:history="1">
                           <w:r>
                             <w:rPr>
                               <w:rStyle w:val="Kpr"/>
@@ -4151,11 +4576,13 @@
                     <w:t>Mobile Develope</w:t>
                   </w:r>
                   <w:r>
-                    <w:t>r at s</w:t>
-                  </w:r>
-                  <w:r>
-                    <w:t>ahibinden.com</w:t>
-                  </w:r>
+                    <w:t xml:space="preserve">r at </w:t>
+                  </w:r>
+                  <w:proofErr w:type="spellStart"/>
+                  <w:r>
+                    <w:t>Vakifbank</w:t>
+                  </w:r>
+                  <w:proofErr w:type="spellEnd"/>
                 </w:p>
                 <w:p/>
                 <w:p>
@@ -4371,7 +4798,7 @@
       </w:pPr>
     </w:p>
     <w:sectPr>
-      <w:headerReference w:type="default" r:id="rId25"/>
+      <w:headerReference w:type="default" r:id="rId26"/>
       <w:pgSz w:w="11907" w:h="16839" w:code="9"/>
       <w:pgMar w:top="720" w:right="720" w:bottom="864" w:left="720" w:header="720" w:footer="720" w:gutter="0"/>
       <w:cols w:space="720"/>
@@ -6286,7 +6713,7 @@
 </file>
 
 <file path=customXml/itemProps1.xml><?xml version="1.0" encoding="utf-8"?>
-<ds:datastoreItem xmlns:ds="http://schemas.openxmlformats.org/officeDocument/2006/customXml" ds:itemID="{96AD2F27-82CF-406D-94DB-220F585C677A}">
+<ds:datastoreItem xmlns:ds="http://schemas.openxmlformats.org/officeDocument/2006/customXml" ds:itemID="{EAD29E60-A3F5-4A01-99BF-FB862A5761FD}">
   <ds:schemaRefs>
     <ds:schemaRef ds:uri="http://schemas.openxmlformats.org/officeDocument/2006/bibliography"/>
   </ds:schemaRefs>

</xml_diff>

<commit_message>
ScaleFocus company added. Phone number changed.
</commit_message>
<xml_diff>
--- a/MustafaKorkmaz_CV.docx
+++ b/MustafaKorkmaz_CV.docx
@@ -5,7 +5,7 @@
     <w:tbl>
       <w:tblPr>
         <w:tblStyle w:val="TabloKlavuzu"/>
-        <w:tblW w:w="10784" w:type="dxa"/>
+        <w:tblW w:w="11204" w:type="dxa"/>
         <w:tblBorders>
           <w:top w:val="none" w:sz="0" w:space="0" w:color="auto"/>
           <w:left w:val="none" w:sz="0" w:space="0" w:color="auto"/>
@@ -31,14 +31,12 @@
             <w:tcW w:w="3243" w:type="dxa"/>
           </w:tcPr>
           <w:p>
-            <w:bookmarkStart w:id="0" w:name="_GoBack"/>
-            <w:bookmarkEnd w:id="0"/>
             <w:r>
               <w:rPr>
                 <w:noProof/>
               </w:rPr>
               <w:drawing>
-                <wp:inline distT="0" distB="0" distL="0" distR="0" wp14:anchorId="68404FFA" wp14:editId="064917BE">
+                <wp:inline distT="0" distB="0" distL="0" distR="0" wp14:anchorId="6A9CE6B5" wp14:editId="204B9BAD">
                   <wp:extent cx="1742303" cy="1742303"/>
                   <wp:effectExtent l="0" t="0" r="0" b="0"/>
                   <wp:docPr id="5" name="Resim 5" descr="C:\Users\mustafa\Desktop\photo.jpg"/>
@@ -197,33 +195,23 @@
                       <w:color w:val="0070C0"/>
                     </w:rPr>
                   </w:pPr>
-                  <w:proofErr w:type="spellStart"/>
                   <w:r>
                     <w:rPr>
                       <w:color w:val="0070C0"/>
                     </w:rPr>
-                    <w:t>İzmit</w:t>
-                  </w:r>
-                  <w:proofErr w:type="spellEnd"/>
+                    <w:t>Sofia</w:t>
+                  </w:r>
                   <w:r>
                     <w:rPr>
                       <w:color w:val="0070C0"/>
                     </w:rPr>
                     <w:t xml:space="preserve">, </w:t>
                   </w:r>
-                  <w:proofErr w:type="spellStart"/>
                   <w:r>
                     <w:rPr>
                       <w:color w:val="0070C0"/>
                     </w:rPr>
-                    <w:t>Kocaeli</w:t>
-                  </w:r>
-                  <w:proofErr w:type="spellEnd"/>
-                  <w:r>
-                    <w:rPr>
-                      <w:color w:val="0070C0"/>
-                    </w:rPr>
-                    <w:t>, TURKEY</w:t>
+                    <w:t>BULGARIA</w:t>
                   </w:r>
                 </w:p>
               </w:tc>
@@ -244,7 +232,7 @@
                     <w:rPr>
                       <w:color w:val="0070C0"/>
                     </w:rPr>
-                    <w:t>+90541 442 8846</w:t>
+                    <w:t>+359 88 294 7025</w:t>
                   </w:r>
                 </w:p>
               </w:tc>
@@ -429,7 +417,7 @@
         </w:tc>
         <w:tc>
           <w:tcPr>
-            <w:tcW w:w="236" w:type="dxa"/>
+            <w:tcW w:w="222" w:type="dxa"/>
             <w:tcBorders>
               <w:right w:val="single" w:sz="12" w:space="0" w:color="2E74B5" w:themeColor="accent1" w:themeShade="BF"/>
             </w:tcBorders>
@@ -447,7 +435,7 @@
         </w:tc>
         <w:tc>
           <w:tcPr>
-            <w:tcW w:w="7069" w:type="dxa"/>
+            <w:tcW w:w="7503" w:type="dxa"/>
           </w:tcPr>
           <w:tbl>
             <w:tblPr>
@@ -727,20 +715,14 @@
               <w:rPr>
                 <w:lang w:val="es-MX"/>
               </w:rPr>
-              <w:t>Visual Studio  2015/2017</w:t>
+              <w:t>Visual Studio,</w:t>
             </w:r>
-          </w:p>
-          <w:p>
-            <w:pPr>
-              <w:pStyle w:val="ListeParagraf"/>
-              <w:numPr>
-                <w:ilvl w:val="0"/>
-                <w:numId w:val="4"/>
-              </w:numPr>
+            <w:r>
               <w:rPr>
                 <w:lang w:val="es-MX"/>
               </w:rPr>
-            </w:pPr>
+              <w:t xml:space="preserve"> </w:t>
+            </w:r>
             <w:r>
               <w:rPr>
                 <w:lang w:val="es-MX"/>
@@ -885,7 +867,7 @@
               <w:tblLook w:val="04A0" w:firstRow="1" w:lastRow="0" w:firstColumn="1" w:lastColumn="0" w:noHBand="0" w:noVBand="1"/>
             </w:tblPr>
             <w:tblGrid>
-              <w:gridCol w:w="6997"/>
+              <w:gridCol w:w="7022"/>
               <w:gridCol w:w="28"/>
             </w:tblGrid>
             <w:tr>
@@ -912,6 +894,197 @@
                     <w:t>EXPERIENCE</w:t>
                   </w:r>
                 </w:p>
+                <w:p>
+                  <w:pPr>
+                    <w:rPr>
+                      <w:b/>
+                      <w:sz w:val="44"/>
+                    </w:rPr>
+                  </w:pPr>
+                </w:p>
+                <w:tbl>
+                  <w:tblPr>
+                    <w:tblStyle w:val="TabloKlavuzu"/>
+                    <w:tblW w:w="6806" w:type="dxa"/>
+                    <w:tblBorders>
+                      <w:top w:val="none" w:sz="0" w:space="0" w:color="auto"/>
+                      <w:left w:val="none" w:sz="0" w:space="0" w:color="auto"/>
+                      <w:bottom w:val="none" w:sz="0" w:space="0" w:color="auto"/>
+                      <w:right w:val="none" w:sz="0" w:space="0" w:color="auto"/>
+                      <w:insideH w:val="none" w:sz="0" w:space="0" w:color="auto"/>
+                      <w:insideV w:val="none" w:sz="0" w:space="0" w:color="auto"/>
+                    </w:tblBorders>
+                    <w:tblLook w:val="04A0" w:firstRow="1" w:lastRow="0" w:firstColumn="1" w:lastColumn="0" w:noHBand="0" w:noVBand="1"/>
+                  </w:tblPr>
+                  <w:tblGrid>
+                    <w:gridCol w:w="6806"/>
+                  </w:tblGrid>
+                  <w:tr>
+                    <w:trPr>
+                      <w:trHeight w:val="221"/>
+                    </w:trPr>
+                    <w:tc>
+                      <w:tcPr>
+                        <w:tcW w:w="6806" w:type="dxa"/>
+                      </w:tcPr>
+                      <w:p>
+                        <w:pPr>
+                          <w:rPr>
+                            <w:b/>
+                            <w:sz w:val="24"/>
+                          </w:rPr>
+                        </w:pPr>
+                        <w:r>
+                          <w:rPr>
+                            <w:b/>
+                            <w:caps/>
+                            <w:sz w:val="24"/>
+                          </w:rPr>
+                          <w:t>SENIOR Software developer</w:t>
+                        </w:r>
+                        <w:r>
+                          <w:rPr>
+                            <w:b/>
+                            <w:sz w:val="24"/>
+                          </w:rPr>
+                          <w:t xml:space="preserve">, </w:t>
+                        </w:r>
+                        <w:r>
+                          <w:rPr>
+                            <w:b/>
+                            <w:sz w:val="24"/>
+                          </w:rPr>
+                          <w:t>Scale</w:t>
+                        </w:r>
+                        <w:bookmarkStart w:id="0" w:name="_GoBack"/>
+                        <w:bookmarkEnd w:id="0"/>
+                        <w:r>
+                          <w:rPr>
+                            <w:b/>
+                            <w:sz w:val="24"/>
+                          </w:rPr>
+                          <w:t>Focus</w:t>
+                        </w:r>
+                      </w:p>
+                    </w:tc>
+                  </w:tr>
+                  <w:tr>
+                    <w:trPr>
+                      <w:trHeight w:val="221"/>
+                    </w:trPr>
+                    <w:tc>
+                      <w:tcPr>
+                        <w:tcW w:w="6806" w:type="dxa"/>
+                      </w:tcPr>
+                      <w:p>
+                        <w:r>
+                          <w:t>Sofia, Bulgaria—</w:t>
+                        </w:r>
+                        <w:r>
+                          <w:t xml:space="preserve"> Oct.</w:t>
+                        </w:r>
+                        <w:r>
+                          <w:t xml:space="preserve"> 2019 – now</w:t>
+                        </w:r>
+                      </w:p>
+                    </w:tc>
+                  </w:tr>
+                  <w:tr>
+                    <w:trPr>
+                      <w:trHeight w:val="208"/>
+                    </w:trPr>
+                    <w:tc>
+                      <w:tcPr>
+                        <w:tcW w:w="6806" w:type="dxa"/>
+                      </w:tcPr>
+                      <w:p/>
+                    </w:tc>
+                  </w:tr>
+                  <w:tr>
+                    <w:trPr>
+                      <w:trHeight w:val="603"/>
+                    </w:trPr>
+                    <w:tc>
+                      <w:tcPr>
+                        <w:tcW w:w="6806" w:type="dxa"/>
+                      </w:tcPr>
+                      <w:p>
+                        <w:r>
+                          <w:t>Backend development and maintenance for a CMS application of an American company.</w:t>
+                        </w:r>
+                      </w:p>
+                      <w:p/>
+                    </w:tc>
+                  </w:tr>
+                  <w:tr>
+                    <w:trPr>
+                      <w:trHeight w:val="208"/>
+                    </w:trPr>
+                    <w:tc>
+                      <w:tcPr>
+                        <w:tcW w:w="6806" w:type="dxa"/>
+                      </w:tcPr>
+                      <w:p>
+                        <w:pPr>
+                          <w:rPr>
+                            <w:b/>
+                          </w:rPr>
+                        </w:pPr>
+                      </w:p>
+                    </w:tc>
+                  </w:tr>
+                  <w:tr>
+                    <w:trPr>
+                      <w:trHeight w:val="80"/>
+                    </w:trPr>
+                    <w:tc>
+                      <w:tcPr>
+                        <w:tcW w:w="6806" w:type="dxa"/>
+                      </w:tcPr>
+                      <w:p>
+                        <w:pPr>
+                          <w:rPr>
+                            <w:lang w:val="fr-FR"/>
+                          </w:rPr>
+                        </w:pPr>
+                      </w:p>
+                    </w:tc>
+                  </w:tr>
+                  <w:tr>
+                    <w:trPr>
+                      <w:trHeight w:val="80"/>
+                    </w:trPr>
+                    <w:tc>
+                      <w:tcPr>
+                        <w:tcW w:w="6806" w:type="dxa"/>
+                      </w:tcPr>
+                      <w:p>
+                        <w:pPr>
+                          <w:rPr>
+                            <w:lang w:val="fr-FR"/>
+                          </w:rPr>
+                        </w:pPr>
+                      </w:p>
+                    </w:tc>
+                  </w:tr>
+                  <w:tr>
+                    <w:trPr>
+                      <w:trHeight w:val="429"/>
+                    </w:trPr>
+                    <w:tc>
+                      <w:tcPr>
+                        <w:tcW w:w="6806" w:type="dxa"/>
+                      </w:tcPr>
+                      <w:p>
+                        <w:pPr>
+                          <w:rPr>
+                            <w:lang w:val="es-MX"/>
+                          </w:rPr>
+                        </w:pPr>
+                      </w:p>
+                    </w:tc>
+                  </w:tr>
+                </w:tbl>
                 <w:p>
                   <w:pPr>
                     <w:rPr>
@@ -999,7 +1172,16 @@
                         </w:r>
                         <w:proofErr w:type="spellEnd"/>
                         <w:r>
-                          <w:t>, Istanbul — 2019 – now</w:t>
+                          <w:t xml:space="preserve">, Istanbul — </w:t>
+                        </w:r>
+                        <w:r>
+                          <w:t xml:space="preserve">Jan. </w:t>
+                        </w:r>
+                        <w:r>
+                          <w:t>2019 – now</w:t>
+                        </w:r>
+                        <w:r>
+                          <w:t xml:space="preserve"> (as consultant)</w:t>
                         </w:r>
                       </w:p>
                     </w:tc>
@@ -1368,15 +1550,34 @@
                   <w:pPr>
                     <w:rPr>
                       <w:b/>
-                      <w:sz w:val="24"/>
-                    </w:rPr>
-                  </w:pPr>
-                  <w:r>
-                    <w:rPr>
-                      <w:b/>
                       <w:caps/>
                       <w:sz w:val="24"/>
                     </w:rPr>
+                  </w:pPr>
+                </w:p>
+                <w:p>
+                  <w:pPr>
+                    <w:rPr>
+                      <w:b/>
+                      <w:caps/>
+                      <w:sz w:val="24"/>
+                    </w:rPr>
+                  </w:pPr>
+                </w:p>
+                <w:p>
+                  <w:pPr>
+                    <w:rPr>
+                      <w:b/>
+                      <w:sz w:val="24"/>
+                    </w:rPr>
+                  </w:pPr>
+                  <w:r>
+                    <w:rPr>
+                      <w:b/>
+                      <w:caps/>
+                      <w:sz w:val="24"/>
+                    </w:rPr>
+                    <w:lastRenderedPageBreak/>
                     <w:t>Senıor software developer</w:t>
                   </w:r>
                   <w:r>
@@ -1407,6 +1608,7 @@
                 <w:p>
                   <w:proofErr w:type="spellStart"/>
                   <w:r>
+                    <w:lastRenderedPageBreak/>
                     <w:t>Gebze</w:t>
                   </w:r>
                   <w:proofErr w:type="spellEnd"/>
@@ -1478,6 +1680,13 @@
                       <w:b/>
                     </w:rPr>
                   </w:pPr>
+                </w:p>
+                <w:p>
+                  <w:pPr>
+                    <w:rPr>
+                      <w:b/>
+                    </w:rPr>
+                  </w:pPr>
                   <w:r>
                     <w:rPr>
                       <w:b/>
@@ -1585,20 +1794,6 @@
                     </w:rPr>
                   </w:pPr>
                 </w:p>
-                <w:p>
-                  <w:pPr>
-                    <w:rPr>
-                      <w:sz w:val="24"/>
-                    </w:rPr>
-                  </w:pPr>
-                </w:p>
-                <w:p>
-                  <w:pPr>
-                    <w:rPr>
-                      <w:sz w:val="24"/>
-                    </w:rPr>
-                  </w:pPr>
-                </w:p>
               </w:tc>
             </w:tr>
             <w:tr>
@@ -1620,7 +1815,6 @@
                       <w:caps/>
                       <w:sz w:val="24"/>
                     </w:rPr>
-                    <w:lastRenderedPageBreak/>
                     <w:t>Software engıneer</w:t>
                   </w:r>
                   <w:r>
@@ -2694,6 +2888,33 @@
                               <w:pPr>
                                 <w:rPr>
                                   <w:b/>
+                                  <w:caps/>
+                                  <w:sz w:val="24"/>
+                                </w:rPr>
+                              </w:pPr>
+                            </w:p>
+                            <w:p>
+                              <w:pPr>
+                                <w:rPr>
+                                  <w:b/>
+                                  <w:caps/>
+                                  <w:sz w:val="24"/>
+                                </w:rPr>
+                              </w:pPr>
+                            </w:p>
+                            <w:p>
+                              <w:pPr>
+                                <w:rPr>
+                                  <w:b/>
+                                  <w:caps/>
+                                  <w:sz w:val="24"/>
+                                </w:rPr>
+                              </w:pPr>
+                            </w:p>
+                            <w:p>
+                              <w:pPr>
+                                <w:rPr>
+                                  <w:b/>
                                   <w:sz w:val="24"/>
                                 </w:rPr>
                               </w:pPr>
@@ -2703,6 +2924,7 @@
                                   <w:caps/>
                                   <w:sz w:val="24"/>
                                 </w:rPr>
+                                <w:lastRenderedPageBreak/>
                                 <w:t>Software developer</w:t>
                               </w:r>
                               <w:r>
@@ -2751,6 +2973,7 @@
                             <w:p>
                               <w:proofErr w:type="spellStart"/>
                               <w:r>
+                                <w:lastRenderedPageBreak/>
                                 <w:t>Akhisar</w:t>
                               </w:r>
                               <w:proofErr w:type="spellEnd"/>
@@ -3156,7 +3379,6 @@
                       <w:b/>
                       <w:sz w:val="44"/>
                     </w:rPr>
-                    <w:lastRenderedPageBreak/>
                     <w:t>EDUCATION</w:t>
                   </w:r>
                 </w:p>
@@ -3952,6 +4174,7 @@
                             <w:caps/>
                             <w:sz w:val="24"/>
                           </w:rPr>
+                          <w:lastRenderedPageBreak/>
                           <w:t>BTIDDAA API</w:t>
                         </w:r>
                       </w:p>
@@ -4102,7 +4325,6 @@
                       </w:p>
                       <w:p>
                         <w:r>
-                          <w:lastRenderedPageBreak/>
                           <w:t xml:space="preserve">API </w:t>
                         </w:r>
                         <w:r>
@@ -4612,6 +4834,7 @@
                     <w:rPr>
                       <w:b/>
                     </w:rPr>
+                    <w:lastRenderedPageBreak/>
                     <w:t>+90 532 558 66</w:t>
                   </w:r>
                   <w:r>
@@ -6713,7 +6936,7 @@
 </file>
 
 <file path=customXml/itemProps1.xml><?xml version="1.0" encoding="utf-8"?>
-<ds:datastoreItem xmlns:ds="http://schemas.openxmlformats.org/officeDocument/2006/customXml" ds:itemID="{EAD29E60-A3F5-4A01-99BF-FB862A5761FD}">
+<ds:datastoreItem xmlns:ds="http://schemas.openxmlformats.org/officeDocument/2006/customXml" ds:itemID="{E1EA16E4-5749-4FCD-8093-6C3C11BA91A4}">
   <ds:schemaRefs>
     <ds:schemaRef ds:uri="http://schemas.openxmlformats.org/officeDocument/2006/bibliography"/>
   </ds:schemaRefs>

</xml_diff>

<commit_message>
Firebase skills and cyrillic app project added.
</commit_message>
<xml_diff>
--- a/MustafaKorkmaz_CV.docx
+++ b/MustafaKorkmaz_CV.docx
@@ -793,6 +793,24 @@
               <w:rPr>
                 <w:lang w:val="es-MX"/>
               </w:rPr>
+              <w:t>Fırebase Storage and Hosting</w:t>
+            </w:r>
+          </w:p>
+          <w:p>
+            <w:pPr>
+              <w:pStyle w:val="ListeParagraf"/>
+              <w:numPr>
+                <w:ilvl w:val="0"/>
+                <w:numId w:val="4"/>
+              </w:numPr>
+              <w:rPr>
+                <w:lang w:val="es-MX"/>
+              </w:rPr>
+            </w:pPr>
+            <w:r>
+              <w:rPr>
+                <w:lang w:val="es-MX"/>
+              </w:rPr>
               <w:t>Azure Cloud &amp; Amazon Cloud for hosting</w:t>
             </w:r>
           </w:p>
@@ -956,8 +974,6 @@
                           </w:rPr>
                           <w:t>Scale</w:t>
                         </w:r>
-                        <w:bookmarkStart w:id="0" w:name="_GoBack"/>
-                        <w:bookmarkEnd w:id="0"/>
                         <w:r>
                           <w:rPr>
                             <w:b/>
@@ -1010,10 +1026,33 @@
                       </w:tcPr>
                       <w:p>
                         <w:r>
-                          <w:t>Backend development and maintenance for a CMS application of an American company.</w:t>
+                          <w:t>Backend development and maintena</w:t>
+                        </w:r>
+                        <w:r>
+                          <w:t xml:space="preserve">nce for a CMS application of a well-known </w:t>
+                        </w:r>
+                        <w:r>
+                          <w:t>American company.</w:t>
+                        </w:r>
+                        <w:r>
+                          <w:t xml:space="preserve"> </w:t>
                         </w:r>
                       </w:p>
                       <w:p/>
+                      <w:p>
+                        <w:r>
+                          <w:t xml:space="preserve">I have been working as software developer within a </w:t>
+                        </w:r>
+                        <w:r>
+                          <w:t>group</w:t>
+                        </w:r>
+                        <w:r>
+                          <w:t xml:space="preserve"> of 15 members from 4 different countries</w:t>
+                        </w:r>
+                        <w:r>
+                          <w:t>.</w:t>
+                        </w:r>
+                      </w:p>
                     </w:tc>
                   </w:tr>
                   <w:tr>
@@ -1178,10 +1217,25 @@
                           <w:t xml:space="preserve">Jan. </w:t>
                         </w:r>
                         <w:r>
-                          <w:t>2019 – now</w:t>
-                        </w:r>
-                        <w:r>
-                          <w:t xml:space="preserve"> (as consultant)</w:t>
+                          <w:t xml:space="preserve">2019 – </w:t>
+                        </w:r>
+                        <w:r>
+                          <w:t>Sep. 2019</w:t>
+                        </w:r>
+                        <w:r>
+                          <w:t xml:space="preserve"> (</w:t>
+                        </w:r>
+                        <w:r>
+                          <w:t xml:space="preserve">Still working  </w:t>
+                        </w:r>
+                        <w:r>
+                          <w:t xml:space="preserve">as </w:t>
+                        </w:r>
+                        <w:r>
+                          <w:t xml:space="preserve">a </w:t>
+                        </w:r>
+                        <w:r>
+                          <w:t>consultant)</w:t>
                         </w:r>
                       </w:p>
                     </w:tc>
@@ -1577,7 +1631,6 @@
                       <w:caps/>
                       <w:sz w:val="24"/>
                     </w:rPr>
-                    <w:lastRenderedPageBreak/>
                     <w:t>Senıor software developer</w:t>
                   </w:r>
                   <w:r>
@@ -2924,7 +2977,6 @@
                                   <w:caps/>
                                   <w:sz w:val="24"/>
                                 </w:rPr>
-                                <w:lastRenderedPageBreak/>
                                 <w:t>Software developer</w:t>
                               </w:r>
                               <w:r>
@@ -2973,7 +3025,6 @@
                             <w:p>
                               <w:proofErr w:type="spellStart"/>
                               <w:r>
-                                <w:lastRenderedPageBreak/>
                                 <w:t>Akhisar</w:t>
                               </w:r>
                               <w:proofErr w:type="spellEnd"/>
@@ -2989,7 +3040,13 @@
                                 <w:t xml:space="preserve"> — 201</w:t>
                               </w:r>
                               <w:r>
-                                <w:t>1 - 2012</w:t>
+                                <w:t xml:space="preserve">1 </w:t>
+                              </w:r>
+                              <w:r>
+                                <w:t>–</w:t>
+                              </w:r>
+                              <w:r>
+                                <w:t xml:space="preserve"> 2012</w:t>
                               </w:r>
                             </w:p>
                           </w:tc>
@@ -3484,7 +3541,7 @@
                     <w:t xml:space="preserve"> </w:t>
                   </w:r>
                   <w:r>
-                    <w:t>-</w:t>
+                    <w:t>–</w:t>
                   </w:r>
                   <w:r>
                     <w:t xml:space="preserve"> </w:t>
@@ -4050,11 +4107,21 @@
                       <w:sz w:val="44"/>
                     </w:rPr>
                   </w:pPr>
-                  <w:r>
+                </w:p>
+                <w:p>
+                  <w:pPr>
+                    <w:spacing w:after="160" w:line="259" w:lineRule="auto"/>
                     <w:rPr>
                       <w:b/>
                       <w:sz w:val="44"/>
                     </w:rPr>
+                  </w:pPr>
+                  <w:r>
+                    <w:rPr>
+                      <w:b/>
+                      <w:sz w:val="44"/>
+                    </w:rPr>
+                    <w:lastRenderedPageBreak/>
                     <w:t>PERSONA</w:t>
                   </w:r>
                   <w:r>
@@ -4095,6 +4162,93 @@
                           <w:rPr>
                             <w:b/>
                             <w:caps/>
+                            <w:sz w:val="24"/>
+                          </w:rPr>
+                        </w:pPr>
+                      </w:p>
+                      <w:p>
+                        <w:pPr>
+                          <w:rPr>
+                            <w:b/>
+                            <w:caps/>
+                            <w:sz w:val="24"/>
+                          </w:rPr>
+                        </w:pPr>
+                        <w:r>
+                          <w:rPr>
+                            <w:b/>
+                            <w:caps/>
+                            <w:sz w:val="24"/>
+                          </w:rPr>
+                          <w:t>CYRILLIC</w:t>
+                        </w:r>
+                        <w:r>
+                          <w:rPr>
+                            <w:b/>
+                            <w:caps/>
+                            <w:sz w:val="24"/>
+                          </w:rPr>
+                          <w:t xml:space="preserve"> </w:t>
+                        </w:r>
+                        <w:r>
+                          <w:rPr>
+                            <w:b/>
+                            <w:caps/>
+                            <w:sz w:val="24"/>
+                          </w:rPr>
+                          <w:t>APP</w:t>
+                        </w:r>
+                      </w:p>
+                      <w:p>
+                        <w:r>
+                          <w:t xml:space="preserve">Progressive web app for </w:t>
+                        </w:r>
+                        <w:r>
+                          <w:t>Bulgarian/Turkish Alphabet comparison</w:t>
+                        </w:r>
+                        <w:r>
+                          <w:t xml:space="preserve">. </w:t>
+                        </w:r>
+                        <w:r>
+                          <w:t>D</w:t>
+                        </w:r>
+                        <w:r>
+                          <w:t>eveloped with Ionic framework</w:t>
+                        </w:r>
+                        <w:r>
+                          <w:t xml:space="preserve"> and Firebase storage</w:t>
+                        </w:r>
+                        <w:r>
+                          <w:t>.</w:t>
+                        </w:r>
+                        <w:r>
+                          <w:t xml:space="preserve"> </w:t>
+                        </w:r>
+                      </w:p>
+                      <w:p>
+                        <w:hyperlink r:id="rId14" w:history="1">
+                          <w:r>
+                            <w:rPr>
+                              <w:rStyle w:val="Kpr"/>
+                            </w:rPr>
+                            <w:t>https://cyrillic-e697c.firebaseapp.com</w:t>
+                          </w:r>
+                        </w:hyperlink>
+                      </w:p>
+                      <w:p>
+                        <w:pPr>
+                          <w:rPr>
+                            <w:b/>
+                            <w:caps/>
+                            <w:sz w:val="24"/>
+                          </w:rPr>
+                        </w:pPr>
+                      </w:p>
+                      <w:p>
+                        <w:pPr>
+                          <w:rPr>
+                            <w:b/>
+                            <w:caps/>
                           </w:rPr>
                         </w:pPr>
                         <w:r>
@@ -4131,7 +4285,7 @@
                         <w:r>
                           <w:t xml:space="preserve"> for </w:t>
                         </w:r>
-                        <w:hyperlink r:id="rId14" w:history="1">
+                        <w:hyperlink r:id="rId15" w:history="1">
                           <w:r>
                             <w:rPr>
                               <w:rStyle w:val="Kpr"/>
@@ -4150,7 +4304,7 @@
                         <w:r>
                           <w:t xml:space="preserve">ocumentation: </w:t>
                         </w:r>
-                        <w:hyperlink r:id="rId15" w:history="1">
+                        <w:hyperlink r:id="rId16" w:history="1">
                           <w:r>
                             <w:rPr>
                               <w:rStyle w:val="Kpr"/>
@@ -4174,7 +4328,6 @@
                             <w:caps/>
                             <w:sz w:val="24"/>
                           </w:rPr>
-                          <w:lastRenderedPageBreak/>
                           <w:t>BTIDDAA API</w:t>
                         </w:r>
                       </w:p>
@@ -4204,7 +4357,7 @@
                         <w:r>
                           <w:t xml:space="preserve">API Documentation: </w:t>
                         </w:r>
-                        <w:hyperlink r:id="rId16" w:history="1">
+                        <w:hyperlink r:id="rId17" w:history="1">
                           <w:r>
                             <w:rPr>
                               <w:rStyle w:val="Kpr"/>
@@ -4257,7 +4410,7 @@
                         <w:r>
                           <w:t xml:space="preserve"> Bank 3D Virtual POS integration in checkout page of </w:t>
                         </w:r>
-                        <w:hyperlink r:id="rId17" w:history="1">
+                        <w:hyperlink r:id="rId18" w:history="1">
                           <w:r>
                             <w:rPr>
                               <w:rStyle w:val="Kpr"/>
@@ -4339,7 +4492,7 @@
                         <w:r>
                           <w:t xml:space="preserve"> </w:t>
                         </w:r>
-                        <w:hyperlink r:id="rId18" w:history="1">
+                        <w:hyperlink r:id="rId19" w:history="1">
                           <w:r>
                             <w:rPr>
                               <w:rStyle w:val="Kpr"/>
@@ -4373,7 +4526,7 @@
                         <w:r>
                           <w:t>Quartz job scheduler integrated (</w:t>
                         </w:r>
-                        <w:hyperlink r:id="rId19" w:history="1">
+                        <w:hyperlink r:id="rId20" w:history="1">
                           <w:r>
                             <w:rPr>
                               <w:rStyle w:val="Kpr"/>
@@ -4400,7 +4553,7 @@
                         <w:r>
                           <w:t xml:space="preserve"> </w:t>
                         </w:r>
-                        <w:hyperlink r:id="rId20" w:history="1">
+                        <w:hyperlink r:id="rId21" w:history="1">
                           <w:r>
                             <w:rPr>
                               <w:rStyle w:val="Kpr"/>
@@ -4457,7 +4610,7 @@
                         <w:r>
                           <w:t xml:space="preserve">API Documentation: </w:t>
                         </w:r>
-                        <w:hyperlink r:id="rId21" w:history="1">
+                        <w:hyperlink r:id="rId22" w:history="1">
                           <w:r>
                             <w:rPr>
                               <w:rStyle w:val="Kpr"/>
@@ -4470,7 +4623,7 @@
                         <w:r>
                           <w:t xml:space="preserve">Angular 6 Web Panel: </w:t>
                         </w:r>
-                        <w:hyperlink r:id="rId22" w:history="1">
+                        <w:hyperlink r:id="rId23" w:history="1">
                           <w:r>
                             <w:rPr>
                               <w:rStyle w:val="Kpr"/>
@@ -4531,7 +4684,7 @@
                         <w:r>
                           <w:t xml:space="preserve">API Documentation: </w:t>
                         </w:r>
-                        <w:hyperlink r:id="rId23" w:history="1">
+                        <w:hyperlink r:id="rId24" w:history="1">
                           <w:r>
                             <w:rPr>
                               <w:rStyle w:val="Kpr"/>
@@ -4544,7 +4697,7 @@
                         <w:r>
                           <w:t xml:space="preserve">Angular 6 Web Panel: </w:t>
                         </w:r>
-                        <w:hyperlink r:id="rId24" w:history="1">
+                        <w:hyperlink r:id="rId25" w:history="1">
                           <w:r>
                             <w:rPr>
                               <w:rStyle w:val="Kpr"/>
@@ -4586,7 +4739,6 @@
                             <w:caps/>
                             <w:sz w:val="24"/>
                           </w:rPr>
-                          <w:lastRenderedPageBreak/>
                           <w:t>smarter asp hostıng</w:t>
                         </w:r>
                       </w:p>
@@ -4598,17 +4750,15 @@
                           <w:t>+ years</w:t>
                         </w:r>
                         <w:r>
+                          <w:t xml:space="preserve"> with</w:t>
+                        </w:r>
+                        <w:r>
+                          <w:t xml:space="preserve">  </w:t>
+                        </w:r>
+                        <w:r>
                           <w:t xml:space="preserve"> </w:t>
                         </w:r>
-                        <w:proofErr w:type="gramStart"/>
-                        <w:r>
-                          <w:t xml:space="preserve">with </w:t>
-                        </w:r>
-                        <w:r>
-                          <w:t xml:space="preserve"> </w:t>
-                        </w:r>
-                        <w:proofErr w:type="gramEnd"/>
-                        <w:hyperlink r:id="rId25" w:history="1">
+                        <w:hyperlink r:id="rId26" w:history="1">
                           <w:r>
                             <w:rPr>
                               <w:rStyle w:val="Kpr"/>
@@ -4834,7 +4984,6 @@
                     <w:rPr>
                       <w:b/>
                     </w:rPr>
-                    <w:lastRenderedPageBreak/>
                     <w:t>+90 532 558 66</w:t>
                   </w:r>
                   <w:r>
@@ -5019,9 +5168,11 @@
           <w:szCs w:val="10"/>
         </w:rPr>
       </w:pPr>
+      <w:bookmarkStart w:id="0" w:name="_GoBack"/>
+      <w:bookmarkEnd w:id="0"/>
     </w:p>
     <w:sectPr>
-      <w:headerReference w:type="default" r:id="rId26"/>
+      <w:headerReference w:type="default" r:id="rId27"/>
       <w:pgSz w:w="11907" w:h="16839" w:code="9"/>
       <w:pgMar w:top="720" w:right="720" w:bottom="864" w:left="720" w:header="720" w:footer="720" w:gutter="0"/>
       <w:cols w:space="720"/>
@@ -6925,7 +7076,7 @@
   <a:extraClrSchemeLst/>
   <a:extLst>
     <a:ext uri="{05A4C25C-085E-4340-85A3-A5531E510DB2}">
-      <thm15:themeFamily xmlns="" xmlns:thm15="http://schemas.microsoft.com/office/thememl/2012/main" name="Office Theme" id="{62F939B6-93AF-4DB8-9C6B-D6C7DFDC589F}" vid="{4A3C46E8-61CC-4603-A589-7422A47A8E4A}"/>
+      <thm15:themeFamily xmlns:thm15="http://schemas.microsoft.com/office/thememl/2012/main" xmlns="" name="Office Theme" id="{62F939B6-93AF-4DB8-9C6B-D6C7DFDC589F}" vid="{4A3C46E8-61CC-4603-A589-7422A47A8E4A}"/>
     </a:ext>
   </a:extLst>
 </a:theme>
@@ -6936,7 +7087,7 @@
 </file>
 
 <file path=customXml/itemProps1.xml><?xml version="1.0" encoding="utf-8"?>
-<ds:datastoreItem xmlns:ds="http://schemas.openxmlformats.org/officeDocument/2006/customXml" ds:itemID="{E1EA16E4-5749-4FCD-8093-6C3C11BA91A4}">
+<ds:datastoreItem xmlns:ds="http://schemas.openxmlformats.org/officeDocument/2006/customXml" ds:itemID="{5921055A-FF83-4D67-8A04-35B3F6CD5DC7}">
   <ds:schemaRefs>
     <ds:schemaRef ds:uri="http://schemas.openxmlformats.org/officeDocument/2006/bibliography"/>
   </ds:schemaRefs>

</xml_diff>

<commit_message>
Cloud services are added.
</commit_message>
<xml_diff>
--- a/MustafaKorkmaz_CV.docx
+++ b/MustafaKorkmaz_CV.docx
@@ -1,10 +1,10 @@
 
 <file path=word/document.xml><?xml version="1.0" encoding="utf-8"?>
-<w:document xmlns:wpc="http://schemas.microsoft.com/office/word/2010/wordprocessingCanvas" xmlns:mc="http://schemas.openxmlformats.org/markup-compatibility/2006" xmlns:o="urn:schemas-microsoft-com:office:office" xmlns:r="http://schemas.openxmlformats.org/officeDocument/2006/relationships" xmlns:m="http://schemas.openxmlformats.org/officeDocument/2006/math" xmlns:v="urn:schemas-microsoft-com:vml" xmlns:wp14="http://schemas.microsoft.com/office/word/2010/wordprocessingDrawing" xmlns:wp="http://schemas.openxmlformats.org/drawingml/2006/wordprocessingDrawing" xmlns:w10="urn:schemas-microsoft-com:office:word" xmlns:w="http://schemas.openxmlformats.org/wordprocessingml/2006/main" xmlns:w14="http://schemas.microsoft.com/office/word/2010/wordml" xmlns:wpg="http://schemas.microsoft.com/office/word/2010/wordprocessingGroup" xmlns:wpi="http://schemas.microsoft.com/office/word/2010/wordprocessingInk" xmlns:wne="http://schemas.microsoft.com/office/word/2006/wordml" xmlns:wps="http://schemas.microsoft.com/office/word/2010/wordprocessingShape" mc:Ignorable="w14 wp14">
+<w:document xmlns:wpc="http://schemas.microsoft.com/office/word/2010/wordprocessingCanvas" xmlns:cx="http://schemas.microsoft.com/office/drawing/2014/chartex" xmlns:cx1="http://schemas.microsoft.com/office/drawing/2015/9/8/chartex" xmlns:cx2="http://schemas.microsoft.com/office/drawing/2015/10/21/chartex" xmlns:cx3="http://schemas.microsoft.com/office/drawing/2016/5/9/chartex" xmlns:cx4="http://schemas.microsoft.com/office/drawing/2016/5/10/chartex" xmlns:cx5="http://schemas.microsoft.com/office/drawing/2016/5/11/chartex" xmlns:cx6="http://schemas.microsoft.com/office/drawing/2016/5/12/chartex" xmlns:cx7="http://schemas.microsoft.com/office/drawing/2016/5/13/chartex" xmlns:cx8="http://schemas.microsoft.com/office/drawing/2016/5/14/chartex" xmlns:mc="http://schemas.openxmlformats.org/markup-compatibility/2006" xmlns:aink="http://schemas.microsoft.com/office/drawing/2016/ink" xmlns:am3d="http://schemas.microsoft.com/office/drawing/2017/model3d" xmlns:o="urn:schemas-microsoft-com:office:office" xmlns:r="http://schemas.openxmlformats.org/officeDocument/2006/relationships" xmlns:m="http://schemas.openxmlformats.org/officeDocument/2006/math" xmlns:v="urn:schemas-microsoft-com:vml" xmlns:wp14="http://schemas.microsoft.com/office/word/2010/wordprocessingDrawing" xmlns:wp="http://schemas.openxmlformats.org/drawingml/2006/wordprocessingDrawing" xmlns:w10="urn:schemas-microsoft-com:office:word" xmlns:w="http://schemas.openxmlformats.org/wordprocessingml/2006/main" xmlns:w14="http://schemas.microsoft.com/office/word/2010/wordml" xmlns:w15="http://schemas.microsoft.com/office/word/2012/wordml" xmlns:w16cid="http://schemas.microsoft.com/office/word/2016/wordml/cid" xmlns:w16se="http://schemas.microsoft.com/office/word/2015/wordml/symex" xmlns:wpg="http://schemas.microsoft.com/office/word/2010/wordprocessingGroup" xmlns:wpi="http://schemas.microsoft.com/office/word/2010/wordprocessingInk" xmlns:wne="http://schemas.microsoft.com/office/word/2006/wordml" xmlns:wps="http://schemas.microsoft.com/office/word/2010/wordprocessingShape" mc:Ignorable="w14 w15 w16se w16cid wp14">
   <w:body>
     <w:tbl>
       <w:tblPr>
-        <w:tblStyle w:val="TabloKlavuzu"/>
+        <w:tblStyle w:val="TableGrid"/>
         <w:tblW w:w="11204" w:type="dxa"/>
         <w:tblBorders>
           <w:top w:val="none" w:sz="0" w:space="0" w:color="auto"/>
@@ -36,7 +36,7 @@
                 <w:noProof/>
               </w:rPr>
               <w:drawing>
-                <wp:inline distT="0" distB="0" distL="0" distR="0" wp14:anchorId="6A9CE6B5" wp14:editId="204B9BAD">
+                <wp:inline distT="0" distB="0" distL="0" distR="0" wp14:anchorId="2FDEE442" wp14:editId="14E786A7">
                   <wp:extent cx="1742303" cy="1742303"/>
                   <wp:effectExtent l="0" t="0" r="0" b="0"/>
                   <wp:docPr id="5" name="Resim 5" descr="C:\Users\mustafa\Desktop\photo.jpg"/>
@@ -53,7 +53,7 @@
                           </pic:cNvPicPr>
                         </pic:nvPicPr>
                         <pic:blipFill>
-                          <a:blip r:embed="rId9">
+                          <a:blip r:embed="rId8">
                             <a:extLst>
                               <a:ext uri="{28A0092B-C50C-407E-A947-70E740481C1C}">
                                 <a14:useLocalDpi xmlns:a14="http://schemas.microsoft.com/office/drawing/2010/main" val="0"/>
@@ -88,7 +88,7 @@
           <w:p/>
           <w:tbl>
             <w:tblPr>
-              <w:tblStyle w:val="TabloKlavuzu"/>
+              <w:tblStyle w:val="TableGrid"/>
               <w:tblW w:w="3027" w:type="dxa"/>
               <w:tblBorders>
                 <w:top w:val="none" w:sz="0" w:space="0" w:color="auto"/>
@@ -134,7 +134,6 @@
                     </w:rPr>
                     <w:t xml:space="preserve"> </w:t>
                   </w:r>
-                  <w:proofErr w:type="spellStart"/>
                   <w:r>
                     <w:rPr>
                       <w:b/>
@@ -143,7 +142,6 @@
                     </w:rPr>
                     <w:t>Korkmaz</w:t>
                   </w:r>
-                  <w:proofErr w:type="spellEnd"/>
                 </w:p>
               </w:tc>
             </w:tr>
@@ -256,10 +254,10 @@
                       <w:color w:val="0070C0"/>
                     </w:rPr>
                   </w:pPr>
-                  <w:hyperlink r:id="rId10" w:history="1">
+                  <w:hyperlink r:id="rId9" w:history="1">
                     <w:r>
                       <w:rPr>
-                        <w:rStyle w:val="Kpr"/>
+                        <w:rStyle w:val="Hyperlink"/>
                       </w:rPr>
                       <w:t>m.korkmaz@outlook.com</w:t>
                     </w:r>
@@ -271,17 +269,17 @@
                       <w:color w:val="0070C0"/>
                     </w:rPr>
                   </w:pPr>
-                  <w:hyperlink r:id="rId11" w:history="1">
+                  <w:hyperlink r:id="rId10" w:history="1">
                     <w:r>
                       <w:rPr>
-                        <w:rStyle w:val="Kpr"/>
+                        <w:rStyle w:val="Hyperlink"/>
                       </w:rPr>
                       <w:t>github.com/</w:t>
                     </w:r>
                     <w:proofErr w:type="spellStart"/>
                     <w:r>
                       <w:rPr>
-                        <w:rStyle w:val="Kpr"/>
+                        <w:rStyle w:val="Hyperlink"/>
                       </w:rPr>
                       <w:t>mustafa-korkmaz</w:t>
                     </w:r>
@@ -359,7 +357,10 @@
                     <w:t>Software development p</w:t>
                   </w:r>
                   <w:r>
-                    <w:t>rofessional bringing more than 9</w:t>
+                    <w:t xml:space="preserve">rofessional bringing more than </w:t>
+                  </w:r>
+                  <w:r>
+                    <w:t>10</w:t>
                   </w:r>
                   <w:r>
                     <w:t xml:space="preserve"> official years in software, development and integration.</w:t>
@@ -367,15 +368,7 @@
                 </w:p>
                 <w:p>
                   <w:r>
-                    <w:t xml:space="preserve">50+ public/private repositories hosted on GitHub &amp; </w:t>
-                  </w:r>
-                  <w:proofErr w:type="spellStart"/>
-                  <w:r>
-                    <w:t>Bitbucket</w:t>
-                  </w:r>
-                  <w:proofErr w:type="spellEnd"/>
-                  <w:r>
-                    <w:t>.</w:t>
+                    <w:t>50+ public/private repositories hosted on GitHub &amp; Bitbucket.</w:t>
                   </w:r>
                 </w:p>
               </w:tc>
@@ -439,7 +432,7 @@
           </w:tcPr>
           <w:tbl>
             <w:tblPr>
-              <w:tblStyle w:val="TabloKlavuzu"/>
+              <w:tblStyle w:val="TableGrid"/>
               <w:tblW w:w="0" w:type="auto"/>
               <w:tblBorders>
                 <w:top w:val="none" w:sz="0" w:space="0" w:color="auto"/>
@@ -486,7 +479,43 @@
           </w:tbl>
           <w:p>
             <w:pPr>
-              <w:pStyle w:val="ListeParagraf"/>
+              <w:pStyle w:val="Subtitle"/>
+              <w:rPr>
+                <w:lang w:val="es-MX"/>
+              </w:rPr>
+            </w:pPr>
+            <w:proofErr w:type="spellStart"/>
+            <w:r>
+              <w:rPr>
+                <w:lang w:val="es-MX"/>
+              </w:rPr>
+              <w:t>Programming</w:t>
+            </w:r>
+            <w:proofErr w:type="spellEnd"/>
+            <w:r>
+              <w:rPr>
+                <w:lang w:val="es-MX"/>
+              </w:rPr>
+              <w:t xml:space="preserve"> </w:t>
+            </w:r>
+            <w:proofErr w:type="spellStart"/>
+            <w:r>
+              <w:rPr>
+                <w:lang w:val="es-MX"/>
+              </w:rPr>
+              <w:t>L</w:t>
+            </w:r>
+            <w:r>
+              <w:rPr>
+                <w:lang w:val="es-MX"/>
+              </w:rPr>
+              <w:t>anguages</w:t>
+            </w:r>
+            <w:proofErr w:type="spellEnd"/>
+          </w:p>
+          <w:p>
+            <w:pPr>
+              <w:pStyle w:val="ListParagraph"/>
               <w:numPr>
                 <w:ilvl w:val="0"/>
                 <w:numId w:val="4"/>
@@ -499,18 +528,12 @@
               <w:rPr>
                 <w:lang w:val="es-MX"/>
               </w:rPr>
-              <w:t>C#.Net /  .net c</w:t>
-            </w:r>
-            <w:r>
-              <w:rPr>
-                <w:lang w:val="es-MX"/>
-              </w:rPr>
-              <w:t>ore</w:t>
+              <w:t>C#</w:t>
             </w:r>
           </w:p>
           <w:p>
             <w:pPr>
-              <w:pStyle w:val="ListeParagraf"/>
+              <w:pStyle w:val="ListParagraph"/>
               <w:numPr>
                 <w:ilvl w:val="0"/>
                 <w:numId w:val="4"/>
@@ -519,97 +542,246 @@
                 <w:lang w:val="es-MX"/>
               </w:rPr>
             </w:pPr>
+            <w:proofErr w:type="spellStart"/>
             <w:r>
               <w:rPr>
                 <w:lang w:val="es-MX"/>
               </w:rPr>
-              <w:t xml:space="preserve">Web Services / </w:t>
+              <w:t>Golang</w:t>
             </w:r>
+            <w:proofErr w:type="spellEnd"/>
+          </w:p>
+          <w:p>
+            <w:pPr>
+              <w:pStyle w:val="ListParagraph"/>
+              <w:numPr>
+                <w:ilvl w:val="0"/>
+                <w:numId w:val="4"/>
+              </w:numPr>
+              <w:rPr>
+                <w:lang w:val="es-MX"/>
+              </w:rPr>
+            </w:pPr>
+            <w:proofErr w:type="spellStart"/>
             <w:r>
               <w:rPr>
                 <w:lang w:val="es-MX"/>
               </w:rPr>
-              <w:t>WCF</w:t>
+              <w:t>Typescript</w:t>
             </w:r>
+            <w:proofErr w:type="spellEnd"/>
+          </w:p>
+          <w:p>
+            <w:pPr>
+              <w:pStyle w:val="ListParagraph"/>
+              <w:numPr>
+                <w:ilvl w:val="0"/>
+                <w:numId w:val="4"/>
+              </w:numPr>
+              <w:rPr>
+                <w:lang w:val="es-MX"/>
+              </w:rPr>
+            </w:pPr>
+            <w:proofErr w:type="spellStart"/>
+            <w:r>
+              <w:rPr>
+                <w:lang w:val="es-MX"/>
+              </w:rPr>
+              <w:t>Javascript</w:t>
+            </w:r>
+            <w:proofErr w:type="spellEnd"/>
+          </w:p>
+          <w:p>
+            <w:pPr>
+              <w:rPr>
+                <w:lang w:val="es-MX"/>
+              </w:rPr>
+            </w:pPr>
+          </w:p>
+          <w:p>
+            <w:pPr>
+              <w:pStyle w:val="Subtitle"/>
+              <w:rPr>
+                <w:lang w:val="es-MX"/>
+              </w:rPr>
+            </w:pPr>
+            <w:r>
+              <w:rPr>
+                <w:lang w:val="es-MX"/>
+              </w:rPr>
+              <w:t>Back-</w:t>
+            </w:r>
+            <w:proofErr w:type="spellStart"/>
+            <w:r>
+              <w:rPr>
+                <w:lang w:val="es-MX"/>
+              </w:rPr>
+              <w:t>end</w:t>
+            </w:r>
+            <w:proofErr w:type="spellEnd"/>
             <w:r>
               <w:rPr>
                 <w:lang w:val="es-MX"/>
               </w:rPr>
               <w:t xml:space="preserve"> </w:t>
             </w:r>
+            <w:proofErr w:type="spellStart"/>
             <w:r>
               <w:rPr>
                 <w:lang w:val="es-MX"/>
               </w:rPr>
-              <w:t>/ Web Api</w:t>
+              <w:t>Libraries</w:t>
             </w:r>
+            <w:proofErr w:type="spellEnd"/>
             <w:r>
               <w:rPr>
                 <w:lang w:val="es-MX"/>
               </w:rPr>
-              <w:t xml:space="preserve"> / AWS</w:t>
+              <w:t xml:space="preserve"> &amp; </w:t>
+            </w:r>
+            <w:proofErr w:type="spellStart"/>
+            <w:r>
+              <w:rPr>
+                <w:lang w:val="es-MX"/>
+              </w:rPr>
+              <w:t>Frameworks</w:t>
+            </w:r>
+            <w:proofErr w:type="spellEnd"/>
+          </w:p>
+          <w:p>
+            <w:pPr>
+              <w:pStyle w:val="ListParagraph"/>
+              <w:numPr>
+                <w:ilvl w:val="0"/>
+                <w:numId w:val="9"/>
+              </w:numPr>
+              <w:rPr>
+                <w:lang w:val="es-MX"/>
+              </w:rPr>
+            </w:pPr>
+            <w:r>
+              <w:rPr>
+                <w:lang w:val="es-MX"/>
+              </w:rPr>
+              <w:t>.Net Core</w:t>
             </w:r>
           </w:p>
           <w:p>
             <w:pPr>
-              <w:pStyle w:val="ListeParagraf"/>
+              <w:pStyle w:val="ListParagraph"/>
               <w:numPr>
                 <w:ilvl w:val="0"/>
-                <w:numId w:val="4"/>
+                <w:numId w:val="9"/>
               </w:numPr>
               <w:rPr>
                 <w:lang w:val="es-MX"/>
               </w:rPr>
             </w:pPr>
+            <w:proofErr w:type="spellStart"/>
             <w:r>
               <w:rPr>
                 <w:lang w:val="es-MX"/>
               </w:rPr>
-              <w:t>Unit Testing</w:t>
+              <w:t>Entity</w:t>
             </w:r>
+            <w:proofErr w:type="spellEnd"/>
             <w:r>
               <w:rPr>
                 <w:lang w:val="es-MX"/>
               </w:rPr>
-              <w:t>, N</w:t>
-            </w:r>
-            <w:r>
-              <w:rPr>
-                <w:lang w:val="es-MX"/>
-              </w:rPr>
-              <w:t>u</w:t>
-            </w:r>
-            <w:r>
-              <w:rPr>
-                <w:lang w:val="es-MX"/>
-              </w:rPr>
-              <w:t>nit</w:t>
+              <w:t xml:space="preserve"> Framework</w:t>
             </w:r>
           </w:p>
           <w:p>
             <w:pPr>
-              <w:pStyle w:val="ListeParagraf"/>
+              <w:pStyle w:val="ListParagraph"/>
               <w:numPr>
                 <w:ilvl w:val="0"/>
-                <w:numId w:val="4"/>
+                <w:numId w:val="9"/>
               </w:numPr>
               <w:rPr>
                 <w:lang w:val="es-MX"/>
               </w:rPr>
             </w:pPr>
+            <w:proofErr w:type="spellStart"/>
             <w:r>
               <w:rPr>
                 <w:lang w:val="es-MX"/>
               </w:rPr>
-              <w:t>SOLID principles, Design Patterns</w:t>
+              <w:t>Identity</w:t>
+            </w:r>
+            <w:proofErr w:type="spellEnd"/>
+            <w:r>
+              <w:rPr>
+                <w:lang w:val="es-MX"/>
+              </w:rPr>
+              <w:t xml:space="preserve"> Framework</w:t>
             </w:r>
           </w:p>
           <w:p>
             <w:pPr>
-              <w:pStyle w:val="ListeParagraf"/>
+              <w:pStyle w:val="Subtitle"/>
+              <w:rPr>
+                <w:lang w:val="es-MX"/>
+              </w:rPr>
+            </w:pPr>
+          </w:p>
+          <w:p>
+            <w:pPr>
+              <w:pStyle w:val="Subtitle"/>
+              <w:rPr>
+                <w:lang w:val="es-MX"/>
+              </w:rPr>
+            </w:pPr>
+            <w:r>
+              <w:rPr>
+                <w:lang w:val="es-MX"/>
+              </w:rPr>
+              <w:t>Front-</w:t>
+            </w:r>
+            <w:proofErr w:type="spellStart"/>
+            <w:r>
+              <w:rPr>
+                <w:lang w:val="es-MX"/>
+              </w:rPr>
+              <w:t>end</w:t>
+            </w:r>
+            <w:proofErr w:type="spellEnd"/>
+            <w:r>
+              <w:rPr>
+                <w:lang w:val="es-MX"/>
+              </w:rPr>
+              <w:t xml:space="preserve"> </w:t>
+            </w:r>
+            <w:proofErr w:type="spellStart"/>
+            <w:r>
+              <w:rPr>
+                <w:lang w:val="es-MX"/>
+              </w:rPr>
+              <w:t>Libraries</w:t>
+            </w:r>
+            <w:proofErr w:type="spellEnd"/>
+            <w:r>
+              <w:rPr>
+                <w:lang w:val="es-MX"/>
+              </w:rPr>
+              <w:t xml:space="preserve"> &amp; </w:t>
+            </w:r>
+            <w:proofErr w:type="spellStart"/>
+            <w:r>
+              <w:rPr>
+                <w:lang w:val="es-MX"/>
+              </w:rPr>
+              <w:t>Frameworks</w:t>
+            </w:r>
+            <w:proofErr w:type="spellEnd"/>
+          </w:p>
+          <w:p>
+            <w:pPr>
+              <w:pStyle w:val="ListParagraph"/>
               <w:numPr>
                 <w:ilvl w:val="0"/>
-                <w:numId w:val="4"/>
+                <w:numId w:val="8"/>
               </w:numPr>
               <w:rPr>
                 <w:lang w:val="es-MX"/>
@@ -619,15 +791,15 @@
               <w:rPr>
                 <w:lang w:val="es-MX"/>
               </w:rPr>
-              <w:t>Docker</w:t>
+              <w:t>jQuery</w:t>
             </w:r>
           </w:p>
           <w:p>
             <w:pPr>
-              <w:pStyle w:val="ListeParagraf"/>
+              <w:pStyle w:val="ListParagraph"/>
               <w:numPr>
                 <w:ilvl w:val="0"/>
-                <w:numId w:val="4"/>
+                <w:numId w:val="8"/>
               </w:numPr>
               <w:rPr>
                 <w:lang w:val="es-MX"/>
@@ -637,15 +809,15 @@
               <w:rPr>
                 <w:lang w:val="es-MX"/>
               </w:rPr>
-              <w:t>TypeScript</w:t>
+              <w:t>Angular</w:t>
             </w:r>
           </w:p>
           <w:p>
             <w:pPr>
-              <w:pStyle w:val="ListeParagraf"/>
+              <w:pStyle w:val="ListParagraph"/>
               <w:numPr>
                 <w:ilvl w:val="0"/>
-                <w:numId w:val="4"/>
+                <w:numId w:val="8"/>
               </w:numPr>
               <w:rPr>
                 <w:lang w:val="es-MX"/>
@@ -655,33 +827,110 @@
               <w:rPr>
                 <w:lang w:val="es-MX"/>
               </w:rPr>
-              <w:t>JQuery, Angular, React</w:t>
+              <w:t>Vue.js</w:t>
             </w:r>
           </w:p>
           <w:p>
             <w:pPr>
-              <w:pStyle w:val="ListeParagraf"/>
+              <w:pStyle w:val="ListParagraph"/>
               <w:numPr>
                 <w:ilvl w:val="0"/>
-                <w:numId w:val="4"/>
+                <w:numId w:val="8"/>
               </w:numPr>
               <w:rPr>
                 <w:lang w:val="es-MX"/>
               </w:rPr>
             </w:pPr>
+            <w:proofErr w:type="spellStart"/>
             <w:r>
               <w:rPr>
                 <w:lang w:val="es-MX"/>
               </w:rPr>
-              <w:t>Ionic Framework</w:t>
+              <w:t>Ionic</w:t>
+            </w:r>
+            <w:proofErr w:type="spellEnd"/>
+            <w:r>
+              <w:rPr>
+                <w:lang w:val="es-MX"/>
+              </w:rPr>
+              <w:t xml:space="preserve"> Framework</w:t>
             </w:r>
           </w:p>
           <w:p>
             <w:pPr>
-              <w:pStyle w:val="ListeParagraf"/>
+              <w:rPr>
+                <w:lang w:val="es-MX"/>
+              </w:rPr>
+            </w:pPr>
+          </w:p>
+          <w:p>
+            <w:pPr>
+              <w:pStyle w:val="Subtitle"/>
+              <w:rPr>
+                <w:lang w:val="es-MX"/>
+              </w:rPr>
+            </w:pPr>
+            <w:r>
+              <w:rPr>
+                <w:lang w:val="es-MX"/>
+              </w:rPr>
+              <w:t xml:space="preserve">Storage </w:t>
+            </w:r>
+            <w:proofErr w:type="spellStart"/>
+            <w:r>
+              <w:rPr>
+                <w:lang w:val="es-MX"/>
+              </w:rPr>
+              <w:t>Experiences</w:t>
+            </w:r>
+            <w:proofErr w:type="spellEnd"/>
+          </w:p>
+          <w:p>
+            <w:pPr>
+              <w:pStyle w:val="ListParagraph"/>
               <w:numPr>
                 <w:ilvl w:val="0"/>
-                <w:numId w:val="4"/>
+                <w:numId w:val="11"/>
+              </w:numPr>
+              <w:rPr>
+                <w:lang w:val="es-MX"/>
+              </w:rPr>
+            </w:pPr>
+            <w:proofErr w:type="spellStart"/>
+            <w:r>
+              <w:rPr>
+                <w:lang w:val="es-MX"/>
+              </w:rPr>
+              <w:t>MsSql</w:t>
+            </w:r>
+            <w:proofErr w:type="spellEnd"/>
+          </w:p>
+          <w:p>
+            <w:pPr>
+              <w:pStyle w:val="ListParagraph"/>
+              <w:numPr>
+                <w:ilvl w:val="0"/>
+                <w:numId w:val="11"/>
+              </w:numPr>
+              <w:rPr>
+                <w:lang w:val="es-MX"/>
+              </w:rPr>
+            </w:pPr>
+            <w:proofErr w:type="spellStart"/>
+            <w:r>
+              <w:rPr>
+                <w:lang w:val="es-MX"/>
+              </w:rPr>
+              <w:t>MySql</w:t>
+            </w:r>
+            <w:proofErr w:type="spellEnd"/>
+          </w:p>
+          <w:p>
+            <w:pPr>
+              <w:pStyle w:val="ListParagraph"/>
+              <w:numPr>
+                <w:ilvl w:val="0"/>
+                <w:numId w:val="11"/>
               </w:numPr>
               <w:rPr>
                 <w:lang w:val="es-MX"/>
@@ -691,15 +940,21 @@
               <w:rPr>
                 <w:lang w:val="es-MX"/>
               </w:rPr>
-              <w:t>JavaScript / jQuery</w:t>
+              <w:t>O</w:t>
+            </w:r>
+            <w:r>
+              <w:rPr>
+                <w:lang w:val="es-MX"/>
+              </w:rPr>
+              <w:t>racle</w:t>
             </w:r>
           </w:p>
           <w:p>
             <w:pPr>
-              <w:pStyle w:val="ListeParagraf"/>
+              <w:pStyle w:val="ListParagraph"/>
               <w:numPr>
                 <w:ilvl w:val="0"/>
-                <w:numId w:val="4"/>
+                <w:numId w:val="11"/>
               </w:numPr>
               <w:rPr>
                 <w:lang w:val="es-MX"/>
@@ -709,33 +964,15 @@
               <w:rPr>
                 <w:lang w:val="es-MX"/>
               </w:rPr>
-              <w:t xml:space="preserve">Eclipse, </w:t>
-            </w:r>
-            <w:r>
-              <w:rPr>
-                <w:lang w:val="es-MX"/>
-              </w:rPr>
-              <w:t>Visual Studio,</w:t>
-            </w:r>
-            <w:r>
-              <w:rPr>
-                <w:lang w:val="es-MX"/>
-              </w:rPr>
-              <w:t xml:space="preserve"> </w:t>
-            </w:r>
-            <w:r>
-              <w:rPr>
-                <w:lang w:val="es-MX"/>
-              </w:rPr>
-              <w:t>VS Code</w:t>
+              <w:t>PostgreSQL</w:t>
             </w:r>
           </w:p>
           <w:p>
             <w:pPr>
-              <w:pStyle w:val="ListeParagraf"/>
+              <w:pStyle w:val="ListParagraph"/>
               <w:numPr>
                 <w:ilvl w:val="0"/>
-                <w:numId w:val="4"/>
+                <w:numId w:val="11"/>
               </w:numPr>
               <w:rPr>
                 <w:lang w:val="es-MX"/>
@@ -745,27 +982,15 @@
               <w:rPr>
                 <w:lang w:val="es-MX"/>
               </w:rPr>
-              <w:t>Entity Framework</w:t>
-            </w:r>
-            <w:r>
-              <w:rPr>
-                <w:lang w:val="es-MX"/>
-              </w:rPr>
-              <w:t xml:space="preserve"> / EF</w:t>
-            </w:r>
-            <w:r>
-              <w:rPr>
-                <w:lang w:val="es-MX"/>
-              </w:rPr>
-              <w:t xml:space="preserve"> Core</w:t>
+              <w:t>MongoDB</w:t>
             </w:r>
           </w:p>
           <w:p>
             <w:pPr>
-              <w:pStyle w:val="ListeParagraf"/>
+              <w:pStyle w:val="ListParagraph"/>
               <w:numPr>
                 <w:ilvl w:val="0"/>
-                <w:numId w:val="4"/>
+                <w:numId w:val="11"/>
               </w:numPr>
               <w:rPr>
                 <w:lang w:val="es-MX"/>
@@ -775,15 +1000,15 @@
               <w:rPr>
                 <w:lang w:val="es-MX"/>
               </w:rPr>
-              <w:t>Db First/ Code First/ Model First Development</w:t>
+              <w:t>Azure Blob Storage</w:t>
             </w:r>
           </w:p>
           <w:p>
             <w:pPr>
-              <w:pStyle w:val="ListeParagraf"/>
+              <w:pStyle w:val="ListParagraph"/>
               <w:numPr>
                 <w:ilvl w:val="0"/>
-                <w:numId w:val="4"/>
+                <w:numId w:val="11"/>
               </w:numPr>
               <w:rPr>
                 <w:lang w:val="es-MX"/>
@@ -793,34 +1018,59 @@
               <w:rPr>
                 <w:lang w:val="es-MX"/>
               </w:rPr>
-              <w:t>Fırebase Storage and Hosting</w:t>
+              <w:t>Redis</w:t>
             </w:r>
           </w:p>
           <w:p>
             <w:pPr>
-              <w:pStyle w:val="ListeParagraf"/>
+              <w:pStyle w:val="ListParagraph"/>
               <w:numPr>
                 <w:ilvl w:val="0"/>
-                <w:numId w:val="4"/>
+                <w:numId w:val="11"/>
               </w:numPr>
               <w:rPr>
                 <w:lang w:val="es-MX"/>
               </w:rPr>
             </w:pPr>
+            <w:proofErr w:type="spellStart"/>
             <w:r>
               <w:rPr>
                 <w:lang w:val="es-MX"/>
               </w:rPr>
-              <w:t>Azure Cloud &amp; Amazon Cloud for hosting</w:t>
+              <w:t>Firebase</w:t>
+            </w:r>
+            <w:proofErr w:type="spellEnd"/>
+            <w:r>
+              <w:rPr>
+                <w:lang w:val="es-MX"/>
+              </w:rPr>
+              <w:t xml:space="preserve"> </w:t>
+            </w:r>
+            <w:proofErr w:type="spellStart"/>
+            <w:r>
+              <w:rPr>
+                <w:lang w:val="es-MX"/>
+              </w:rPr>
+              <w:t>Realtime</w:t>
+            </w:r>
+            <w:proofErr w:type="spellEnd"/>
+            <w:r>
+              <w:rPr>
+                <w:lang w:val="es-MX"/>
+              </w:rPr>
+              <w:t xml:space="preserve"> DB</w:t>
             </w:r>
           </w:p>
           <w:p>
             <w:pPr>
-              <w:pStyle w:val="ListeParagraf"/>
-              <w:numPr>
-                <w:ilvl w:val="0"/>
-                <w:numId w:val="4"/>
-              </w:numPr>
+              <w:rPr>
+                <w:lang w:val="es-MX"/>
+              </w:rPr>
+            </w:pPr>
+          </w:p>
+          <w:p>
+            <w:pPr>
+              <w:pStyle w:val="Subtitle"/>
               <w:rPr>
                 <w:lang w:val="es-MX"/>
               </w:rPr>
@@ -829,15 +1079,15 @@
               <w:rPr>
                 <w:lang w:val="es-MX"/>
               </w:rPr>
-              <w:t>VSTS (Azure-DevOps) tools (CI-CD definitions)</w:t>
+              <w:t>DevOps Tools</w:t>
             </w:r>
           </w:p>
           <w:p>
             <w:pPr>
-              <w:pStyle w:val="ListeParagraf"/>
+              <w:pStyle w:val="ListParagraph"/>
               <w:numPr>
                 <w:ilvl w:val="0"/>
-                <w:numId w:val="4"/>
+                <w:numId w:val="10"/>
               </w:numPr>
               <w:rPr>
                 <w:lang w:val="es-MX"/>
@@ -847,15 +1097,29 @@
               <w:rPr>
                 <w:lang w:val="es-MX"/>
               </w:rPr>
-              <w:t>MsSql, MySql</w:t>
+              <w:t xml:space="preserve">Azure DevOps </w:t>
+            </w:r>
+            <w:proofErr w:type="spellStart"/>
+            <w:r>
+              <w:rPr>
+                <w:lang w:val="es-MX"/>
+              </w:rPr>
+              <w:t>for</w:t>
+            </w:r>
+            <w:proofErr w:type="spellEnd"/>
+            <w:r>
+              <w:rPr>
+                <w:lang w:val="es-MX"/>
+              </w:rPr>
+              <w:t xml:space="preserve"> CI-CD pipelines</w:t>
             </w:r>
           </w:p>
           <w:p>
             <w:pPr>
-              <w:pStyle w:val="ListeParagraf"/>
+              <w:pStyle w:val="ListParagraph"/>
               <w:numPr>
                 <w:ilvl w:val="0"/>
-                <w:numId w:val="4"/>
+                <w:numId w:val="10"/>
               </w:numPr>
               <w:rPr>
                 <w:lang w:val="es-MX"/>
@@ -865,14 +1129,379 @@
               <w:rPr>
                 <w:lang w:val="es-MX"/>
               </w:rPr>
-              <w:t>Redis, Elastic and MongoDB</w:t>
+              <w:t>Docker</w:t>
             </w:r>
+            <w:r>
+              <w:rPr>
+                <w:lang w:val="es-MX"/>
+              </w:rPr>
+              <w:t xml:space="preserve"> </w:t>
+            </w:r>
+            <w:proofErr w:type="spellStart"/>
+            <w:r>
+              <w:rPr>
+                <w:lang w:val="es-MX"/>
+              </w:rPr>
+              <w:t>for</w:t>
+            </w:r>
+            <w:proofErr w:type="spellEnd"/>
+            <w:r>
+              <w:rPr>
+                <w:lang w:val="es-MX"/>
+              </w:rPr>
+              <w:t xml:space="preserve"> </w:t>
+            </w:r>
+            <w:proofErr w:type="spellStart"/>
+            <w:r>
+              <w:rPr>
+                <w:lang w:val="es-MX"/>
+              </w:rPr>
+              <w:t>containerization</w:t>
+            </w:r>
+            <w:proofErr w:type="spellEnd"/>
+          </w:p>
+          <w:p>
+            <w:pPr>
+              <w:pStyle w:val="ListParagraph"/>
+              <w:numPr>
+                <w:ilvl w:val="0"/>
+                <w:numId w:val="10"/>
+              </w:numPr>
+              <w:rPr>
+                <w:lang w:val="es-MX"/>
+              </w:rPr>
+            </w:pPr>
+            <w:proofErr w:type="spellStart"/>
+            <w:r>
+              <w:rPr>
+                <w:lang w:val="es-MX"/>
+              </w:rPr>
+              <w:t>Firebase</w:t>
+            </w:r>
+            <w:proofErr w:type="spellEnd"/>
+            <w:r>
+              <w:rPr>
+                <w:lang w:val="es-MX"/>
+              </w:rPr>
+              <w:t xml:space="preserve"> Storage and Hosting</w:t>
+            </w:r>
+          </w:p>
+          <w:p>
+            <w:pPr>
+              <w:pStyle w:val="ListParagraph"/>
+              <w:numPr>
+                <w:ilvl w:val="0"/>
+                <w:numId w:val="10"/>
+              </w:numPr>
+              <w:rPr>
+                <w:lang w:val="es-MX"/>
+              </w:rPr>
+            </w:pPr>
+            <w:proofErr w:type="spellStart"/>
+            <w:r>
+              <w:rPr>
+                <w:lang w:val="es-MX"/>
+              </w:rPr>
+              <w:t>DigitalOcean</w:t>
+            </w:r>
+            <w:proofErr w:type="spellEnd"/>
+            <w:r>
+              <w:rPr>
+                <w:lang w:val="es-MX"/>
+              </w:rPr>
+              <w:t xml:space="preserve"> </w:t>
+            </w:r>
+            <w:proofErr w:type="spellStart"/>
+            <w:r>
+              <w:rPr>
+                <w:lang w:val="es-MX"/>
+              </w:rPr>
+              <w:t>Droplets</w:t>
+            </w:r>
+            <w:proofErr w:type="spellEnd"/>
+          </w:p>
+          <w:p>
+            <w:pPr>
+              <w:rPr>
+                <w:lang w:val="es-MX"/>
+              </w:rPr>
+            </w:pPr>
+          </w:p>
+          <w:p>
+            <w:pPr>
+              <w:pStyle w:val="Subtitle"/>
+              <w:rPr>
+                <w:lang w:val="es-MX"/>
+              </w:rPr>
+            </w:pPr>
+            <w:r>
+              <w:rPr>
+                <w:lang w:val="es-MX"/>
+              </w:rPr>
+              <w:t xml:space="preserve">Cloud </w:t>
+            </w:r>
+            <w:proofErr w:type="spellStart"/>
+            <w:r>
+              <w:rPr>
+                <w:lang w:val="es-MX"/>
+              </w:rPr>
+              <w:t>Services</w:t>
+            </w:r>
+            <w:proofErr w:type="spellEnd"/>
+          </w:p>
+          <w:p>
+            <w:pPr>
+              <w:pStyle w:val="ListParagraph"/>
+              <w:numPr>
+                <w:ilvl w:val="0"/>
+                <w:numId w:val="12"/>
+              </w:numPr>
+              <w:rPr>
+                <w:lang w:val="es-MX"/>
+              </w:rPr>
+            </w:pPr>
+            <w:r>
+              <w:rPr>
+                <w:lang w:val="es-MX"/>
+              </w:rPr>
+              <w:t>Azure</w:t>
+            </w:r>
+            <w:r>
+              <w:rPr>
+                <w:lang w:val="es-MX"/>
+              </w:rPr>
+              <w:t xml:space="preserve"> </w:t>
+            </w:r>
+            <w:proofErr w:type="spellStart"/>
+            <w:r>
+              <w:rPr>
+                <w:lang w:val="es-MX"/>
+              </w:rPr>
+              <w:t>Functions</w:t>
+            </w:r>
+            <w:proofErr w:type="spellEnd"/>
+          </w:p>
+          <w:p>
+            <w:pPr>
+              <w:pStyle w:val="ListParagraph"/>
+              <w:numPr>
+                <w:ilvl w:val="0"/>
+                <w:numId w:val="12"/>
+              </w:numPr>
+              <w:rPr>
+                <w:lang w:val="es-MX"/>
+              </w:rPr>
+            </w:pPr>
+            <w:r>
+              <w:rPr>
+                <w:lang w:val="es-MX"/>
+              </w:rPr>
+              <w:t>Azure Blob Storage</w:t>
+            </w:r>
+          </w:p>
+          <w:p>
+            <w:pPr>
+              <w:pStyle w:val="ListParagraph"/>
+              <w:numPr>
+                <w:ilvl w:val="0"/>
+                <w:numId w:val="12"/>
+              </w:numPr>
+              <w:rPr>
+                <w:lang w:val="es-MX"/>
+              </w:rPr>
+            </w:pPr>
+            <w:r>
+              <w:rPr>
+                <w:lang w:val="es-MX"/>
+              </w:rPr>
+              <w:t xml:space="preserve">Azure </w:t>
+            </w:r>
+            <w:proofErr w:type="spellStart"/>
+            <w:r>
+              <w:rPr>
+                <w:lang w:val="es-MX"/>
+              </w:rPr>
+              <w:t>MsSql</w:t>
+            </w:r>
+            <w:proofErr w:type="spellEnd"/>
+            <w:r>
+              <w:rPr>
+                <w:lang w:val="es-MX"/>
+              </w:rPr>
+              <w:t xml:space="preserve"> </w:t>
+            </w:r>
+            <w:proofErr w:type="spellStart"/>
+            <w:r>
+              <w:rPr>
+                <w:lang w:val="es-MX"/>
+              </w:rPr>
+              <w:t>Database</w:t>
+            </w:r>
+            <w:proofErr w:type="spellEnd"/>
+          </w:p>
+          <w:p>
+            <w:pPr>
+              <w:pStyle w:val="ListParagraph"/>
+              <w:numPr>
+                <w:ilvl w:val="0"/>
+                <w:numId w:val="12"/>
+              </w:numPr>
+              <w:rPr>
+                <w:lang w:val="es-MX"/>
+              </w:rPr>
+            </w:pPr>
+            <w:r>
+              <w:rPr>
+                <w:lang w:val="es-MX"/>
+              </w:rPr>
+              <w:t xml:space="preserve">Azure Key </w:t>
+            </w:r>
+            <w:proofErr w:type="spellStart"/>
+            <w:r>
+              <w:rPr>
+                <w:lang w:val="es-MX"/>
+              </w:rPr>
+              <w:t>Vault</w:t>
+            </w:r>
+            <w:proofErr w:type="spellEnd"/>
+          </w:p>
+          <w:p>
+            <w:pPr>
+              <w:pStyle w:val="ListParagraph"/>
+              <w:numPr>
+                <w:ilvl w:val="0"/>
+                <w:numId w:val="12"/>
+              </w:numPr>
+              <w:rPr>
+                <w:lang w:val="es-MX"/>
+              </w:rPr>
+            </w:pPr>
+            <w:r>
+              <w:rPr>
+                <w:lang w:val="es-MX"/>
+              </w:rPr>
+              <w:t>Azure Redis Cache</w:t>
+            </w:r>
+          </w:p>
+          <w:p>
+            <w:pPr>
+              <w:pStyle w:val="ListParagraph"/>
+              <w:numPr>
+                <w:ilvl w:val="0"/>
+                <w:numId w:val="12"/>
+              </w:numPr>
+              <w:rPr>
+                <w:lang w:val="es-MX"/>
+              </w:rPr>
+            </w:pPr>
+            <w:r>
+              <w:rPr>
+                <w:lang w:val="es-MX"/>
+              </w:rPr>
+              <w:t xml:space="preserve">Amazon S3 </w:t>
+            </w:r>
+            <w:proofErr w:type="spellStart"/>
+            <w:r>
+              <w:rPr>
+                <w:lang w:val="es-MX"/>
+              </w:rPr>
+              <w:t>Bucket</w:t>
+            </w:r>
+            <w:proofErr w:type="spellEnd"/>
+          </w:p>
+          <w:p>
+            <w:pPr>
+              <w:pStyle w:val="ListParagraph"/>
+              <w:numPr>
+                <w:ilvl w:val="0"/>
+                <w:numId w:val="12"/>
+              </w:numPr>
+              <w:rPr>
+                <w:lang w:val="es-MX"/>
+              </w:rPr>
+            </w:pPr>
+            <w:r>
+              <w:rPr>
+                <w:lang w:val="es-MX"/>
+              </w:rPr>
+              <w:t xml:space="preserve">Digital </w:t>
+            </w:r>
+            <w:proofErr w:type="spellStart"/>
+            <w:r>
+              <w:rPr>
+                <w:lang w:val="es-MX"/>
+              </w:rPr>
+              <w:t>Ocean</w:t>
+            </w:r>
+            <w:proofErr w:type="spellEnd"/>
+            <w:r>
+              <w:rPr>
+                <w:lang w:val="es-MX"/>
+              </w:rPr>
+              <w:t xml:space="preserve"> Spaces</w:t>
+            </w:r>
+          </w:p>
+          <w:p>
+            <w:pPr>
+              <w:pStyle w:val="ListParagraph"/>
+              <w:rPr>
+                <w:lang w:val="es-MX"/>
+              </w:rPr>
+            </w:pPr>
+          </w:p>
+          <w:p>
+            <w:pPr>
+              <w:pStyle w:val="ListParagraph"/>
+              <w:rPr>
+                <w:lang w:val="es-MX"/>
+              </w:rPr>
+            </w:pPr>
+          </w:p>
+          <w:p>
+            <w:pPr>
+              <w:pStyle w:val="ListParagraph"/>
+              <w:rPr>
+                <w:lang w:val="es-MX"/>
+              </w:rPr>
+            </w:pPr>
+          </w:p>
+          <w:p>
+            <w:pPr>
+              <w:pStyle w:val="ListParagraph"/>
+              <w:rPr>
+                <w:lang w:val="es-MX"/>
+              </w:rPr>
+            </w:pPr>
+          </w:p>
+          <w:p>
+            <w:pPr>
+              <w:pStyle w:val="ListParagraph"/>
+              <w:rPr>
+                <w:lang w:val="es-MX"/>
+              </w:rPr>
+            </w:pPr>
+          </w:p>
+          <w:p>
+            <w:pPr>
+              <w:pStyle w:val="ListParagraph"/>
+              <w:rPr>
+                <w:lang w:val="es-MX"/>
+              </w:rPr>
+            </w:pPr>
+          </w:p>
+          <w:p>
+            <w:pPr>
+              <w:pStyle w:val="ListParagraph"/>
+              <w:rPr>
+                <w:lang w:val="es-MX"/>
+              </w:rPr>
+            </w:pPr>
           </w:p>
           <w:p/>
           <w:p/>
           <w:tbl>
             <w:tblPr>
-              <w:tblStyle w:val="TabloKlavuzu"/>
+              <w:tblStyle w:val="TableGrid"/>
               <w:tblW w:w="0" w:type="auto"/>
               <w:tblBorders>
                 <w:top w:val="none" w:sz="0" w:space="0" w:color="auto"/>
@@ -885,7 +1514,7 @@
               <w:tblLook w:val="04A0" w:firstRow="1" w:lastRow="0" w:firstColumn="1" w:lastColumn="0" w:noHBand="0" w:noVBand="1"/>
             </w:tblPr>
             <w:tblGrid>
-              <w:gridCol w:w="7022"/>
+              <w:gridCol w:w="7238"/>
               <w:gridCol w:w="28"/>
             </w:tblGrid>
             <w:tr>
@@ -909,6 +1538,7 @@
                       <w:b/>
                       <w:sz w:val="44"/>
                     </w:rPr>
+                    <w:lastRenderedPageBreak/>
                     <w:t>EXPERIENCE</w:t>
                   </w:r>
                 </w:p>
@@ -922,7 +1552,298 @@
                 </w:p>
                 <w:tbl>
                   <w:tblPr>
-                    <w:tblStyle w:val="TabloKlavuzu"/>
+                    <w:tblStyle w:val="TableGrid"/>
+                    <w:tblW w:w="7022" w:type="dxa"/>
+                    <w:tblBorders>
+                      <w:top w:val="none" w:sz="0" w:space="0" w:color="auto"/>
+                      <w:left w:val="none" w:sz="0" w:space="0" w:color="auto"/>
+                      <w:bottom w:val="none" w:sz="0" w:space="0" w:color="auto"/>
+                      <w:right w:val="none" w:sz="0" w:space="0" w:color="auto"/>
+                      <w:insideH w:val="none" w:sz="0" w:space="0" w:color="auto"/>
+                      <w:insideV w:val="none" w:sz="0" w:space="0" w:color="auto"/>
+                    </w:tblBorders>
+                    <w:tblLook w:val="04A0" w:firstRow="1" w:lastRow="0" w:firstColumn="1" w:lastColumn="0" w:noHBand="0" w:noVBand="1"/>
+                  </w:tblPr>
+                  <w:tblGrid>
+                    <w:gridCol w:w="7022"/>
+                  </w:tblGrid>
+                  <w:tr>
+                    <w:trPr>
+                      <w:trHeight w:val="221"/>
+                    </w:trPr>
+                    <w:tc>
+                      <w:tcPr>
+                        <w:tcW w:w="7022" w:type="dxa"/>
+                      </w:tcPr>
+                      <w:p>
+                        <w:pPr>
+                          <w:rPr>
+                            <w:b/>
+                            <w:sz w:val="24"/>
+                          </w:rPr>
+                        </w:pPr>
+                        <w:r>
+                          <w:rPr>
+                            <w:b/>
+                            <w:caps/>
+                            <w:sz w:val="24"/>
+                          </w:rPr>
+                          <w:t>SENIOR Software developer</w:t>
+                        </w:r>
+                        <w:r>
+                          <w:rPr>
+                            <w:b/>
+                            <w:sz w:val="24"/>
+                          </w:rPr>
+                          <w:t xml:space="preserve">, </w:t>
+                        </w:r>
+                        <w:proofErr w:type="spellStart"/>
+                        <w:r>
+                          <w:rPr>
+                            <w:b/>
+                            <w:sz w:val="24"/>
+                          </w:rPr>
+                          <w:t>Scale</w:t>
+                        </w:r>
+                        <w:r>
+                          <w:rPr>
+                            <w:b/>
+                            <w:sz w:val="24"/>
+                          </w:rPr>
+                          <w:t>Focus</w:t>
+                        </w:r>
+                        <w:proofErr w:type="spellEnd"/>
+                      </w:p>
+                    </w:tc>
+                  </w:tr>
+                  <w:tr>
+                    <w:trPr>
+                      <w:trHeight w:val="221"/>
+                    </w:trPr>
+                    <w:tc>
+                      <w:tcPr>
+                        <w:tcW w:w="7022" w:type="dxa"/>
+                      </w:tcPr>
+                      <w:p>
+                        <w:r>
+                          <w:t>Sofia, Bulgaria—</w:t>
+                        </w:r>
+                        <w:r>
+                          <w:t xml:space="preserve"> </w:t>
+                        </w:r>
+                        <w:r>
+                          <w:t>Apr</w:t>
+                        </w:r>
+                        <w:r>
+                          <w:t>.</w:t>
+                        </w:r>
+                        <w:r>
+                          <w:t xml:space="preserve"> 2019 – now</w:t>
+                        </w:r>
+                      </w:p>
+                    </w:tc>
+                  </w:tr>
+                  <w:tr>
+                    <w:trPr>
+                      <w:trHeight w:val="208"/>
+                    </w:trPr>
+                    <w:tc>
+                      <w:tcPr>
+                        <w:tcW w:w="7022" w:type="dxa"/>
+                      </w:tcPr>
+                      <w:p/>
+                    </w:tc>
+                  </w:tr>
+                  <w:tr>
+                    <w:trPr>
+                      <w:trHeight w:val="603"/>
+                    </w:trPr>
+                    <w:tc>
+                      <w:tcPr>
+                        <w:tcW w:w="7022" w:type="dxa"/>
+                      </w:tcPr>
+                      <w:p>
+                        <w:r>
+                          <w:t>Backend development and maintena</w:t>
+                        </w:r>
+                        <w:r>
+                          <w:t xml:space="preserve">nce for a </w:t>
+                        </w:r>
+                        <w:r>
+                          <w:t>commodity prices forecast</w:t>
+                        </w:r>
+                        <w:r>
+                          <w:t xml:space="preserve"> application </w:t>
+                        </w:r>
+                        <w:r>
+                          <w:t>of a German</w:t>
+                        </w:r>
+                        <w:r>
+                          <w:t xml:space="preserve"> company</w:t>
+                        </w:r>
+                        <w:r>
+                          <w:t xml:space="preserve"> in energy business</w:t>
+                        </w:r>
+                        <w:r>
+                          <w:t>.</w:t>
+                        </w:r>
+                        <w:r>
+                          <w:t xml:space="preserve"> </w:t>
+                        </w:r>
+                      </w:p>
+                      <w:p/>
+                      <w:p>
+                        <w:r>
+                          <w:t xml:space="preserve">Our project consists of </w:t>
+                        </w:r>
+                        <w:r>
+                          <w:t>15 different applications served on Azure Cloud including Azure Functions</w:t>
+                        </w:r>
+                      </w:p>
+                    </w:tc>
+                  </w:tr>
+                  <w:tr>
+                    <w:trPr>
+                      <w:trHeight w:val="429"/>
+                    </w:trPr>
+                    <w:tc>
+                      <w:tcPr>
+                        <w:tcW w:w="7022" w:type="dxa"/>
+                      </w:tcPr>
+                      <w:p>
+                        <w:pPr>
+                          <w:rPr>
+                            <w:lang w:val="es-MX"/>
+                          </w:rPr>
+                        </w:pPr>
+                      </w:p>
+                    </w:tc>
+                  </w:tr>
+                  <w:tr>
+                    <w:trPr>
+                      <w:trHeight w:val="221"/>
+                    </w:trPr>
+                    <w:tc>
+                      <w:tcPr>
+                        <w:tcW w:w="7022" w:type="dxa"/>
+                      </w:tcPr>
+                      <w:p>
+                        <w:pPr>
+                          <w:rPr>
+                            <w:b/>
+                            <w:sz w:val="24"/>
+                          </w:rPr>
+                        </w:pPr>
+                        <w:r>
+                          <w:rPr>
+                            <w:b/>
+                            <w:caps/>
+                            <w:sz w:val="24"/>
+                          </w:rPr>
+                          <w:t>SENIOR Software developer</w:t>
+                        </w:r>
+                        <w:r>
+                          <w:rPr>
+                            <w:b/>
+                            <w:sz w:val="24"/>
+                          </w:rPr>
+                          <w:t xml:space="preserve">, </w:t>
+                        </w:r>
+                        <w:proofErr w:type="spellStart"/>
+                        <w:r>
+                          <w:rPr>
+                            <w:b/>
+                            <w:sz w:val="24"/>
+                          </w:rPr>
+                          <w:t>ScaleFocus</w:t>
+                        </w:r>
+                        <w:proofErr w:type="spellEnd"/>
+                      </w:p>
+                    </w:tc>
+                  </w:tr>
+                  <w:tr>
+                    <w:trPr>
+                      <w:trHeight w:val="221"/>
+                    </w:trPr>
+                    <w:tc>
+                      <w:tcPr>
+                        <w:tcW w:w="7022" w:type="dxa"/>
+                      </w:tcPr>
+                      <w:p>
+                        <w:r>
+                          <w:t>Sofia, Bulgaria— Oct. 2019 – Apr. 2020</w:t>
+                        </w:r>
+                      </w:p>
+                    </w:tc>
+                  </w:tr>
+                  <w:tr>
+                    <w:trPr>
+                      <w:trHeight w:val="208"/>
+                    </w:trPr>
+                    <w:tc>
+                      <w:tcPr>
+                        <w:tcW w:w="7022" w:type="dxa"/>
+                      </w:tcPr>
+                      <w:p/>
+                    </w:tc>
+                  </w:tr>
+                  <w:tr>
+                    <w:trPr>
+                      <w:trHeight w:val="603"/>
+                    </w:trPr>
+                    <w:tc>
+                      <w:tcPr>
+                        <w:tcW w:w="7022" w:type="dxa"/>
+                      </w:tcPr>
+                      <w:p>
+                        <w:r>
+                          <w:t>Backend development and maintenance for a CMS application of a well-known American company.</w:t>
+                        </w:r>
+                      </w:p>
+                      <w:p/>
+                      <w:p>
+                        <w:r>
+                          <w:t>I have been working as software developer within a group of 15 members from 4 different countries.</w:t>
+                        </w:r>
+                      </w:p>
+                    </w:tc>
+                  </w:tr>
+                  <w:tr>
+                    <w:trPr>
+                      <w:trHeight w:val="429"/>
+                    </w:trPr>
+                    <w:tc>
+                      <w:tcPr>
+                        <w:tcW w:w="7022" w:type="dxa"/>
+                      </w:tcPr>
+                      <w:p>
+                        <w:pPr>
+                          <w:rPr>
+                            <w:lang w:val="es-MX"/>
+                          </w:rPr>
+                        </w:pPr>
+                      </w:p>
+                    </w:tc>
+                  </w:tr>
+                </w:tbl>
+                <w:p>
+                  <w:pPr>
+                    <w:rPr>
+                      <w:sz w:val="24"/>
+                    </w:rPr>
+                  </w:pPr>
+                </w:p>
+              </w:tc>
+            </w:tr>
+            <w:tr>
+              <w:tc>
+                <w:tcPr>
+                  <w:tcW w:w="6853" w:type="dxa"/>
+                  <w:gridSpan w:val="2"/>
+                </w:tcPr>
+                <w:tbl>
+                  <w:tblPr>
+                    <w:tblStyle w:val="TableGrid"/>
                     <w:tblW w:w="6806" w:type="dxa"/>
                     <w:tblBorders>
                       <w:top w:val="none" w:sz="0" w:space="0" w:color="auto"/>
@@ -958,225 +1879,6 @@
                             <w:caps/>
                             <w:sz w:val="24"/>
                           </w:rPr>
-                          <w:t>SENIOR Software developer</w:t>
-                        </w:r>
-                        <w:r>
-                          <w:rPr>
-                            <w:b/>
-                            <w:sz w:val="24"/>
-                          </w:rPr>
-                          <w:t xml:space="preserve">, </w:t>
-                        </w:r>
-                        <w:r>
-                          <w:rPr>
-                            <w:b/>
-                            <w:sz w:val="24"/>
-                          </w:rPr>
-                          <w:t>Scale</w:t>
-                        </w:r>
-                        <w:r>
-                          <w:rPr>
-                            <w:b/>
-                            <w:sz w:val="24"/>
-                          </w:rPr>
-                          <w:t>Focus</w:t>
-                        </w:r>
-                      </w:p>
-                    </w:tc>
-                  </w:tr>
-                  <w:tr>
-                    <w:trPr>
-                      <w:trHeight w:val="221"/>
-                    </w:trPr>
-                    <w:tc>
-                      <w:tcPr>
-                        <w:tcW w:w="6806" w:type="dxa"/>
-                      </w:tcPr>
-                      <w:p>
-                        <w:r>
-                          <w:t>Sofia, Bulgaria—</w:t>
-                        </w:r>
-                        <w:r>
-                          <w:t xml:space="preserve"> Oct.</w:t>
-                        </w:r>
-                        <w:r>
-                          <w:t xml:space="preserve"> 2019 – now</w:t>
-                        </w:r>
-                      </w:p>
-                    </w:tc>
-                  </w:tr>
-                  <w:tr>
-                    <w:trPr>
-                      <w:trHeight w:val="208"/>
-                    </w:trPr>
-                    <w:tc>
-                      <w:tcPr>
-                        <w:tcW w:w="6806" w:type="dxa"/>
-                      </w:tcPr>
-                      <w:p/>
-                    </w:tc>
-                  </w:tr>
-                  <w:tr>
-                    <w:trPr>
-                      <w:trHeight w:val="603"/>
-                    </w:trPr>
-                    <w:tc>
-                      <w:tcPr>
-                        <w:tcW w:w="6806" w:type="dxa"/>
-                      </w:tcPr>
-                      <w:p>
-                        <w:r>
-                          <w:t>Backend development and maintena</w:t>
-                        </w:r>
-                        <w:r>
-                          <w:t xml:space="preserve">nce for a CMS application of a well-known </w:t>
-                        </w:r>
-                        <w:r>
-                          <w:t>American company.</w:t>
-                        </w:r>
-                        <w:r>
-                          <w:t xml:space="preserve"> </w:t>
-                        </w:r>
-                      </w:p>
-                      <w:p/>
-                      <w:p>
-                        <w:r>
-                          <w:t xml:space="preserve">I have been working as software developer within a </w:t>
-                        </w:r>
-                        <w:r>
-                          <w:t>group</w:t>
-                        </w:r>
-                        <w:r>
-                          <w:t xml:space="preserve"> of 15 members from 4 different countries</w:t>
-                        </w:r>
-                        <w:r>
-                          <w:t>.</w:t>
-                        </w:r>
-                      </w:p>
-                    </w:tc>
-                  </w:tr>
-                  <w:tr>
-                    <w:trPr>
-                      <w:trHeight w:val="208"/>
-                    </w:trPr>
-                    <w:tc>
-                      <w:tcPr>
-                        <w:tcW w:w="6806" w:type="dxa"/>
-                      </w:tcPr>
-                      <w:p>
-                        <w:pPr>
-                          <w:rPr>
-                            <w:b/>
-                          </w:rPr>
-                        </w:pPr>
-                      </w:p>
-                    </w:tc>
-                  </w:tr>
-                  <w:tr>
-                    <w:trPr>
-                      <w:trHeight w:val="80"/>
-                    </w:trPr>
-                    <w:tc>
-                      <w:tcPr>
-                        <w:tcW w:w="6806" w:type="dxa"/>
-                      </w:tcPr>
-                      <w:p>
-                        <w:pPr>
-                          <w:rPr>
-                            <w:lang w:val="fr-FR"/>
-                          </w:rPr>
-                        </w:pPr>
-                      </w:p>
-                    </w:tc>
-                  </w:tr>
-                  <w:tr>
-                    <w:trPr>
-                      <w:trHeight w:val="80"/>
-                    </w:trPr>
-                    <w:tc>
-                      <w:tcPr>
-                        <w:tcW w:w="6806" w:type="dxa"/>
-                      </w:tcPr>
-                      <w:p>
-                        <w:pPr>
-                          <w:rPr>
-                            <w:lang w:val="fr-FR"/>
-                          </w:rPr>
-                        </w:pPr>
-                      </w:p>
-                    </w:tc>
-                  </w:tr>
-                  <w:tr>
-                    <w:trPr>
-                      <w:trHeight w:val="429"/>
-                    </w:trPr>
-                    <w:tc>
-                      <w:tcPr>
-                        <w:tcW w:w="6806" w:type="dxa"/>
-                      </w:tcPr>
-                      <w:p>
-                        <w:pPr>
-                          <w:rPr>
-                            <w:lang w:val="es-MX"/>
-                          </w:rPr>
-                        </w:pPr>
-                      </w:p>
-                    </w:tc>
-                  </w:tr>
-                </w:tbl>
-                <w:p>
-                  <w:pPr>
-                    <w:rPr>
-                      <w:sz w:val="24"/>
-                    </w:rPr>
-                  </w:pPr>
-                </w:p>
-              </w:tc>
-            </w:tr>
-            <w:tr>
-              <w:tc>
-                <w:tcPr>
-                  <w:tcW w:w="6853" w:type="dxa"/>
-                  <w:gridSpan w:val="2"/>
-                </w:tcPr>
-                <w:tbl>
-                  <w:tblPr>
-                    <w:tblStyle w:val="TabloKlavuzu"/>
-                    <w:tblW w:w="6806" w:type="dxa"/>
-                    <w:tblBorders>
-                      <w:top w:val="none" w:sz="0" w:space="0" w:color="auto"/>
-                      <w:left w:val="none" w:sz="0" w:space="0" w:color="auto"/>
-                      <w:bottom w:val="none" w:sz="0" w:space="0" w:color="auto"/>
-                      <w:right w:val="none" w:sz="0" w:space="0" w:color="auto"/>
-                      <w:insideH w:val="none" w:sz="0" w:space="0" w:color="auto"/>
-                      <w:insideV w:val="none" w:sz="0" w:space="0" w:color="auto"/>
-                    </w:tblBorders>
-                    <w:tblLook w:val="04A0" w:firstRow="1" w:lastRow="0" w:firstColumn="1" w:lastColumn="0" w:noHBand="0" w:noVBand="1"/>
-                  </w:tblPr>
-                  <w:tblGrid>
-                    <w:gridCol w:w="6806"/>
-                  </w:tblGrid>
-                  <w:tr>
-                    <w:trPr>
-                      <w:trHeight w:val="221"/>
-                    </w:trPr>
-                    <w:tc>
-                      <w:tcPr>
-                        <w:tcW w:w="6806" w:type="dxa"/>
-                      </w:tcPr>
-                      <w:p>
-                        <w:pPr>
-                          <w:rPr>
-                            <w:b/>
-                            <w:sz w:val="24"/>
-                          </w:rPr>
-                        </w:pPr>
-                        <w:r>
-                          <w:rPr>
-                            <w:b/>
-                            <w:caps/>
-                            <w:sz w:val="24"/>
-                          </w:rPr>
                           <w:t>Software developer</w:t>
                         </w:r>
                         <w:r>
@@ -1317,7 +2019,7 @@
                       </w:tcPr>
                       <w:p>
                         <w:pPr>
-                          <w:pStyle w:val="ListeParagraf"/>
+                          <w:pStyle w:val="ListParagraph"/>
                           <w:numPr>
                             <w:ilvl w:val="0"/>
                             <w:numId w:val="5"/>
@@ -1329,12 +2031,24 @@
                         <w:r>
                           <w:t xml:space="preserve">Asp.Net based </w:t>
                         </w:r>
-                        <w:hyperlink r:id="rId12" w:history="1">
+                        <w:hyperlink r:id="rId11" w:history="1">
                           <w:r>
                             <w:rPr>
-                              <w:rStyle w:val="Kpr"/>
+                              <w:rStyle w:val="Hyperlink"/>
                             </w:rPr>
-                            <w:t>https://prudentialfirst.com/</w:t>
+                            <w:t>https://teach</w:t>
+                          </w:r>
+                          <w:r>
+                            <w:rPr>
+                              <w:rStyle w:val="Hyperlink"/>
+                            </w:rPr>
+                            <w:t>e</w:t>
+                          </w:r>
+                          <w:r>
+                            <w:rPr>
+                              <w:rStyle w:val="Hyperlink"/>
+                            </w:rPr>
+                            <w:t>rix.com/</w:t>
                           </w:r>
                         </w:hyperlink>
                         <w:r>
@@ -1349,7 +2063,7 @@
                       </w:p>
                       <w:p>
                         <w:pPr>
-                          <w:pStyle w:val="ListeParagraf"/>
+                          <w:pStyle w:val="ListParagraph"/>
                           <w:numPr>
                             <w:ilvl w:val="0"/>
                             <w:numId w:val="5"/>
@@ -1465,7 +2179,7 @@
                       </w:p>
                       <w:p>
                         <w:pPr>
-                          <w:pStyle w:val="ListeParagraf"/>
+                          <w:pStyle w:val="ListParagraph"/>
                           <w:numPr>
                             <w:ilvl w:val="0"/>
                             <w:numId w:val="5"/>
@@ -1506,21 +2220,7 @@
                           <w:rPr>
                             <w:lang w:val="fr-FR"/>
                           </w:rPr>
-                          <w:t xml:space="preserve">s’ </w:t>
-                        </w:r>
-                        <w:proofErr w:type="spellStart"/>
-                        <w:r>
-                          <w:rPr>
-                            <w:lang w:val="fr-FR"/>
-                          </w:rPr>
-                          <w:t>DevOps</w:t>
-                        </w:r>
-                        <w:proofErr w:type="spellEnd"/>
-                        <w:r>
-                          <w:rPr>
-                            <w:lang w:val="fr-FR"/>
-                          </w:rPr>
-                          <w:t xml:space="preserve"> </w:t>
+                          <w:t xml:space="preserve">s’ DevOps </w:t>
                         </w:r>
                         <w:proofErr w:type="spellStart"/>
                         <w:r>
@@ -1539,7 +2239,7 @@
                       </w:p>
                       <w:p>
                         <w:pPr>
-                          <w:pStyle w:val="ListeParagraf"/>
+                          <w:pStyle w:val="ListParagraph"/>
                           <w:numPr>
                             <w:ilvl w:val="0"/>
                             <w:numId w:val="5"/>
@@ -1661,7 +2361,6 @@
                 <w:p>
                   <w:proofErr w:type="spellStart"/>
                   <w:r>
-                    <w:lastRenderedPageBreak/>
                     <w:t>Gebze</w:t>
                   </w:r>
                   <w:proofErr w:type="spellEnd"/>
@@ -1757,7 +2456,7 @@
                 </w:tcPr>
                 <w:p>
                   <w:pPr>
-                    <w:pStyle w:val="ListeParagraf"/>
+                    <w:pStyle w:val="ListParagraph"/>
                     <w:numPr>
                       <w:ilvl w:val="0"/>
                       <w:numId w:val="5"/>
@@ -1859,15 +2558,36 @@
                   <w:pPr>
                     <w:rPr>
                       <w:b/>
+                      <w:caps/>
                       <w:sz w:val="24"/>
                     </w:rPr>
                   </w:pPr>
-                  <w:r>
+                </w:p>
+                <w:p>
+                  <w:pPr>
                     <w:rPr>
                       <w:b/>
                       <w:caps/>
                       <w:sz w:val="24"/>
                     </w:rPr>
+                  </w:pPr>
+                </w:p>
+                <w:p>
+                  <w:pPr>
+                    <w:rPr>
+                      <w:b/>
+                      <w:sz w:val="24"/>
+                    </w:rPr>
+                  </w:pPr>
+                  <w:bookmarkStart w:id="0" w:name="_GoBack"/>
+                  <w:bookmarkEnd w:id="0"/>
+                  <w:r>
+                    <w:rPr>
+                      <w:b/>
+                      <w:caps/>
+                      <w:sz w:val="24"/>
+                    </w:rPr>
+                    <w:lastRenderedPageBreak/>
                     <w:t>Software engıneer</w:t>
                   </w:r>
                   <w:r>
@@ -1914,6 +2634,7 @@
                 <w:p>
                   <w:proofErr w:type="spellStart"/>
                   <w:r>
+                    <w:lastRenderedPageBreak/>
                     <w:t>Gebze</w:t>
                   </w:r>
                   <w:proofErr w:type="spellEnd"/>
@@ -1989,7 +2710,7 @@
                 </w:tcPr>
                 <w:p>
                   <w:pPr>
-                    <w:pStyle w:val="ListeParagraf"/>
+                    <w:pStyle w:val="ListParagraph"/>
                     <w:numPr>
                       <w:ilvl w:val="0"/>
                       <w:numId w:val="5"/>
@@ -2030,21 +2751,7 @@
                     <w:rPr>
                       <w:lang w:val="fr-FR"/>
                     </w:rPr>
-                    <w:t xml:space="preserve"> </w:t>
-                  </w:r>
-                  <w:proofErr w:type="spellStart"/>
-                  <w:r>
-                    <w:rPr>
-                      <w:lang w:val="fr-FR"/>
-                    </w:rPr>
-                    <w:t>Risk</w:t>
-                  </w:r>
-                  <w:proofErr w:type="spellEnd"/>
-                  <w:r>
-                    <w:rPr>
-                      <w:lang w:val="fr-FR"/>
-                    </w:rPr>
-                    <w:t xml:space="preserve"> Center) </w:t>
+                    <w:t xml:space="preserve"> Risk Center) </w:t>
                   </w:r>
                   <w:proofErr w:type="spellStart"/>
                   <w:r>
@@ -2071,7 +2778,7 @@
                 </w:tcPr>
                 <w:p>
                   <w:pPr>
-                    <w:pStyle w:val="ListeParagraf"/>
+                    <w:pStyle w:val="ListParagraph"/>
                     <w:numPr>
                       <w:ilvl w:val="0"/>
                       <w:numId w:val="5"/>
@@ -2125,7 +2832,7 @@
                 </w:tcPr>
                 <w:p>
                   <w:pPr>
-                    <w:pStyle w:val="ListeParagraf"/>
+                    <w:pStyle w:val="ListParagraph"/>
                     <w:numPr>
                       <w:ilvl w:val="0"/>
                       <w:numId w:val="5"/>
@@ -2138,31 +2845,61 @@
                     <w:rPr>
                       <w:lang w:val="es-MX"/>
                     </w:rPr>
-                    <w:t>Factoring business software development for our client VDF Faktoring.(</w:t>
-                  </w:r>
-                  <w:r>
-                    <w:fldChar w:fldCharType="begin"/>
-                  </w:r>
-                  <w:r>
-                    <w:instrText xml:space="preserve"> HYPERLINK "http://www.vdffaktoring.com.tr/" </w:instrText>
-                  </w:r>
-                  <w:r>
-                    <w:fldChar w:fldCharType="separate"/>
-                  </w:r>
-                  <w:r>
-                    <w:rPr>
-                      <w:rStyle w:val="Kpr"/>
+                    <w:t xml:space="preserve">Factoring business software development for </w:t>
+                  </w:r>
+                  <w:proofErr w:type="spellStart"/>
+                  <w:r>
+                    <w:rPr>
                       <w:lang w:val="es-MX"/>
                     </w:rPr>
-                    <w:t>http://www.vdffaktoring.com.tr/</w:t>
-                  </w:r>
-                  <w:r>
-                    <w:rPr>
-                      <w:rStyle w:val="Kpr"/>
+                    <w:t>our</w:t>
+                  </w:r>
+                  <w:proofErr w:type="spellEnd"/>
+                  <w:r>
+                    <w:rPr>
                       <w:lang w:val="es-MX"/>
                     </w:rPr>
-                    <w:fldChar w:fldCharType="end"/>
-                  </w:r>
+                    <w:t xml:space="preserve"> </w:t>
+                  </w:r>
+                  <w:proofErr w:type="spellStart"/>
+                  <w:r>
+                    <w:rPr>
+                      <w:lang w:val="es-MX"/>
+                    </w:rPr>
+                    <w:t>client</w:t>
+                  </w:r>
+                  <w:proofErr w:type="spellEnd"/>
+                  <w:r>
+                    <w:rPr>
+                      <w:lang w:val="es-MX"/>
+                    </w:rPr>
+                    <w:t xml:space="preserve"> VDF </w:t>
+                  </w:r>
+                  <w:proofErr w:type="spellStart"/>
+                  <w:proofErr w:type="gramStart"/>
+                  <w:r>
+                    <w:rPr>
+                      <w:lang w:val="es-MX"/>
+                    </w:rPr>
+                    <w:t>Faktoring</w:t>
+                  </w:r>
+                  <w:proofErr w:type="spellEnd"/>
+                  <w:r>
+                    <w:rPr>
+                      <w:lang w:val="es-MX"/>
+                    </w:rPr>
+                    <w:t>.(</w:t>
+                  </w:r>
+                  <w:proofErr w:type="gramEnd"/>
+                  <w:hyperlink r:id="rId12" w:history="1">
+                    <w:r>
+                      <w:rPr>
+                        <w:rStyle w:val="Hyperlink"/>
+                        <w:lang w:val="es-MX"/>
+                      </w:rPr>
+                      <w:t>http://www.vdffaktoring.com.tr/</w:t>
+                    </w:r>
+                  </w:hyperlink>
                   <w:r>
                     <w:rPr>
                       <w:lang w:val="es-MX"/>
@@ -2172,7 +2909,7 @@
                 </w:p>
                 <w:p>
                   <w:pPr>
-                    <w:pStyle w:val="ListeParagraf"/>
+                    <w:pStyle w:val="ListParagraph"/>
                     <w:numPr>
                       <w:ilvl w:val="0"/>
                       <w:numId w:val="5"/>
@@ -2193,29 +2930,15 @@
                     </w:rPr>
                     <w:t>. (</w:t>
                   </w:r>
-                  <w:r>
-                    <w:fldChar w:fldCharType="begin"/>
-                  </w:r>
-                  <w:r>
-                    <w:instrText xml:space="preserve"> HYPERLINK "https://ysis.vdf.com.tr/VdfFaktoring" </w:instrText>
-                  </w:r>
-                  <w:r>
-                    <w:fldChar w:fldCharType="separate"/>
-                  </w:r>
-                  <w:r>
-                    <w:rPr>
-                      <w:rStyle w:val="Kpr"/>
-                      <w:lang w:val="es-MX"/>
-                    </w:rPr>
-                    <w:t>https://ysis.vdf.com.tr/VdfFaktoring</w:t>
-                  </w:r>
-                  <w:r>
-                    <w:rPr>
-                      <w:rStyle w:val="Kpr"/>
-                      <w:lang w:val="es-MX"/>
-                    </w:rPr>
-                    <w:fldChar w:fldCharType="end"/>
-                  </w:r>
+                  <w:hyperlink r:id="rId13" w:history="1">
+                    <w:r>
+                      <w:rPr>
+                        <w:rStyle w:val="Hyperlink"/>
+                        <w:lang w:val="es-MX"/>
+                      </w:rPr>
+                      <w:t>https://ysis.vdf.com.tr/VdfFaktoring</w:t>
+                    </w:r>
+                  </w:hyperlink>
                   <w:r>
                     <w:rPr>
                       <w:lang w:val="es-MX"/>
@@ -2243,7 +2966,7 @@
           </w:p>
           <w:tbl>
             <w:tblPr>
-              <w:tblStyle w:val="TabloKlavuzu"/>
+              <w:tblStyle w:val="TableGrid"/>
               <w:tblW w:w="7272" w:type="dxa"/>
               <w:tblBorders>
                 <w:top w:val="none" w:sz="0" w:space="0" w:color="auto"/>
@@ -2312,11 +3035,9 @@
                   <w:gridSpan w:val="2"/>
                 </w:tcPr>
                 <w:p>
-                  <w:proofErr w:type="spellStart"/>
                   <w:r>
                     <w:t>İzmit</w:t>
                   </w:r>
-                  <w:proofErr w:type="spellEnd"/>
                   <w:r>
                     <w:t xml:space="preserve">, </w:t>
                   </w:r>
@@ -2413,16 +3134,16 @@
                 </w:tcPr>
                 <w:p>
                   <w:pPr>
-                    <w:pStyle w:val="ListeParagraf"/>
+                    <w:pStyle w:val="ListParagraph"/>
                     <w:numPr>
                       <w:ilvl w:val="0"/>
                       <w:numId w:val="6"/>
                     </w:numPr>
                   </w:pPr>
-                  <w:hyperlink r:id="rId13" w:history="1">
+                  <w:hyperlink r:id="rId14" w:history="1">
                     <w:r>
                       <w:rPr>
-                        <w:rStyle w:val="Kpr"/>
+                        <w:rStyle w:val="Hyperlink"/>
                       </w:rPr>
                       <w:t>http://efatura.edoksis.net</w:t>
                     </w:r>
@@ -2430,7 +3151,7 @@
                 </w:p>
                 <w:p>
                   <w:pPr>
-                    <w:pStyle w:val="ListeParagraf"/>
+                    <w:pStyle w:val="ListParagraph"/>
                     <w:numPr>
                       <w:ilvl w:val="0"/>
                       <w:numId w:val="6"/>
@@ -2473,7 +3194,7 @@
                 </w:p>
                 <w:tbl>
                   <w:tblPr>
-                    <w:tblStyle w:val="TabloKlavuzu"/>
+                    <w:tblStyle w:val="TableGrid"/>
                     <w:tblW w:w="6853" w:type="dxa"/>
                     <w:tblBorders>
                       <w:top w:val="none" w:sz="0" w:space="0" w:color="auto"/>
@@ -2631,7 +3352,7 @@
                       </w:tcPr>
                       <w:p>
                         <w:pPr>
-                          <w:pStyle w:val="ListeParagraf"/>
+                          <w:pStyle w:val="ListParagraph"/>
                           <w:numPr>
                             <w:ilvl w:val="0"/>
                             <w:numId w:val="5"/>
@@ -2709,7 +3430,7 @@
                       </w:p>
                       <w:p>
                         <w:pPr>
-                          <w:pStyle w:val="ListeParagraf"/>
+                          <w:pStyle w:val="ListParagraph"/>
                           <w:numPr>
                             <w:ilvl w:val="0"/>
                             <w:numId w:val="5"/>
@@ -2791,7 +3512,7 @@
                       </w:p>
                       <w:p>
                         <w:pPr>
-                          <w:pStyle w:val="ListeParagraf"/>
+                          <w:pStyle w:val="ListParagraph"/>
                           <w:numPr>
                             <w:ilvl w:val="0"/>
                             <w:numId w:val="5"/>
@@ -2914,7 +3635,7 @@
                       </w:p>
                       <w:tbl>
                         <w:tblPr>
-                          <w:tblStyle w:val="TabloKlavuzu"/>
+                          <w:tblStyle w:val="TableGrid"/>
                           <w:tblW w:w="6806" w:type="dxa"/>
                           <w:tblBorders>
                             <w:top w:val="none" w:sz="0" w:space="0" w:color="auto"/>
@@ -3122,7 +3843,7 @@
                             </w:tcPr>
                             <w:p>
                               <w:pPr>
-                                <w:pStyle w:val="ListeParagraf"/>
+                                <w:pStyle w:val="ListParagraph"/>
                                 <w:numPr>
                                   <w:ilvl w:val="0"/>
                                   <w:numId w:val="5"/>
@@ -3186,7 +3907,7 @@
                             </w:p>
                             <w:p>
                               <w:pPr>
-                                <w:pStyle w:val="ListeParagraf"/>
+                                <w:pStyle w:val="ListParagraph"/>
                                 <w:numPr>
                                   <w:ilvl w:val="0"/>
                                   <w:numId w:val="5"/>
@@ -3232,7 +3953,7 @@
                             </w:p>
                             <w:p>
                               <w:pPr>
-                                <w:pStyle w:val="ListeParagraf"/>
+                                <w:pStyle w:val="ListParagraph"/>
                                 <w:numPr>
                                   <w:ilvl w:val="0"/>
                                   <w:numId w:val="5"/>
@@ -3345,7 +4066,7 @@
                 </w:tcPr>
                 <w:tbl>
                   <w:tblPr>
-                    <w:tblStyle w:val="TabloKlavuzu"/>
+                    <w:tblStyle w:val="TableGrid"/>
                     <w:tblpPr w:leftFromText="180" w:rightFromText="180" w:vertAnchor="text" w:horzAnchor="margin" w:tblpY="-316"/>
                     <w:tblOverlap w:val="never"/>
                     <w:tblW w:w="7056" w:type="dxa"/>
@@ -3451,7 +4172,7 @@
           </w:p>
           <w:tbl>
             <w:tblPr>
-              <w:tblStyle w:val="TabloKlavuzu"/>
+              <w:tblStyle w:val="TableGrid"/>
               <w:tblW w:w="6853" w:type="dxa"/>
               <w:tblBorders>
                 <w:top w:val="none" w:sz="0" w:space="0" w:color="auto"/>
@@ -3581,7 +4302,7 @@
           <w:p/>
           <w:tbl>
             <w:tblPr>
-              <w:tblStyle w:val="TabloKlavuzu"/>
+              <w:tblStyle w:val="TableGrid"/>
               <w:tblW w:w="6869" w:type="dxa"/>
               <w:tblBorders>
                 <w:top w:val="none" w:sz="0" w:space="0" w:color="auto"/>
@@ -3704,7 +4425,7 @@
           </w:p>
           <w:tbl>
             <w:tblPr>
-              <w:tblStyle w:val="TabloKlavuzu"/>
+              <w:tblStyle w:val="TableGrid"/>
               <w:tblW w:w="0" w:type="auto"/>
               <w:jc w:val="right"/>
               <w:tblBorders>
@@ -3776,7 +4497,7 @@
                 </w:p>
                 <w:tbl>
                   <w:tblPr>
-                    <w:tblStyle w:val="TabloKlavuzu"/>
+                    <w:tblStyle w:val="TableGrid"/>
                     <w:tblW w:w="6869" w:type="dxa"/>
                     <w:tblBorders>
                       <w:top w:val="none" w:sz="0" w:space="0" w:color="auto"/>
@@ -3949,21 +4670,7 @@
                           <w:rPr>
                             <w:b/>
                           </w:rPr>
-                          <w:t xml:space="preserve"> </w:t>
-                        </w:r>
-                        <w:proofErr w:type="spellStart"/>
-                        <w:r>
-                          <w:rPr>
-                            <w:b/>
-                          </w:rPr>
-                          <w:t>Bilgi</w:t>
-                        </w:r>
-                        <w:proofErr w:type="spellEnd"/>
-                        <w:r>
-                          <w:rPr>
-                            <w:b/>
-                          </w:rPr>
-                          <w:t xml:space="preserve"> </w:t>
+                          <w:t xml:space="preserve"> Bilgi </w:t>
                         </w:r>
                         <w:proofErr w:type="spellStart"/>
                         <w:r>
@@ -4017,7 +4724,7 @@
                       </w:tcPr>
                       <w:tbl>
                         <w:tblPr>
-                          <w:tblStyle w:val="TabloKlavuzu"/>
+                          <w:tblStyle w:val="TableGrid"/>
                           <w:tblW w:w="6869" w:type="dxa"/>
                           <w:tblBorders>
                             <w:top w:val="none" w:sz="0" w:space="0" w:color="auto"/>
@@ -4121,7 +4828,6 @@
                       <w:b/>
                       <w:sz w:val="44"/>
                     </w:rPr>
-                    <w:lastRenderedPageBreak/>
                     <w:t>PERSONA</w:t>
                   </w:r>
                   <w:r>
@@ -4134,7 +4840,7 @@
                 </w:p>
                 <w:tbl>
                   <w:tblPr>
-                    <w:tblStyle w:val="TabloKlavuzu"/>
+                    <w:tblStyle w:val="TableGrid"/>
                     <w:tblW w:w="6869" w:type="dxa"/>
                     <w:tblBorders>
                       <w:top w:val="none" w:sz="0" w:space="0" w:color="auto"/>
@@ -4180,56 +4886,22 @@
                             <w:caps/>
                             <w:sz w:val="24"/>
                           </w:rPr>
-                          <w:t>CYRILLIC</w:t>
-                        </w:r>
-                        <w:r>
-                          <w:rPr>
-                            <w:b/>
-                            <w:caps/>
-                            <w:sz w:val="24"/>
-                          </w:rPr>
-                          <w:t xml:space="preserve"> </w:t>
-                        </w:r>
-                        <w:r>
-                          <w:rPr>
-                            <w:b/>
-                            <w:caps/>
-                            <w:sz w:val="24"/>
-                          </w:rPr>
-                          <w:t>APP</w:t>
+                          <w:t>CYRILLIC APP</w:t>
                         </w:r>
                       </w:p>
                       <w:p>
                         <w:r>
-                          <w:t xml:space="preserve">Progressive web app for </w:t>
-                        </w:r>
-                        <w:r>
-                          <w:t>Bulgarian/Turkish Alphabet comparison</w:t>
-                        </w:r>
-                        <w:r>
-                          <w:t xml:space="preserve">. </w:t>
-                        </w:r>
-                        <w:r>
-                          <w:t>D</w:t>
-                        </w:r>
-                        <w:r>
-                          <w:t>eveloped with Ionic framework</w:t>
-                        </w:r>
-                        <w:r>
-                          <w:t xml:space="preserve"> and Firebase storage</w:t>
-                        </w:r>
-                        <w:r>
-                          <w:t>.</w:t>
+                          <w:t>Progressive web app for Bulgarian/Turkish Alphabet comparison. Developed with Ionic framework and Firebase storage.</w:t>
                         </w:r>
                         <w:r>
                           <w:t xml:space="preserve"> </w:t>
                         </w:r>
                       </w:p>
                       <w:p>
-                        <w:hyperlink r:id="rId14" w:history="1">
+                        <w:hyperlink r:id="rId15" w:history="1">
                           <w:r>
                             <w:rPr>
-                              <w:rStyle w:val="Kpr"/>
+                              <w:rStyle w:val="Hyperlink"/>
                             </w:rPr>
                             <w:t>https://cyrillic-e697c.firebaseapp.com</w:t>
                           </w:r>
@@ -4285,10 +4957,10 @@
                         <w:r>
                           <w:t xml:space="preserve"> for </w:t>
                         </w:r>
-                        <w:hyperlink r:id="rId15" w:history="1">
+                        <w:hyperlink r:id="rId16" w:history="1">
                           <w:r>
                             <w:rPr>
-                              <w:rStyle w:val="Kpr"/>
+                              <w:rStyle w:val="Hyperlink"/>
                             </w:rPr>
                             <w:t>http://www.iddaamarket.com</w:t>
                           </w:r>
@@ -4304,10 +4976,10 @@
                         <w:r>
                           <w:t xml:space="preserve">ocumentation: </w:t>
                         </w:r>
-                        <w:hyperlink r:id="rId16" w:history="1">
+                        <w:hyperlink r:id="rId17" w:history="1">
                           <w:r>
                             <w:rPr>
-                              <w:rStyle w:val="Kpr"/>
+                              <w:rStyle w:val="Hyperlink"/>
                             </w:rPr>
                             <w:t>http://api.iddaamarket.com/Help</w:t>
                           </w:r>
@@ -4342,7 +5014,11 @@
                           <w:t xml:space="preserve"> </w:t>
                         </w:r>
                         <w:r>
-                          <w:t xml:space="preserve">and Web Panel project for sports game prediction app which called </w:t>
+                          <w:t xml:space="preserve">and Web Panel project for sports game prediction app which </w:t>
+                        </w:r>
+                        <w:r>
+                          <w:lastRenderedPageBreak/>
+                          <w:t xml:space="preserve">called </w:t>
                         </w:r>
                         <w:proofErr w:type="spellStart"/>
                         <w:r>
@@ -4357,10 +5033,10 @@
                         <w:r>
                           <w:t xml:space="preserve">API Documentation: </w:t>
                         </w:r>
-                        <w:hyperlink r:id="rId17" w:history="1">
+                        <w:hyperlink r:id="rId18" w:history="1">
                           <w:r>
                             <w:rPr>
-                              <w:rStyle w:val="Kpr"/>
+                              <w:rStyle w:val="Hyperlink"/>
                             </w:rPr>
                             <w:t>http://api.btiddaa.com/Help</w:t>
                           </w:r>
@@ -4410,10 +5086,10 @@
                         <w:r>
                           <w:t xml:space="preserve"> Bank 3D Virtual POS integration in checkout page of </w:t>
                         </w:r>
-                        <w:hyperlink r:id="rId18" w:history="1">
+                        <w:hyperlink r:id="rId19" w:history="1">
                           <w:r>
                             <w:rPr>
-                              <w:rStyle w:val="Kpr"/>
+                              <w:rStyle w:val="Hyperlink"/>
                             </w:rPr>
                             <w:t>https://www.prudentialfirst.com/</w:t>
                           </w:r>
@@ -4492,10 +5168,10 @@
                         <w:r>
                           <w:t xml:space="preserve"> </w:t>
                         </w:r>
-                        <w:hyperlink r:id="rId19" w:history="1">
+                        <w:hyperlink r:id="rId20" w:history="1">
                           <w:r>
                             <w:rPr>
-                              <w:rStyle w:val="Kpr"/>
+                              <w:rStyle w:val="Hyperlink"/>
                             </w:rPr>
                             <w:t>http://mustafakorkmaz-001-site11.ftempurl.com/Help</w:t>
                           </w:r>
@@ -4526,10 +5202,10 @@
                         <w:r>
                           <w:t>Quartz job scheduler integrated (</w:t>
                         </w:r>
-                        <w:hyperlink r:id="rId20" w:history="1">
+                        <w:hyperlink r:id="rId21" w:history="1">
                           <w:r>
                             <w:rPr>
-                              <w:rStyle w:val="Kpr"/>
+                              <w:rStyle w:val="Hyperlink"/>
                             </w:rPr>
                             <w:t>https://www.quartz-scheduler.net/</w:t>
                           </w:r>
@@ -4553,10 +5229,10 @@
                         <w:r>
                           <w:t xml:space="preserve"> </w:t>
                         </w:r>
-                        <w:hyperlink r:id="rId21" w:history="1">
+                        <w:hyperlink r:id="rId22" w:history="1">
                           <w:r>
                             <w:rPr>
-                              <w:rStyle w:val="Kpr"/>
+                              <w:rStyle w:val="Hyperlink"/>
                             </w:rPr>
                             <w:t>http://mustafakorkmaz-001-site10.ftempurl.com/help</w:t>
                           </w:r>
@@ -4610,10 +5286,10 @@
                         <w:r>
                           <w:t xml:space="preserve">API Documentation: </w:t>
                         </w:r>
-                        <w:hyperlink r:id="rId22" w:history="1">
+                        <w:hyperlink r:id="rId23" w:history="1">
                           <w:r>
                             <w:rPr>
-                              <w:rStyle w:val="Kpr"/>
+                              <w:rStyle w:val="Hyperlink"/>
                             </w:rPr>
                             <w:t>http://mustafakorkmaz-001-site7.ftempurl.com/swagger/</w:t>
                           </w:r>
@@ -4623,10 +5299,10 @@
                         <w:r>
                           <w:t xml:space="preserve">Angular 6 Web Panel: </w:t>
                         </w:r>
-                        <w:hyperlink r:id="rId23" w:history="1">
+                        <w:hyperlink r:id="rId24" w:history="1">
                           <w:r>
                             <w:rPr>
-                              <w:rStyle w:val="Kpr"/>
+                              <w:rStyle w:val="Hyperlink"/>
                             </w:rPr>
                             <w:t>http://mustafakorkmaz-001-site14.ftempurl.com</w:t>
                           </w:r>
@@ -4684,10 +5360,10 @@
                         <w:r>
                           <w:t xml:space="preserve">API Documentation: </w:t>
                         </w:r>
-                        <w:hyperlink r:id="rId24" w:history="1">
+                        <w:hyperlink r:id="rId25" w:history="1">
                           <w:r>
                             <w:rPr>
-                              <w:rStyle w:val="Kpr"/>
+                              <w:rStyle w:val="Hyperlink"/>
                             </w:rPr>
                             <w:t>http://apitest.biletlig.com/swagger/</w:t>
                           </w:r>
@@ -4697,10 +5373,10 @@
                         <w:r>
                           <w:t xml:space="preserve">Angular 6 Web Panel: </w:t>
                         </w:r>
-                        <w:hyperlink r:id="rId25" w:history="1">
+                        <w:hyperlink r:id="rId26" w:history="1">
                           <w:r>
                             <w:rPr>
-                              <w:rStyle w:val="Kpr"/>
+                              <w:rStyle w:val="Hyperlink"/>
                             </w:rPr>
                             <w:t>http://webtest.biletlig.com/</w:t>
                           </w:r>
@@ -4739,6 +5415,7 @@
                             <w:caps/>
                             <w:sz w:val="24"/>
                           </w:rPr>
+                          <w:lastRenderedPageBreak/>
                           <w:t>smarter asp hostıng</w:t>
                         </w:r>
                       </w:p>
@@ -4758,10 +5435,10 @@
                         <w:r>
                           <w:t xml:space="preserve"> </w:t>
                         </w:r>
-                        <w:hyperlink r:id="rId26" w:history="1">
+                        <w:hyperlink r:id="rId27" w:history="1">
                           <w:r>
                             <w:rPr>
-                              <w:rStyle w:val="Kpr"/>
+                              <w:rStyle w:val="Hyperlink"/>
                             </w:rPr>
                             <w:t>http://smarterasp.net</w:t>
                           </w:r>
@@ -4875,7 +5552,7 @@
           </w:p>
           <w:tbl>
             <w:tblPr>
-              <w:tblStyle w:val="TabloKlavuzu"/>
+              <w:tblStyle w:val="TableGrid"/>
               <w:tblW w:w="6869" w:type="dxa"/>
               <w:tblBorders>
                 <w:top w:val="none" w:sz="0" w:space="0" w:color="auto"/>
@@ -5101,7 +5778,7 @@
           </w:p>
           <w:tbl>
             <w:tblPr>
-              <w:tblStyle w:val="TabloKlavuzu"/>
+              <w:tblStyle w:val="TableGrid"/>
               <w:tblW w:w="0" w:type="auto"/>
               <w:tblBorders>
                 <w:top w:val="none" w:sz="0" w:space="0" w:color="auto"/>
@@ -5123,7 +5800,7 @@
                 </w:tcPr>
                 <w:tbl>
                   <w:tblPr>
-                    <w:tblStyle w:val="TabloKlavuzu"/>
+                    <w:tblStyle w:val="TableGrid"/>
                     <w:tblW w:w="0" w:type="auto"/>
                     <w:tblBorders>
                       <w:top w:val="none" w:sz="0" w:space="0" w:color="auto"/>
@@ -5168,11 +5845,9 @@
           <w:szCs w:val="10"/>
         </w:rPr>
       </w:pPr>
-      <w:bookmarkStart w:id="0" w:name="_GoBack"/>
-      <w:bookmarkEnd w:id="0"/>
     </w:p>
     <w:sectPr>
-      <w:headerReference w:type="default" r:id="rId27"/>
+      <w:headerReference w:type="default" r:id="rId28"/>
       <w:pgSz w:w="11907" w:h="16839" w:code="9"/>
       <w:pgMar w:top="720" w:right="720" w:bottom="864" w:left="720" w:header="720" w:footer="720" w:gutter="0"/>
       <w:cols w:space="720"/>
@@ -5183,7 +5858,7 @@
 </file>
 
 <file path=word/endnotes.xml><?xml version="1.0" encoding="utf-8"?>
-<w:endnotes xmlns:wpc="http://schemas.microsoft.com/office/word/2010/wordprocessingCanvas" xmlns:mc="http://schemas.openxmlformats.org/markup-compatibility/2006" xmlns:o="urn:schemas-microsoft-com:office:office" xmlns:r="http://schemas.openxmlformats.org/officeDocument/2006/relationships" xmlns:m="http://schemas.openxmlformats.org/officeDocument/2006/math" xmlns:v="urn:schemas-microsoft-com:vml" xmlns:wp14="http://schemas.microsoft.com/office/word/2010/wordprocessingDrawing" xmlns:wp="http://schemas.openxmlformats.org/drawingml/2006/wordprocessingDrawing" xmlns:w10="urn:schemas-microsoft-com:office:word" xmlns:w="http://schemas.openxmlformats.org/wordprocessingml/2006/main" xmlns:w14="http://schemas.microsoft.com/office/word/2010/wordml" xmlns:wpg="http://schemas.microsoft.com/office/word/2010/wordprocessingGroup" xmlns:wpi="http://schemas.microsoft.com/office/word/2010/wordprocessingInk" xmlns:wne="http://schemas.microsoft.com/office/word/2006/wordml" xmlns:wps="http://schemas.microsoft.com/office/word/2010/wordprocessingShape" mc:Ignorable="w14 wp14">
+<w:endnotes xmlns:wpc="http://schemas.microsoft.com/office/word/2010/wordprocessingCanvas" xmlns:cx="http://schemas.microsoft.com/office/drawing/2014/chartex" xmlns:cx1="http://schemas.microsoft.com/office/drawing/2015/9/8/chartex" xmlns:cx2="http://schemas.microsoft.com/office/drawing/2015/10/21/chartex" xmlns:cx3="http://schemas.microsoft.com/office/drawing/2016/5/9/chartex" xmlns:cx4="http://schemas.microsoft.com/office/drawing/2016/5/10/chartex" xmlns:cx5="http://schemas.microsoft.com/office/drawing/2016/5/11/chartex" xmlns:cx6="http://schemas.microsoft.com/office/drawing/2016/5/12/chartex" xmlns:cx7="http://schemas.microsoft.com/office/drawing/2016/5/13/chartex" xmlns:cx8="http://schemas.microsoft.com/office/drawing/2016/5/14/chartex" xmlns:mc="http://schemas.openxmlformats.org/markup-compatibility/2006" xmlns:aink="http://schemas.microsoft.com/office/drawing/2016/ink" xmlns:am3d="http://schemas.microsoft.com/office/drawing/2017/model3d" xmlns:o="urn:schemas-microsoft-com:office:office" xmlns:r="http://schemas.openxmlformats.org/officeDocument/2006/relationships" xmlns:m="http://schemas.openxmlformats.org/officeDocument/2006/math" xmlns:v="urn:schemas-microsoft-com:vml" xmlns:wp14="http://schemas.microsoft.com/office/word/2010/wordprocessingDrawing" xmlns:wp="http://schemas.openxmlformats.org/drawingml/2006/wordprocessingDrawing" xmlns:w10="urn:schemas-microsoft-com:office:word" xmlns:w="http://schemas.openxmlformats.org/wordprocessingml/2006/main" xmlns:w14="http://schemas.microsoft.com/office/word/2010/wordml" xmlns:w15="http://schemas.microsoft.com/office/word/2012/wordml" xmlns:w16cid="http://schemas.microsoft.com/office/word/2016/wordml/cid" xmlns:w16se="http://schemas.microsoft.com/office/word/2015/wordml/symex" xmlns:wpg="http://schemas.microsoft.com/office/word/2010/wordprocessingGroup" xmlns:wpi="http://schemas.microsoft.com/office/word/2010/wordprocessingInk" xmlns:wne="http://schemas.microsoft.com/office/word/2006/wordml" xmlns:wps="http://schemas.microsoft.com/office/word/2010/wordprocessingShape" mc:Ignorable="w14 w15 w16se w16cid wp14">
   <w:endnote w:type="separator" w:id="-1">
     <w:p>
       <w:pPr>
@@ -5208,7 +5883,7 @@
 </file>
 
 <file path=word/footnotes.xml><?xml version="1.0" encoding="utf-8"?>
-<w:footnotes xmlns:wpc="http://schemas.microsoft.com/office/word/2010/wordprocessingCanvas" xmlns:mc="http://schemas.openxmlformats.org/markup-compatibility/2006" xmlns:o="urn:schemas-microsoft-com:office:office" xmlns:r="http://schemas.openxmlformats.org/officeDocument/2006/relationships" xmlns:m="http://schemas.openxmlformats.org/officeDocument/2006/math" xmlns:v="urn:schemas-microsoft-com:vml" xmlns:wp14="http://schemas.microsoft.com/office/word/2010/wordprocessingDrawing" xmlns:wp="http://schemas.openxmlformats.org/drawingml/2006/wordprocessingDrawing" xmlns:w10="urn:schemas-microsoft-com:office:word" xmlns:w="http://schemas.openxmlformats.org/wordprocessingml/2006/main" xmlns:w14="http://schemas.microsoft.com/office/word/2010/wordml" xmlns:wpg="http://schemas.microsoft.com/office/word/2010/wordprocessingGroup" xmlns:wpi="http://schemas.microsoft.com/office/word/2010/wordprocessingInk" xmlns:wne="http://schemas.microsoft.com/office/word/2006/wordml" xmlns:wps="http://schemas.microsoft.com/office/word/2010/wordprocessingShape" mc:Ignorable="w14 wp14">
+<w:footnotes xmlns:wpc="http://schemas.microsoft.com/office/word/2010/wordprocessingCanvas" xmlns:cx="http://schemas.microsoft.com/office/drawing/2014/chartex" xmlns:cx1="http://schemas.microsoft.com/office/drawing/2015/9/8/chartex" xmlns:cx2="http://schemas.microsoft.com/office/drawing/2015/10/21/chartex" xmlns:cx3="http://schemas.microsoft.com/office/drawing/2016/5/9/chartex" xmlns:cx4="http://schemas.microsoft.com/office/drawing/2016/5/10/chartex" xmlns:cx5="http://schemas.microsoft.com/office/drawing/2016/5/11/chartex" xmlns:cx6="http://schemas.microsoft.com/office/drawing/2016/5/12/chartex" xmlns:cx7="http://schemas.microsoft.com/office/drawing/2016/5/13/chartex" xmlns:cx8="http://schemas.microsoft.com/office/drawing/2016/5/14/chartex" xmlns:mc="http://schemas.openxmlformats.org/markup-compatibility/2006" xmlns:aink="http://schemas.microsoft.com/office/drawing/2016/ink" xmlns:am3d="http://schemas.microsoft.com/office/drawing/2017/model3d" xmlns:o="urn:schemas-microsoft-com:office:office" xmlns:r="http://schemas.openxmlformats.org/officeDocument/2006/relationships" xmlns:m="http://schemas.openxmlformats.org/officeDocument/2006/math" xmlns:v="urn:schemas-microsoft-com:vml" xmlns:wp14="http://schemas.microsoft.com/office/word/2010/wordprocessingDrawing" xmlns:wp="http://schemas.openxmlformats.org/drawingml/2006/wordprocessingDrawing" xmlns:w10="urn:schemas-microsoft-com:office:word" xmlns:w="http://schemas.openxmlformats.org/wordprocessingml/2006/main" xmlns:w14="http://schemas.microsoft.com/office/word/2010/wordml" xmlns:w15="http://schemas.microsoft.com/office/word/2012/wordml" xmlns:w16cid="http://schemas.microsoft.com/office/word/2016/wordml/cid" xmlns:w16se="http://schemas.microsoft.com/office/word/2015/wordml/symex" xmlns:wpg="http://schemas.microsoft.com/office/word/2010/wordprocessingGroup" xmlns:wpi="http://schemas.microsoft.com/office/word/2010/wordprocessingInk" xmlns:wne="http://schemas.microsoft.com/office/word/2006/wordml" xmlns:wps="http://schemas.microsoft.com/office/word/2010/wordprocessingShape" mc:Ignorable="w14 w15 w16se w16cid wp14">
   <w:footnote w:type="separator" w:id="-1">
     <w:p>
       <w:pPr>
@@ -5233,10 +5908,10 @@
 </file>
 
 <file path=word/header1.xml><?xml version="1.0" encoding="utf-8"?>
-<w:hdr xmlns:wpc="http://schemas.microsoft.com/office/word/2010/wordprocessingCanvas" xmlns:mc="http://schemas.openxmlformats.org/markup-compatibility/2006" xmlns:o="urn:schemas-microsoft-com:office:office" xmlns:r="http://schemas.openxmlformats.org/officeDocument/2006/relationships" xmlns:m="http://schemas.openxmlformats.org/officeDocument/2006/math" xmlns:v="urn:schemas-microsoft-com:vml" xmlns:wp14="http://schemas.microsoft.com/office/word/2010/wordprocessingDrawing" xmlns:wp="http://schemas.openxmlformats.org/drawingml/2006/wordprocessingDrawing" xmlns:w10="urn:schemas-microsoft-com:office:word" xmlns:w="http://schemas.openxmlformats.org/wordprocessingml/2006/main" xmlns:w14="http://schemas.microsoft.com/office/word/2010/wordml" xmlns:wpg="http://schemas.microsoft.com/office/word/2010/wordprocessingGroup" xmlns:wpi="http://schemas.microsoft.com/office/word/2010/wordprocessingInk" xmlns:wne="http://schemas.microsoft.com/office/word/2006/wordml" xmlns:wps="http://schemas.microsoft.com/office/word/2010/wordprocessingShape" mc:Ignorable="w14 wp14">
+<w:hdr xmlns:wpc="http://schemas.microsoft.com/office/word/2010/wordprocessingCanvas" xmlns:cx="http://schemas.microsoft.com/office/drawing/2014/chartex" xmlns:cx1="http://schemas.microsoft.com/office/drawing/2015/9/8/chartex" xmlns:cx2="http://schemas.microsoft.com/office/drawing/2015/10/21/chartex" xmlns:cx3="http://schemas.microsoft.com/office/drawing/2016/5/9/chartex" xmlns:cx4="http://schemas.microsoft.com/office/drawing/2016/5/10/chartex" xmlns:cx5="http://schemas.microsoft.com/office/drawing/2016/5/11/chartex" xmlns:cx6="http://schemas.microsoft.com/office/drawing/2016/5/12/chartex" xmlns:cx7="http://schemas.microsoft.com/office/drawing/2016/5/13/chartex" xmlns:cx8="http://schemas.microsoft.com/office/drawing/2016/5/14/chartex" xmlns:mc="http://schemas.openxmlformats.org/markup-compatibility/2006" xmlns:aink="http://schemas.microsoft.com/office/drawing/2016/ink" xmlns:am3d="http://schemas.microsoft.com/office/drawing/2017/model3d" xmlns:o="urn:schemas-microsoft-com:office:office" xmlns:r="http://schemas.openxmlformats.org/officeDocument/2006/relationships" xmlns:m="http://schemas.openxmlformats.org/officeDocument/2006/math" xmlns:v="urn:schemas-microsoft-com:vml" xmlns:wp14="http://schemas.microsoft.com/office/word/2010/wordprocessingDrawing" xmlns:wp="http://schemas.openxmlformats.org/drawingml/2006/wordprocessingDrawing" xmlns:w10="urn:schemas-microsoft-com:office:word" xmlns:w="http://schemas.openxmlformats.org/wordprocessingml/2006/main" xmlns:w14="http://schemas.microsoft.com/office/word/2010/wordml" xmlns:w15="http://schemas.microsoft.com/office/word/2012/wordml" xmlns:w16cid="http://schemas.microsoft.com/office/word/2016/wordml/cid" xmlns:w16se="http://schemas.microsoft.com/office/word/2015/wordml/symex" xmlns:wpg="http://schemas.microsoft.com/office/word/2010/wordprocessingGroup" xmlns:wpi="http://schemas.microsoft.com/office/word/2010/wordprocessingInk" xmlns:wne="http://schemas.microsoft.com/office/word/2006/wordml" xmlns:wps="http://schemas.microsoft.com/office/word/2010/wordprocessingShape" mc:Ignorable="w14 w15 w16se w16cid wp14">
   <w:p>
     <w:pPr>
-      <w:pStyle w:val="stbilgi"/>
+      <w:pStyle w:val="Header"/>
       <w:rPr>
         <w:sz w:val="10"/>
         <w:szCs w:val="10"/>
@@ -5249,7 +5924,7 @@
         <w:szCs w:val="10"/>
       </w:rPr>
       <w:drawing>
-        <wp:anchor distT="0" distB="0" distL="114300" distR="114300" simplePos="0" relativeHeight="251659264" behindDoc="0" locked="0" layoutInCell="1" allowOverlap="1" wp14:anchorId="29A6556B" wp14:editId="6D27B446">
+        <wp:anchor distT="0" distB="0" distL="114300" distR="114300" simplePos="0" relativeHeight="251659264" behindDoc="0" locked="0" layoutInCell="1" allowOverlap="1" wp14:anchorId="4A115716" wp14:editId="1646D178">
           <wp:simplePos x="0" y="0"/>
           <wp:positionH relativeFrom="margin">
             <wp:posOffset>-474345</wp:posOffset>
@@ -5311,8 +5986,121 @@
 </file>
 
 <file path=word/numbering.xml><?xml version="1.0" encoding="utf-8"?>
-<w:numbering xmlns:wpc="http://schemas.microsoft.com/office/word/2010/wordprocessingCanvas" xmlns:mc="http://schemas.openxmlformats.org/markup-compatibility/2006" xmlns:o="urn:schemas-microsoft-com:office:office" xmlns:r="http://schemas.openxmlformats.org/officeDocument/2006/relationships" xmlns:m="http://schemas.openxmlformats.org/officeDocument/2006/math" xmlns:v="urn:schemas-microsoft-com:vml" xmlns:wp14="http://schemas.microsoft.com/office/word/2010/wordprocessingDrawing" xmlns:wp="http://schemas.openxmlformats.org/drawingml/2006/wordprocessingDrawing" xmlns:w10="urn:schemas-microsoft-com:office:word" xmlns:w="http://schemas.openxmlformats.org/wordprocessingml/2006/main" xmlns:w14="http://schemas.microsoft.com/office/word/2010/wordml" xmlns:wpg="http://schemas.microsoft.com/office/word/2010/wordprocessingGroup" xmlns:wpi="http://schemas.microsoft.com/office/word/2010/wordprocessingInk" xmlns:wne="http://schemas.microsoft.com/office/word/2006/wordml" xmlns:wps="http://schemas.microsoft.com/office/word/2010/wordprocessingShape" mc:Ignorable="w14 wp14">
-  <w:abstractNum w:abstractNumId="0">
+<w:numbering xmlns:wpc="http://schemas.microsoft.com/office/word/2010/wordprocessingCanvas" xmlns:cx="http://schemas.microsoft.com/office/drawing/2014/chartex" xmlns:cx1="http://schemas.microsoft.com/office/drawing/2015/9/8/chartex" xmlns:cx2="http://schemas.microsoft.com/office/drawing/2015/10/21/chartex" xmlns:cx3="http://schemas.microsoft.com/office/drawing/2016/5/9/chartex" xmlns:cx4="http://schemas.microsoft.com/office/drawing/2016/5/10/chartex" xmlns:cx5="http://schemas.microsoft.com/office/drawing/2016/5/11/chartex" xmlns:cx6="http://schemas.microsoft.com/office/drawing/2016/5/12/chartex" xmlns:cx7="http://schemas.microsoft.com/office/drawing/2016/5/13/chartex" xmlns:cx8="http://schemas.microsoft.com/office/drawing/2016/5/14/chartex" xmlns:mc="http://schemas.openxmlformats.org/markup-compatibility/2006" xmlns:aink="http://schemas.microsoft.com/office/drawing/2016/ink" xmlns:am3d="http://schemas.microsoft.com/office/drawing/2017/model3d" xmlns:o="urn:schemas-microsoft-com:office:office" xmlns:r="http://schemas.openxmlformats.org/officeDocument/2006/relationships" xmlns:m="http://schemas.openxmlformats.org/officeDocument/2006/math" xmlns:v="urn:schemas-microsoft-com:vml" xmlns:wp14="http://schemas.microsoft.com/office/word/2010/wordprocessingDrawing" xmlns:wp="http://schemas.openxmlformats.org/drawingml/2006/wordprocessingDrawing" xmlns:w10="urn:schemas-microsoft-com:office:word" xmlns:w="http://schemas.openxmlformats.org/wordprocessingml/2006/main" xmlns:w14="http://schemas.microsoft.com/office/word/2010/wordml" xmlns:w15="http://schemas.microsoft.com/office/word/2012/wordml" xmlns:w16cid="http://schemas.microsoft.com/office/word/2016/wordml/cid" xmlns:w16se="http://schemas.microsoft.com/office/word/2015/wordml/symex" xmlns:wpg="http://schemas.microsoft.com/office/word/2010/wordprocessingGroup" xmlns:wpi="http://schemas.microsoft.com/office/word/2010/wordprocessingInk" xmlns:wne="http://schemas.microsoft.com/office/word/2006/wordml" xmlns:wps="http://schemas.microsoft.com/office/word/2010/wordprocessingShape" mc:Ignorable="w14 w15 w16se w16cid wp14">
+  <w:abstractNum w:abstractNumId="0" w15:restartNumberingAfterBreak="0">
+    <w:nsid w:val="073B1BC5"/>
+    <w:multiLevelType w:val="hybridMultilevel"/>
+    <w:tmpl w:val="0F4A0446"/>
+    <w:lvl w:ilvl="0" w:tplc="04090001">
+      <w:start w:val="1"/>
+      <w:numFmt w:val="bullet"/>
+      <w:lvlText w:val=""/>
+      <w:lvlJc w:val="left"/>
+      <w:pPr>
+        <w:ind w:left="720" w:hanging="360"/>
+      </w:pPr>
+      <w:rPr>
+        <w:rFonts w:ascii="Symbol" w:hAnsi="Symbol" w:hint="default"/>
+      </w:rPr>
+    </w:lvl>
+    <w:lvl w:ilvl="1" w:tplc="04090003" w:tentative="1">
+      <w:start w:val="1"/>
+      <w:numFmt w:val="bullet"/>
+      <w:lvlText w:val="o"/>
+      <w:lvlJc w:val="left"/>
+      <w:pPr>
+        <w:ind w:left="1440" w:hanging="360"/>
+      </w:pPr>
+      <w:rPr>
+        <w:rFonts w:ascii="Courier New" w:hAnsi="Courier New" w:cs="Courier New" w:hint="default"/>
+      </w:rPr>
+    </w:lvl>
+    <w:lvl w:ilvl="2" w:tplc="04090005" w:tentative="1">
+      <w:start w:val="1"/>
+      <w:numFmt w:val="bullet"/>
+      <w:lvlText w:val=""/>
+      <w:lvlJc w:val="left"/>
+      <w:pPr>
+        <w:ind w:left="2160" w:hanging="360"/>
+      </w:pPr>
+      <w:rPr>
+        <w:rFonts w:ascii="Wingdings" w:hAnsi="Wingdings" w:hint="default"/>
+      </w:rPr>
+    </w:lvl>
+    <w:lvl w:ilvl="3" w:tplc="04090001" w:tentative="1">
+      <w:start w:val="1"/>
+      <w:numFmt w:val="bullet"/>
+      <w:lvlText w:val=""/>
+      <w:lvlJc w:val="left"/>
+      <w:pPr>
+        <w:ind w:left="2880" w:hanging="360"/>
+      </w:pPr>
+      <w:rPr>
+        <w:rFonts w:ascii="Symbol" w:hAnsi="Symbol" w:hint="default"/>
+      </w:rPr>
+    </w:lvl>
+    <w:lvl w:ilvl="4" w:tplc="04090003" w:tentative="1">
+      <w:start w:val="1"/>
+      <w:numFmt w:val="bullet"/>
+      <w:lvlText w:val="o"/>
+      <w:lvlJc w:val="left"/>
+      <w:pPr>
+        <w:ind w:left="3600" w:hanging="360"/>
+      </w:pPr>
+      <w:rPr>
+        <w:rFonts w:ascii="Courier New" w:hAnsi="Courier New" w:cs="Courier New" w:hint="default"/>
+      </w:rPr>
+    </w:lvl>
+    <w:lvl w:ilvl="5" w:tplc="04090005" w:tentative="1">
+      <w:start w:val="1"/>
+      <w:numFmt w:val="bullet"/>
+      <w:lvlText w:val=""/>
+      <w:lvlJc w:val="left"/>
+      <w:pPr>
+        <w:ind w:left="4320" w:hanging="360"/>
+      </w:pPr>
+      <w:rPr>
+        <w:rFonts w:ascii="Wingdings" w:hAnsi="Wingdings" w:hint="default"/>
+      </w:rPr>
+    </w:lvl>
+    <w:lvl w:ilvl="6" w:tplc="04090001" w:tentative="1">
+      <w:start w:val="1"/>
+      <w:numFmt w:val="bullet"/>
+      <w:lvlText w:val=""/>
+      <w:lvlJc w:val="left"/>
+      <w:pPr>
+        <w:ind w:left="5040" w:hanging="360"/>
+      </w:pPr>
+      <w:rPr>
+        <w:rFonts w:ascii="Symbol" w:hAnsi="Symbol" w:hint="default"/>
+      </w:rPr>
+    </w:lvl>
+    <w:lvl w:ilvl="7" w:tplc="04090003" w:tentative="1">
+      <w:start w:val="1"/>
+      <w:numFmt w:val="bullet"/>
+      <w:lvlText w:val="o"/>
+      <w:lvlJc w:val="left"/>
+      <w:pPr>
+        <w:ind w:left="5760" w:hanging="360"/>
+      </w:pPr>
+      <w:rPr>
+        <w:rFonts w:ascii="Courier New" w:hAnsi="Courier New" w:cs="Courier New" w:hint="default"/>
+      </w:rPr>
+    </w:lvl>
+    <w:lvl w:ilvl="8" w:tplc="04090005" w:tentative="1">
+      <w:start w:val="1"/>
+      <w:numFmt w:val="bullet"/>
+      <w:lvlText w:val=""/>
+      <w:lvlJc w:val="left"/>
+      <w:pPr>
+        <w:ind w:left="6480" w:hanging="360"/>
+      </w:pPr>
+      <w:rPr>
+        <w:rFonts w:ascii="Wingdings" w:hAnsi="Wingdings" w:hint="default"/>
+      </w:rPr>
+    </w:lvl>
+  </w:abstractNum>
+  <w:abstractNum w:abstractNumId="1" w15:restartNumberingAfterBreak="0">
     <w:nsid w:val="0AD42AB0"/>
     <w:multiLevelType w:val="hybridMultilevel"/>
     <w:tmpl w:val="99108A26"/>
@@ -5425,7 +6213,120 @@
       </w:rPr>
     </w:lvl>
   </w:abstractNum>
-  <w:abstractNum w:abstractNumId="1">
+  <w:abstractNum w:abstractNumId="2" w15:restartNumberingAfterBreak="0">
+    <w:nsid w:val="115232E5"/>
+    <w:multiLevelType w:val="hybridMultilevel"/>
+    <w:tmpl w:val="76FAE630"/>
+    <w:lvl w:ilvl="0" w:tplc="04090001">
+      <w:start w:val="1"/>
+      <w:numFmt w:val="bullet"/>
+      <w:lvlText w:val=""/>
+      <w:lvlJc w:val="left"/>
+      <w:pPr>
+        <w:ind w:left="720" w:hanging="360"/>
+      </w:pPr>
+      <w:rPr>
+        <w:rFonts w:ascii="Symbol" w:hAnsi="Symbol" w:hint="default"/>
+      </w:rPr>
+    </w:lvl>
+    <w:lvl w:ilvl="1" w:tplc="04090003" w:tentative="1">
+      <w:start w:val="1"/>
+      <w:numFmt w:val="bullet"/>
+      <w:lvlText w:val="o"/>
+      <w:lvlJc w:val="left"/>
+      <w:pPr>
+        <w:ind w:left="1440" w:hanging="360"/>
+      </w:pPr>
+      <w:rPr>
+        <w:rFonts w:ascii="Courier New" w:hAnsi="Courier New" w:cs="Courier New" w:hint="default"/>
+      </w:rPr>
+    </w:lvl>
+    <w:lvl w:ilvl="2" w:tplc="04090005" w:tentative="1">
+      <w:start w:val="1"/>
+      <w:numFmt w:val="bullet"/>
+      <w:lvlText w:val=""/>
+      <w:lvlJc w:val="left"/>
+      <w:pPr>
+        <w:ind w:left="2160" w:hanging="360"/>
+      </w:pPr>
+      <w:rPr>
+        <w:rFonts w:ascii="Wingdings" w:hAnsi="Wingdings" w:hint="default"/>
+      </w:rPr>
+    </w:lvl>
+    <w:lvl w:ilvl="3" w:tplc="04090001" w:tentative="1">
+      <w:start w:val="1"/>
+      <w:numFmt w:val="bullet"/>
+      <w:lvlText w:val=""/>
+      <w:lvlJc w:val="left"/>
+      <w:pPr>
+        <w:ind w:left="2880" w:hanging="360"/>
+      </w:pPr>
+      <w:rPr>
+        <w:rFonts w:ascii="Symbol" w:hAnsi="Symbol" w:hint="default"/>
+      </w:rPr>
+    </w:lvl>
+    <w:lvl w:ilvl="4" w:tplc="04090003" w:tentative="1">
+      <w:start w:val="1"/>
+      <w:numFmt w:val="bullet"/>
+      <w:lvlText w:val="o"/>
+      <w:lvlJc w:val="left"/>
+      <w:pPr>
+        <w:ind w:left="3600" w:hanging="360"/>
+      </w:pPr>
+      <w:rPr>
+        <w:rFonts w:ascii="Courier New" w:hAnsi="Courier New" w:cs="Courier New" w:hint="default"/>
+      </w:rPr>
+    </w:lvl>
+    <w:lvl w:ilvl="5" w:tplc="04090005" w:tentative="1">
+      <w:start w:val="1"/>
+      <w:numFmt w:val="bullet"/>
+      <w:lvlText w:val=""/>
+      <w:lvlJc w:val="left"/>
+      <w:pPr>
+        <w:ind w:left="4320" w:hanging="360"/>
+      </w:pPr>
+      <w:rPr>
+        <w:rFonts w:ascii="Wingdings" w:hAnsi="Wingdings" w:hint="default"/>
+      </w:rPr>
+    </w:lvl>
+    <w:lvl w:ilvl="6" w:tplc="04090001" w:tentative="1">
+      <w:start w:val="1"/>
+      <w:numFmt w:val="bullet"/>
+      <w:lvlText w:val=""/>
+      <w:lvlJc w:val="left"/>
+      <w:pPr>
+        <w:ind w:left="5040" w:hanging="360"/>
+      </w:pPr>
+      <w:rPr>
+        <w:rFonts w:ascii="Symbol" w:hAnsi="Symbol" w:hint="default"/>
+      </w:rPr>
+    </w:lvl>
+    <w:lvl w:ilvl="7" w:tplc="04090003" w:tentative="1">
+      <w:start w:val="1"/>
+      <w:numFmt w:val="bullet"/>
+      <w:lvlText w:val="o"/>
+      <w:lvlJc w:val="left"/>
+      <w:pPr>
+        <w:ind w:left="5760" w:hanging="360"/>
+      </w:pPr>
+      <w:rPr>
+        <w:rFonts w:ascii="Courier New" w:hAnsi="Courier New" w:cs="Courier New" w:hint="default"/>
+      </w:rPr>
+    </w:lvl>
+    <w:lvl w:ilvl="8" w:tplc="04090005" w:tentative="1">
+      <w:start w:val="1"/>
+      <w:numFmt w:val="bullet"/>
+      <w:lvlText w:val=""/>
+      <w:lvlJc w:val="left"/>
+      <w:pPr>
+        <w:ind w:left="6480" w:hanging="360"/>
+      </w:pPr>
+      <w:rPr>
+        <w:rFonts w:ascii="Wingdings" w:hAnsi="Wingdings" w:hint="default"/>
+      </w:rPr>
+    </w:lvl>
+  </w:abstractNum>
+  <w:abstractNum w:abstractNumId="3" w15:restartNumberingAfterBreak="0">
     <w:nsid w:val="18727DB7"/>
     <w:multiLevelType w:val="hybridMultilevel"/>
     <w:tmpl w:val="394EEEEA"/>
@@ -5538,7 +6439,7 @@
       </w:rPr>
     </w:lvl>
   </w:abstractNum>
-  <w:abstractNum w:abstractNumId="2">
+  <w:abstractNum w:abstractNumId="4" w15:restartNumberingAfterBreak="0">
     <w:nsid w:val="2D776C45"/>
     <w:multiLevelType w:val="hybridMultilevel"/>
     <w:tmpl w:val="CE90F108"/>
@@ -5651,7 +6552,7 @@
       </w:rPr>
     </w:lvl>
   </w:abstractNum>
-  <w:abstractNum w:abstractNumId="3">
+  <w:abstractNum w:abstractNumId="5" w15:restartNumberingAfterBreak="0">
     <w:nsid w:val="3F904405"/>
     <w:multiLevelType w:val="hybridMultilevel"/>
     <w:tmpl w:val="4F8AD1EA"/>
@@ -5764,7 +6665,7 @@
       </w:rPr>
     </w:lvl>
   </w:abstractNum>
-  <w:abstractNum w:abstractNumId="4">
+  <w:abstractNum w:abstractNumId="6" w15:restartNumberingAfterBreak="0">
     <w:nsid w:val="53E53EE9"/>
     <w:multiLevelType w:val="hybridMultilevel"/>
     <w:tmpl w:val="60B6C0DA"/>
@@ -5877,7 +6778,7 @@
       </w:rPr>
     </w:lvl>
   </w:abstractNum>
-  <w:abstractNum w:abstractNumId="5">
+  <w:abstractNum w:abstractNumId="7" w15:restartNumberingAfterBreak="0">
     <w:nsid w:val="62954AF1"/>
     <w:multiLevelType w:val="multilevel"/>
     <w:tmpl w:val="6F3847B4"/>
@@ -6026,7 +6927,120 @@
       </w:rPr>
     </w:lvl>
   </w:abstractNum>
-  <w:abstractNum w:abstractNumId="6">
+  <w:abstractNum w:abstractNumId="8" w15:restartNumberingAfterBreak="0">
+    <w:nsid w:val="629C39AA"/>
+    <w:multiLevelType w:val="hybridMultilevel"/>
+    <w:tmpl w:val="FBDE3A56"/>
+    <w:lvl w:ilvl="0" w:tplc="04090001">
+      <w:start w:val="1"/>
+      <w:numFmt w:val="bullet"/>
+      <w:lvlText w:val=""/>
+      <w:lvlJc w:val="left"/>
+      <w:pPr>
+        <w:ind w:left="720" w:hanging="360"/>
+      </w:pPr>
+      <w:rPr>
+        <w:rFonts w:ascii="Symbol" w:hAnsi="Symbol" w:hint="default"/>
+      </w:rPr>
+    </w:lvl>
+    <w:lvl w:ilvl="1" w:tplc="04090003" w:tentative="1">
+      <w:start w:val="1"/>
+      <w:numFmt w:val="bullet"/>
+      <w:lvlText w:val="o"/>
+      <w:lvlJc w:val="left"/>
+      <w:pPr>
+        <w:ind w:left="1440" w:hanging="360"/>
+      </w:pPr>
+      <w:rPr>
+        <w:rFonts w:ascii="Courier New" w:hAnsi="Courier New" w:cs="Courier New" w:hint="default"/>
+      </w:rPr>
+    </w:lvl>
+    <w:lvl w:ilvl="2" w:tplc="04090005" w:tentative="1">
+      <w:start w:val="1"/>
+      <w:numFmt w:val="bullet"/>
+      <w:lvlText w:val=""/>
+      <w:lvlJc w:val="left"/>
+      <w:pPr>
+        <w:ind w:left="2160" w:hanging="360"/>
+      </w:pPr>
+      <w:rPr>
+        <w:rFonts w:ascii="Wingdings" w:hAnsi="Wingdings" w:hint="default"/>
+      </w:rPr>
+    </w:lvl>
+    <w:lvl w:ilvl="3" w:tplc="04090001" w:tentative="1">
+      <w:start w:val="1"/>
+      <w:numFmt w:val="bullet"/>
+      <w:lvlText w:val=""/>
+      <w:lvlJc w:val="left"/>
+      <w:pPr>
+        <w:ind w:left="2880" w:hanging="360"/>
+      </w:pPr>
+      <w:rPr>
+        <w:rFonts w:ascii="Symbol" w:hAnsi="Symbol" w:hint="default"/>
+      </w:rPr>
+    </w:lvl>
+    <w:lvl w:ilvl="4" w:tplc="04090003" w:tentative="1">
+      <w:start w:val="1"/>
+      <w:numFmt w:val="bullet"/>
+      <w:lvlText w:val="o"/>
+      <w:lvlJc w:val="left"/>
+      <w:pPr>
+        <w:ind w:left="3600" w:hanging="360"/>
+      </w:pPr>
+      <w:rPr>
+        <w:rFonts w:ascii="Courier New" w:hAnsi="Courier New" w:cs="Courier New" w:hint="default"/>
+      </w:rPr>
+    </w:lvl>
+    <w:lvl w:ilvl="5" w:tplc="04090005" w:tentative="1">
+      <w:start w:val="1"/>
+      <w:numFmt w:val="bullet"/>
+      <w:lvlText w:val=""/>
+      <w:lvlJc w:val="left"/>
+      <w:pPr>
+        <w:ind w:left="4320" w:hanging="360"/>
+      </w:pPr>
+      <w:rPr>
+        <w:rFonts w:ascii="Wingdings" w:hAnsi="Wingdings" w:hint="default"/>
+      </w:rPr>
+    </w:lvl>
+    <w:lvl w:ilvl="6" w:tplc="04090001" w:tentative="1">
+      <w:start w:val="1"/>
+      <w:numFmt w:val="bullet"/>
+      <w:lvlText w:val=""/>
+      <w:lvlJc w:val="left"/>
+      <w:pPr>
+        <w:ind w:left="5040" w:hanging="360"/>
+      </w:pPr>
+      <w:rPr>
+        <w:rFonts w:ascii="Symbol" w:hAnsi="Symbol" w:hint="default"/>
+      </w:rPr>
+    </w:lvl>
+    <w:lvl w:ilvl="7" w:tplc="04090003" w:tentative="1">
+      <w:start w:val="1"/>
+      <w:numFmt w:val="bullet"/>
+      <w:lvlText w:val="o"/>
+      <w:lvlJc w:val="left"/>
+      <w:pPr>
+        <w:ind w:left="5760" w:hanging="360"/>
+      </w:pPr>
+      <w:rPr>
+        <w:rFonts w:ascii="Courier New" w:hAnsi="Courier New" w:cs="Courier New" w:hint="default"/>
+      </w:rPr>
+    </w:lvl>
+    <w:lvl w:ilvl="8" w:tplc="04090005" w:tentative="1">
+      <w:start w:val="1"/>
+      <w:numFmt w:val="bullet"/>
+      <w:lvlText w:val=""/>
+      <w:lvlJc w:val="left"/>
+      <w:pPr>
+        <w:ind w:left="6480" w:hanging="360"/>
+      </w:pPr>
+      <w:rPr>
+        <w:rFonts w:ascii="Wingdings" w:hAnsi="Wingdings" w:hint="default"/>
+      </w:rPr>
+    </w:lvl>
+  </w:abstractNum>
+  <w:abstractNum w:abstractNumId="9" w15:restartNumberingAfterBreak="0">
     <w:nsid w:val="63C37FBE"/>
     <w:multiLevelType w:val="hybridMultilevel"/>
     <w:tmpl w:val="E3E0CE26"/>
@@ -6139,32 +7153,273 @@
       </w:rPr>
     </w:lvl>
   </w:abstractNum>
+  <w:abstractNum w:abstractNumId="10" w15:restartNumberingAfterBreak="0">
+    <w:nsid w:val="7ADB7029"/>
+    <w:multiLevelType w:val="hybridMultilevel"/>
+    <w:tmpl w:val="45205C5E"/>
+    <w:lvl w:ilvl="0" w:tplc="04090001">
+      <w:start w:val="1"/>
+      <w:numFmt w:val="bullet"/>
+      <w:lvlText w:val=""/>
+      <w:lvlJc w:val="left"/>
+      <w:pPr>
+        <w:ind w:left="720" w:hanging="360"/>
+      </w:pPr>
+      <w:rPr>
+        <w:rFonts w:ascii="Symbol" w:hAnsi="Symbol" w:hint="default"/>
+      </w:rPr>
+    </w:lvl>
+    <w:lvl w:ilvl="1" w:tplc="04090003" w:tentative="1">
+      <w:start w:val="1"/>
+      <w:numFmt w:val="bullet"/>
+      <w:lvlText w:val="o"/>
+      <w:lvlJc w:val="left"/>
+      <w:pPr>
+        <w:ind w:left="1440" w:hanging="360"/>
+      </w:pPr>
+      <w:rPr>
+        <w:rFonts w:ascii="Courier New" w:hAnsi="Courier New" w:cs="Courier New" w:hint="default"/>
+      </w:rPr>
+    </w:lvl>
+    <w:lvl w:ilvl="2" w:tplc="04090005" w:tentative="1">
+      <w:start w:val="1"/>
+      <w:numFmt w:val="bullet"/>
+      <w:lvlText w:val=""/>
+      <w:lvlJc w:val="left"/>
+      <w:pPr>
+        <w:ind w:left="2160" w:hanging="360"/>
+      </w:pPr>
+      <w:rPr>
+        <w:rFonts w:ascii="Wingdings" w:hAnsi="Wingdings" w:hint="default"/>
+      </w:rPr>
+    </w:lvl>
+    <w:lvl w:ilvl="3" w:tplc="04090001" w:tentative="1">
+      <w:start w:val="1"/>
+      <w:numFmt w:val="bullet"/>
+      <w:lvlText w:val=""/>
+      <w:lvlJc w:val="left"/>
+      <w:pPr>
+        <w:ind w:left="2880" w:hanging="360"/>
+      </w:pPr>
+      <w:rPr>
+        <w:rFonts w:ascii="Symbol" w:hAnsi="Symbol" w:hint="default"/>
+      </w:rPr>
+    </w:lvl>
+    <w:lvl w:ilvl="4" w:tplc="04090003" w:tentative="1">
+      <w:start w:val="1"/>
+      <w:numFmt w:val="bullet"/>
+      <w:lvlText w:val="o"/>
+      <w:lvlJc w:val="left"/>
+      <w:pPr>
+        <w:ind w:left="3600" w:hanging="360"/>
+      </w:pPr>
+      <w:rPr>
+        <w:rFonts w:ascii="Courier New" w:hAnsi="Courier New" w:cs="Courier New" w:hint="default"/>
+      </w:rPr>
+    </w:lvl>
+    <w:lvl w:ilvl="5" w:tplc="04090005" w:tentative="1">
+      <w:start w:val="1"/>
+      <w:numFmt w:val="bullet"/>
+      <w:lvlText w:val=""/>
+      <w:lvlJc w:val="left"/>
+      <w:pPr>
+        <w:ind w:left="4320" w:hanging="360"/>
+      </w:pPr>
+      <w:rPr>
+        <w:rFonts w:ascii="Wingdings" w:hAnsi="Wingdings" w:hint="default"/>
+      </w:rPr>
+    </w:lvl>
+    <w:lvl w:ilvl="6" w:tplc="04090001" w:tentative="1">
+      <w:start w:val="1"/>
+      <w:numFmt w:val="bullet"/>
+      <w:lvlText w:val=""/>
+      <w:lvlJc w:val="left"/>
+      <w:pPr>
+        <w:ind w:left="5040" w:hanging="360"/>
+      </w:pPr>
+      <w:rPr>
+        <w:rFonts w:ascii="Symbol" w:hAnsi="Symbol" w:hint="default"/>
+      </w:rPr>
+    </w:lvl>
+    <w:lvl w:ilvl="7" w:tplc="04090003" w:tentative="1">
+      <w:start w:val="1"/>
+      <w:numFmt w:val="bullet"/>
+      <w:lvlText w:val="o"/>
+      <w:lvlJc w:val="left"/>
+      <w:pPr>
+        <w:ind w:left="5760" w:hanging="360"/>
+      </w:pPr>
+      <w:rPr>
+        <w:rFonts w:ascii="Courier New" w:hAnsi="Courier New" w:cs="Courier New" w:hint="default"/>
+      </w:rPr>
+    </w:lvl>
+    <w:lvl w:ilvl="8" w:tplc="04090005" w:tentative="1">
+      <w:start w:val="1"/>
+      <w:numFmt w:val="bullet"/>
+      <w:lvlText w:val=""/>
+      <w:lvlJc w:val="left"/>
+      <w:pPr>
+        <w:ind w:left="6480" w:hanging="360"/>
+      </w:pPr>
+      <w:rPr>
+        <w:rFonts w:ascii="Wingdings" w:hAnsi="Wingdings" w:hint="default"/>
+      </w:rPr>
+    </w:lvl>
+  </w:abstractNum>
+  <w:abstractNum w:abstractNumId="11" w15:restartNumberingAfterBreak="0">
+    <w:nsid w:val="7E2060F9"/>
+    <w:multiLevelType w:val="hybridMultilevel"/>
+    <w:tmpl w:val="EBA6EEEA"/>
+    <w:lvl w:ilvl="0" w:tplc="04090001">
+      <w:start w:val="1"/>
+      <w:numFmt w:val="bullet"/>
+      <w:lvlText w:val=""/>
+      <w:lvlJc w:val="left"/>
+      <w:pPr>
+        <w:ind w:left="720" w:hanging="360"/>
+      </w:pPr>
+      <w:rPr>
+        <w:rFonts w:ascii="Symbol" w:hAnsi="Symbol" w:hint="default"/>
+      </w:rPr>
+    </w:lvl>
+    <w:lvl w:ilvl="1" w:tplc="04090003" w:tentative="1">
+      <w:start w:val="1"/>
+      <w:numFmt w:val="bullet"/>
+      <w:lvlText w:val="o"/>
+      <w:lvlJc w:val="left"/>
+      <w:pPr>
+        <w:ind w:left="1440" w:hanging="360"/>
+      </w:pPr>
+      <w:rPr>
+        <w:rFonts w:ascii="Courier New" w:hAnsi="Courier New" w:cs="Courier New" w:hint="default"/>
+      </w:rPr>
+    </w:lvl>
+    <w:lvl w:ilvl="2" w:tplc="04090005" w:tentative="1">
+      <w:start w:val="1"/>
+      <w:numFmt w:val="bullet"/>
+      <w:lvlText w:val=""/>
+      <w:lvlJc w:val="left"/>
+      <w:pPr>
+        <w:ind w:left="2160" w:hanging="360"/>
+      </w:pPr>
+      <w:rPr>
+        <w:rFonts w:ascii="Wingdings" w:hAnsi="Wingdings" w:hint="default"/>
+      </w:rPr>
+    </w:lvl>
+    <w:lvl w:ilvl="3" w:tplc="04090001" w:tentative="1">
+      <w:start w:val="1"/>
+      <w:numFmt w:val="bullet"/>
+      <w:lvlText w:val=""/>
+      <w:lvlJc w:val="left"/>
+      <w:pPr>
+        <w:ind w:left="2880" w:hanging="360"/>
+      </w:pPr>
+      <w:rPr>
+        <w:rFonts w:ascii="Symbol" w:hAnsi="Symbol" w:hint="default"/>
+      </w:rPr>
+    </w:lvl>
+    <w:lvl w:ilvl="4" w:tplc="04090003" w:tentative="1">
+      <w:start w:val="1"/>
+      <w:numFmt w:val="bullet"/>
+      <w:lvlText w:val="o"/>
+      <w:lvlJc w:val="left"/>
+      <w:pPr>
+        <w:ind w:left="3600" w:hanging="360"/>
+      </w:pPr>
+      <w:rPr>
+        <w:rFonts w:ascii="Courier New" w:hAnsi="Courier New" w:cs="Courier New" w:hint="default"/>
+      </w:rPr>
+    </w:lvl>
+    <w:lvl w:ilvl="5" w:tplc="04090005" w:tentative="1">
+      <w:start w:val="1"/>
+      <w:numFmt w:val="bullet"/>
+      <w:lvlText w:val=""/>
+      <w:lvlJc w:val="left"/>
+      <w:pPr>
+        <w:ind w:left="4320" w:hanging="360"/>
+      </w:pPr>
+      <w:rPr>
+        <w:rFonts w:ascii="Wingdings" w:hAnsi="Wingdings" w:hint="default"/>
+      </w:rPr>
+    </w:lvl>
+    <w:lvl w:ilvl="6" w:tplc="04090001" w:tentative="1">
+      <w:start w:val="1"/>
+      <w:numFmt w:val="bullet"/>
+      <w:lvlText w:val=""/>
+      <w:lvlJc w:val="left"/>
+      <w:pPr>
+        <w:ind w:left="5040" w:hanging="360"/>
+      </w:pPr>
+      <w:rPr>
+        <w:rFonts w:ascii="Symbol" w:hAnsi="Symbol" w:hint="default"/>
+      </w:rPr>
+    </w:lvl>
+    <w:lvl w:ilvl="7" w:tplc="04090003" w:tentative="1">
+      <w:start w:val="1"/>
+      <w:numFmt w:val="bullet"/>
+      <w:lvlText w:val="o"/>
+      <w:lvlJc w:val="left"/>
+      <w:pPr>
+        <w:ind w:left="5760" w:hanging="360"/>
+      </w:pPr>
+      <w:rPr>
+        <w:rFonts w:ascii="Courier New" w:hAnsi="Courier New" w:cs="Courier New" w:hint="default"/>
+      </w:rPr>
+    </w:lvl>
+    <w:lvl w:ilvl="8" w:tplc="04090005" w:tentative="1">
+      <w:start w:val="1"/>
+      <w:numFmt w:val="bullet"/>
+      <w:lvlText w:val=""/>
+      <w:lvlJc w:val="left"/>
+      <w:pPr>
+        <w:ind w:left="6480" w:hanging="360"/>
+      </w:pPr>
+      <w:rPr>
+        <w:rFonts w:ascii="Wingdings" w:hAnsi="Wingdings" w:hint="default"/>
+      </w:rPr>
+    </w:lvl>
+  </w:abstractNum>
   <w:num w:numId="1">
+    <w:abstractNumId w:val="6"/>
+  </w:num>
+  <w:num w:numId="2">
+    <w:abstractNumId w:val="3"/>
+  </w:num>
+  <w:num w:numId="3">
+    <w:abstractNumId w:val="7"/>
+  </w:num>
+  <w:num w:numId="4">
+    <w:abstractNumId w:val="5"/>
+  </w:num>
+  <w:num w:numId="5">
     <w:abstractNumId w:val="4"/>
   </w:num>
-  <w:num w:numId="2">
+  <w:num w:numId="6">
     <w:abstractNumId w:val="1"/>
   </w:num>
-  <w:num w:numId="3">
-    <w:abstractNumId w:val="5"/>
+  <w:num w:numId="7">
+    <w:abstractNumId w:val="9"/>
   </w:num>
-  <w:num w:numId="4">
-    <w:abstractNumId w:val="3"/>
+  <w:num w:numId="8">
+    <w:abstractNumId w:val="8"/>
   </w:num>
-  <w:num w:numId="5">
+  <w:num w:numId="9">
     <w:abstractNumId w:val="2"/>
   </w:num>
-  <w:num w:numId="6">
+  <w:num w:numId="10">
     <w:abstractNumId w:val="0"/>
   </w:num>
-  <w:num w:numId="7">
-    <w:abstractNumId w:val="6"/>
+  <w:num w:numId="11">
+    <w:abstractNumId w:val="11"/>
+  </w:num>
+  <w:num w:numId="12">
+    <w:abstractNumId w:val="10"/>
   </w:num>
 </w:numbering>
 </file>
 
 <file path=word/styles.xml><?xml version="1.0" encoding="utf-8"?>
-<w:styles xmlns:mc="http://schemas.openxmlformats.org/markup-compatibility/2006" xmlns:r="http://schemas.openxmlformats.org/officeDocument/2006/relationships" xmlns:w="http://schemas.openxmlformats.org/wordprocessingml/2006/main" xmlns:w14="http://schemas.microsoft.com/office/word/2010/wordml" mc:Ignorable="w14">
+<w:styles xmlns:mc="http://schemas.openxmlformats.org/markup-compatibility/2006" xmlns:r="http://schemas.openxmlformats.org/officeDocument/2006/relationships" xmlns:w="http://schemas.openxmlformats.org/wordprocessingml/2006/main" xmlns:w14="http://schemas.microsoft.com/office/word/2010/wordml" xmlns:w15="http://schemas.microsoft.com/office/word/2012/wordml" xmlns:w16cid="http://schemas.microsoft.com/office/word/2016/wordml/cid" xmlns:w16se="http://schemas.microsoft.com/office/word/2015/wordml/symex" mc:Ignorable="w14 w15 w16se w16cid">
   <w:docDefaults>
     <w:rPrDefault>
       <w:rPr>
@@ -6180,157 +7435,440 @@
       </w:pPr>
     </w:pPrDefault>
   </w:docDefaults>
-  <w:latentStyles w:defLockedState="0" w:defUIPriority="99" w:defSemiHidden="1" w:defUnhideWhenUsed="1" w:defQFormat="0" w:count="267">
-    <w:lsdException w:name="Normal" w:semiHidden="0" w:uiPriority="0" w:unhideWhenUsed="0" w:qFormat="1"/>
-    <w:lsdException w:name="heading 1" w:semiHidden="0" w:uiPriority="9" w:unhideWhenUsed="0" w:qFormat="1"/>
-    <w:lsdException w:name="heading 2" w:uiPriority="9" w:qFormat="1"/>
-    <w:lsdException w:name="heading 3" w:uiPriority="9" w:qFormat="1"/>
-    <w:lsdException w:name="heading 4" w:uiPriority="9" w:qFormat="1"/>
-    <w:lsdException w:name="heading 5" w:uiPriority="9" w:qFormat="1"/>
-    <w:lsdException w:name="heading 6" w:uiPriority="9" w:qFormat="1"/>
-    <w:lsdException w:name="heading 7" w:uiPriority="9" w:qFormat="1"/>
-    <w:lsdException w:name="heading 8" w:uiPriority="9" w:qFormat="1"/>
-    <w:lsdException w:name="heading 9" w:uiPriority="9" w:qFormat="1"/>
-    <w:lsdException w:name="toc 1" w:uiPriority="39"/>
-    <w:lsdException w:name="toc 2" w:uiPriority="39"/>
-    <w:lsdException w:name="toc 3" w:uiPriority="39"/>
-    <w:lsdException w:name="toc 4" w:uiPriority="39"/>
-    <w:lsdException w:name="toc 5" w:uiPriority="39"/>
-    <w:lsdException w:name="toc 6" w:uiPriority="39"/>
-    <w:lsdException w:name="toc 7" w:uiPriority="39"/>
-    <w:lsdException w:name="toc 8" w:uiPriority="39"/>
-    <w:lsdException w:name="toc 9" w:uiPriority="39"/>
-    <w:lsdException w:name="caption" w:uiPriority="35" w:qFormat="1"/>
-    <w:lsdException w:name="Title" w:semiHidden="0" w:uiPriority="10" w:unhideWhenUsed="0" w:qFormat="1"/>
-    <w:lsdException w:name="Default Paragraph Font" w:uiPriority="1"/>
-    <w:lsdException w:name="Subtitle" w:semiHidden="0" w:uiPriority="11" w:unhideWhenUsed="0" w:qFormat="1"/>
-    <w:lsdException w:name="Strong" w:semiHidden="0" w:uiPriority="22" w:unhideWhenUsed="0" w:qFormat="1"/>
-    <w:lsdException w:name="Emphasis" w:semiHidden="0" w:uiPriority="20" w:unhideWhenUsed="0" w:qFormat="1"/>
-    <w:lsdException w:name="Table Grid" w:semiHidden="0" w:uiPriority="39" w:unhideWhenUsed="0"/>
-    <w:lsdException w:name="Placeholder Text" w:unhideWhenUsed="0"/>
-    <w:lsdException w:name="No Spacing" w:semiHidden="0" w:uiPriority="1" w:unhideWhenUsed="0" w:qFormat="1"/>
-    <w:lsdException w:name="Light Shading" w:semiHidden="0" w:uiPriority="60" w:unhideWhenUsed="0"/>
-    <w:lsdException w:name="Light List" w:semiHidden="0" w:uiPriority="61" w:unhideWhenUsed="0"/>
-    <w:lsdException w:name="Light Grid" w:semiHidden="0" w:uiPriority="62" w:unhideWhenUsed="0"/>
-    <w:lsdException w:name="Medium Shading 1" w:semiHidden="0" w:uiPriority="63" w:unhideWhenUsed="0"/>
-    <w:lsdException w:name="Medium Shading 2" w:semiHidden="0" w:uiPriority="64" w:unhideWhenUsed="0"/>
-    <w:lsdException w:name="Medium List 1" w:semiHidden="0" w:uiPriority="65" w:unhideWhenUsed="0"/>
-    <w:lsdException w:name="Medium List 2" w:semiHidden="0" w:uiPriority="66" w:unhideWhenUsed="0"/>
-    <w:lsdException w:name="Medium Grid 1" w:semiHidden="0" w:uiPriority="67" w:unhideWhenUsed="0"/>
-    <w:lsdException w:name="Medium Grid 2" w:semiHidden="0" w:uiPriority="68" w:unhideWhenUsed="0"/>
-    <w:lsdException w:name="Medium Grid 3" w:semiHidden="0" w:uiPriority="69" w:unhideWhenUsed="0"/>
-    <w:lsdException w:name="Dark List" w:semiHidden="0" w:uiPriority="70" w:unhideWhenUsed="0"/>
-    <w:lsdException w:name="Colorful Shading" w:semiHidden="0" w:uiPriority="71" w:unhideWhenUsed="0"/>
-    <w:lsdException w:name="Colorful List" w:semiHidden="0" w:uiPriority="72" w:unhideWhenUsed="0"/>
-    <w:lsdException w:name="Colorful Grid" w:semiHidden="0" w:uiPriority="73" w:unhideWhenUsed="0"/>
-    <w:lsdException w:name="Light Shading Accent 1" w:semiHidden="0" w:uiPriority="60" w:unhideWhenUsed="0"/>
-    <w:lsdException w:name="Light List Accent 1" w:semiHidden="0" w:uiPriority="61" w:unhideWhenUsed="0"/>
-    <w:lsdException w:name="Light Grid Accent 1" w:semiHidden="0" w:uiPriority="62" w:unhideWhenUsed="0"/>
-    <w:lsdException w:name="Medium Shading 1 Accent 1" w:semiHidden="0" w:uiPriority="63" w:unhideWhenUsed="0"/>
-    <w:lsdException w:name="Medium Shading 2 Accent 1" w:semiHidden="0" w:uiPriority="64" w:unhideWhenUsed="0"/>
-    <w:lsdException w:name="Medium List 1 Accent 1" w:semiHidden="0" w:uiPriority="65" w:unhideWhenUsed="0"/>
-    <w:lsdException w:name="Revision" w:unhideWhenUsed="0"/>
-    <w:lsdException w:name="List Paragraph" w:semiHidden="0" w:uiPriority="34" w:unhideWhenUsed="0" w:qFormat="1"/>
-    <w:lsdException w:name="Quote" w:semiHidden="0" w:uiPriority="29" w:unhideWhenUsed="0" w:qFormat="1"/>
-    <w:lsdException w:name="Intense Quote" w:semiHidden="0" w:uiPriority="30" w:unhideWhenUsed="0" w:qFormat="1"/>
-    <w:lsdException w:name="Medium List 2 Accent 1" w:semiHidden="0" w:uiPriority="66" w:unhideWhenUsed="0"/>
-    <w:lsdException w:name="Medium Grid 1 Accent 1" w:semiHidden="0" w:uiPriority="67" w:unhideWhenUsed="0"/>
-    <w:lsdException w:name="Medium Grid 2 Accent 1" w:semiHidden="0" w:uiPriority="68" w:unhideWhenUsed="0"/>
-    <w:lsdException w:name="Medium Grid 3 Accent 1" w:semiHidden="0" w:uiPriority="69" w:unhideWhenUsed="0"/>
-    <w:lsdException w:name="Dark List Accent 1" w:semiHidden="0" w:uiPriority="70" w:unhideWhenUsed="0"/>
-    <w:lsdException w:name="Colorful Shading Accent 1" w:semiHidden="0" w:uiPriority="71" w:unhideWhenUsed="0"/>
-    <w:lsdException w:name="Colorful List Accent 1" w:semiHidden="0" w:uiPriority="72" w:unhideWhenUsed="0"/>
-    <w:lsdException w:name="Colorful Grid Accent 1" w:semiHidden="0" w:uiPriority="73" w:unhideWhenUsed="0"/>
-    <w:lsdException w:name="Light Shading Accent 2" w:semiHidden="0" w:uiPriority="60" w:unhideWhenUsed="0"/>
-    <w:lsdException w:name="Light List Accent 2" w:semiHidden="0" w:uiPriority="61" w:unhideWhenUsed="0"/>
-    <w:lsdException w:name="Light Grid Accent 2" w:semiHidden="0" w:uiPriority="62" w:unhideWhenUsed="0"/>
-    <w:lsdException w:name="Medium Shading 1 Accent 2" w:semiHidden="0" w:uiPriority="63" w:unhideWhenUsed="0"/>
-    <w:lsdException w:name="Medium Shading 2 Accent 2" w:semiHidden="0" w:uiPriority="64" w:unhideWhenUsed="0"/>
-    <w:lsdException w:name="Medium List 1 Accent 2" w:semiHidden="0" w:uiPriority="65" w:unhideWhenUsed="0"/>
-    <w:lsdException w:name="Medium List 2 Accent 2" w:semiHidden="0" w:uiPriority="66" w:unhideWhenUsed="0"/>
-    <w:lsdException w:name="Medium Grid 1 Accent 2" w:semiHidden="0" w:uiPriority="67" w:unhideWhenUsed="0"/>
-    <w:lsdException w:name="Medium Grid 2 Accent 2" w:semiHidden="0" w:uiPriority="68" w:unhideWhenUsed="0"/>
-    <w:lsdException w:name="Medium Grid 3 Accent 2" w:semiHidden="0" w:uiPriority="69" w:unhideWhenUsed="0"/>
-    <w:lsdException w:name="Dark List Accent 2" w:semiHidden="0" w:uiPriority="70" w:unhideWhenUsed="0"/>
-    <w:lsdException w:name="Colorful Shading Accent 2" w:semiHidden="0" w:uiPriority="71" w:unhideWhenUsed="0"/>
-    <w:lsdException w:name="Colorful List Accent 2" w:semiHidden="0" w:uiPriority="72" w:unhideWhenUsed="0"/>
-    <w:lsdException w:name="Colorful Grid Accent 2" w:semiHidden="0" w:uiPriority="73" w:unhideWhenUsed="0"/>
-    <w:lsdException w:name="Light Shading Accent 3" w:semiHidden="0" w:uiPriority="60" w:unhideWhenUsed="0"/>
-    <w:lsdException w:name="Light List Accent 3" w:semiHidden="0" w:uiPriority="61" w:unhideWhenUsed="0"/>
-    <w:lsdException w:name="Light Grid Accent 3" w:semiHidden="0" w:uiPriority="62" w:unhideWhenUsed="0"/>
-    <w:lsdException w:name="Medium Shading 1 Accent 3" w:semiHidden="0" w:uiPriority="63" w:unhideWhenUsed="0"/>
-    <w:lsdException w:name="Medium Shading 2 Accent 3" w:semiHidden="0" w:uiPriority="64" w:unhideWhenUsed="0"/>
-    <w:lsdException w:name="Medium List 1 Accent 3" w:semiHidden="0" w:uiPriority="65" w:unhideWhenUsed="0"/>
-    <w:lsdException w:name="Medium List 2 Accent 3" w:semiHidden="0" w:uiPriority="66" w:unhideWhenUsed="0"/>
-    <w:lsdException w:name="Medium Grid 1 Accent 3" w:semiHidden="0" w:uiPriority="67" w:unhideWhenUsed="0"/>
-    <w:lsdException w:name="Medium Grid 2 Accent 3" w:semiHidden="0" w:uiPriority="68" w:unhideWhenUsed="0"/>
-    <w:lsdException w:name="Medium Grid 3 Accent 3" w:semiHidden="0" w:uiPriority="69" w:unhideWhenUsed="0"/>
-    <w:lsdException w:name="Dark List Accent 3" w:semiHidden="0" w:uiPriority="70" w:unhideWhenUsed="0"/>
-    <w:lsdException w:name="Colorful Shading Accent 3" w:semiHidden="0" w:uiPriority="71" w:unhideWhenUsed="0"/>
-    <w:lsdException w:name="Colorful List Accent 3" w:semiHidden="0" w:uiPriority="72" w:unhideWhenUsed="0"/>
-    <w:lsdException w:name="Colorful Grid Accent 3" w:semiHidden="0" w:uiPriority="73" w:unhideWhenUsed="0"/>
-    <w:lsdException w:name="Light Shading Accent 4" w:semiHidden="0" w:uiPriority="60" w:unhideWhenUsed="0"/>
-    <w:lsdException w:name="Light List Accent 4" w:semiHidden="0" w:uiPriority="61" w:unhideWhenUsed="0"/>
-    <w:lsdException w:name="Light Grid Accent 4" w:semiHidden="0" w:uiPriority="62" w:unhideWhenUsed="0"/>
-    <w:lsdException w:name="Medium Shading 1 Accent 4" w:semiHidden="0" w:uiPriority="63" w:unhideWhenUsed="0"/>
-    <w:lsdException w:name="Medium Shading 2 Accent 4" w:semiHidden="0" w:uiPriority="64" w:unhideWhenUsed="0"/>
-    <w:lsdException w:name="Medium List 1 Accent 4" w:semiHidden="0" w:uiPriority="65" w:unhideWhenUsed="0"/>
-    <w:lsdException w:name="Medium List 2 Accent 4" w:semiHidden="0" w:uiPriority="66" w:unhideWhenUsed="0"/>
-    <w:lsdException w:name="Medium Grid 1 Accent 4" w:semiHidden="0" w:uiPriority="67" w:unhideWhenUsed="0"/>
-    <w:lsdException w:name="Medium Grid 2 Accent 4" w:semiHidden="0" w:uiPriority="68" w:unhideWhenUsed="0"/>
-    <w:lsdException w:name="Medium Grid 3 Accent 4" w:semiHidden="0" w:uiPriority="69" w:unhideWhenUsed="0"/>
-    <w:lsdException w:name="Dark List Accent 4" w:semiHidden="0" w:uiPriority="70" w:unhideWhenUsed="0"/>
-    <w:lsdException w:name="Colorful Shading Accent 4" w:semiHidden="0" w:uiPriority="71" w:unhideWhenUsed="0"/>
-    <w:lsdException w:name="Colorful List Accent 4" w:semiHidden="0" w:uiPriority="72" w:unhideWhenUsed="0"/>
-    <w:lsdException w:name="Colorful Grid Accent 4" w:semiHidden="0" w:uiPriority="73" w:unhideWhenUsed="0"/>
-    <w:lsdException w:name="Light Shading Accent 5" w:semiHidden="0" w:uiPriority="60" w:unhideWhenUsed="0"/>
-    <w:lsdException w:name="Light List Accent 5" w:semiHidden="0" w:uiPriority="61" w:unhideWhenUsed="0"/>
-    <w:lsdException w:name="Light Grid Accent 5" w:semiHidden="0" w:uiPriority="62" w:unhideWhenUsed="0"/>
-    <w:lsdException w:name="Medium Shading 1 Accent 5" w:semiHidden="0" w:uiPriority="63" w:unhideWhenUsed="0"/>
-    <w:lsdException w:name="Medium Shading 2 Accent 5" w:semiHidden="0" w:uiPriority="64" w:unhideWhenUsed="0"/>
-    <w:lsdException w:name="Medium List 1 Accent 5" w:semiHidden="0" w:uiPriority="65" w:unhideWhenUsed="0"/>
-    <w:lsdException w:name="Medium List 2 Accent 5" w:semiHidden="0" w:uiPriority="66" w:unhideWhenUsed="0"/>
-    <w:lsdException w:name="Medium Grid 1 Accent 5" w:semiHidden="0" w:uiPriority="67" w:unhideWhenUsed="0"/>
-    <w:lsdException w:name="Medium Grid 2 Accent 5" w:semiHidden="0" w:uiPriority="68" w:unhideWhenUsed="0"/>
-    <w:lsdException w:name="Medium Grid 3 Accent 5" w:semiHidden="0" w:uiPriority="69" w:unhideWhenUsed="0"/>
-    <w:lsdException w:name="Dark List Accent 5" w:semiHidden="0" w:uiPriority="70" w:unhideWhenUsed="0"/>
-    <w:lsdException w:name="Colorful Shading Accent 5" w:semiHidden="0" w:uiPriority="71" w:unhideWhenUsed="0"/>
-    <w:lsdException w:name="Colorful List Accent 5" w:semiHidden="0" w:uiPriority="72" w:unhideWhenUsed="0"/>
-    <w:lsdException w:name="Colorful Grid Accent 5" w:semiHidden="0" w:uiPriority="73" w:unhideWhenUsed="0"/>
-    <w:lsdException w:name="Light Shading Accent 6" w:semiHidden="0" w:uiPriority="60" w:unhideWhenUsed="0"/>
-    <w:lsdException w:name="Light List Accent 6" w:semiHidden="0" w:uiPriority="61" w:unhideWhenUsed="0"/>
-    <w:lsdException w:name="Light Grid Accent 6" w:semiHidden="0" w:uiPriority="62" w:unhideWhenUsed="0"/>
-    <w:lsdException w:name="Medium Shading 1 Accent 6" w:semiHidden="0" w:uiPriority="63" w:unhideWhenUsed="0"/>
-    <w:lsdException w:name="Medium Shading 2 Accent 6" w:semiHidden="0" w:uiPriority="64" w:unhideWhenUsed="0"/>
-    <w:lsdException w:name="Medium List 1 Accent 6" w:semiHidden="0" w:uiPriority="65" w:unhideWhenUsed="0"/>
-    <w:lsdException w:name="Medium List 2 Accent 6" w:semiHidden="0" w:uiPriority="66" w:unhideWhenUsed="0"/>
-    <w:lsdException w:name="Medium Grid 1 Accent 6" w:semiHidden="0" w:uiPriority="67" w:unhideWhenUsed="0"/>
-    <w:lsdException w:name="Medium Grid 2 Accent 6" w:semiHidden="0" w:uiPriority="68" w:unhideWhenUsed="0"/>
-    <w:lsdException w:name="Medium Grid 3 Accent 6" w:semiHidden="0" w:uiPriority="69" w:unhideWhenUsed="0"/>
-    <w:lsdException w:name="Dark List Accent 6" w:semiHidden="0" w:uiPriority="70" w:unhideWhenUsed="0"/>
-    <w:lsdException w:name="Colorful Shading Accent 6" w:semiHidden="0" w:uiPriority="71" w:unhideWhenUsed="0"/>
-    <w:lsdException w:name="Colorful List Accent 6" w:semiHidden="0" w:uiPriority="72" w:unhideWhenUsed="0"/>
-    <w:lsdException w:name="Colorful Grid Accent 6" w:semiHidden="0" w:uiPriority="73" w:unhideWhenUsed="0"/>
-    <w:lsdException w:name="Subtle Emphasis" w:semiHidden="0" w:uiPriority="19" w:unhideWhenUsed="0" w:qFormat="1"/>
-    <w:lsdException w:name="Intense Emphasis" w:semiHidden="0" w:uiPriority="21" w:unhideWhenUsed="0" w:qFormat="1"/>
-    <w:lsdException w:name="Subtle Reference" w:semiHidden="0" w:uiPriority="31" w:unhideWhenUsed="0" w:qFormat="1"/>
-    <w:lsdException w:name="Intense Reference" w:semiHidden="0" w:uiPriority="32" w:unhideWhenUsed="0" w:qFormat="1"/>
-    <w:lsdException w:name="Book Title" w:semiHidden="0" w:uiPriority="33" w:unhideWhenUsed="0" w:qFormat="1"/>
-    <w:lsdException w:name="Bibliography" w:uiPriority="37"/>
-    <w:lsdException w:name="TOC Heading" w:uiPriority="39" w:qFormat="1"/>
+  <w:latentStyles w:defLockedState="0" w:defUIPriority="99" w:defSemiHidden="0" w:defUnhideWhenUsed="0" w:defQFormat="0" w:count="377">
+    <w:lsdException w:name="Normal" w:uiPriority="0" w:qFormat="1"/>
+    <w:lsdException w:name="heading 1" w:uiPriority="9" w:qFormat="1"/>
+    <w:lsdException w:name="heading 2" w:semiHidden="1" w:uiPriority="9" w:unhideWhenUsed="1" w:qFormat="1"/>
+    <w:lsdException w:name="heading 3" w:semiHidden="1" w:uiPriority="9" w:unhideWhenUsed="1" w:qFormat="1"/>
+    <w:lsdException w:name="heading 4" w:semiHidden="1" w:uiPriority="9" w:unhideWhenUsed="1" w:qFormat="1"/>
+    <w:lsdException w:name="heading 5" w:semiHidden="1" w:uiPriority="9" w:unhideWhenUsed="1" w:qFormat="1"/>
+    <w:lsdException w:name="heading 6" w:semiHidden="1" w:uiPriority="9" w:unhideWhenUsed="1" w:qFormat="1"/>
+    <w:lsdException w:name="heading 7" w:semiHidden="1" w:uiPriority="9" w:unhideWhenUsed="1" w:qFormat="1"/>
+    <w:lsdException w:name="heading 8" w:semiHidden="1" w:uiPriority="9" w:unhideWhenUsed="1" w:qFormat="1"/>
+    <w:lsdException w:name="heading 9" w:semiHidden="1" w:uiPriority="9" w:unhideWhenUsed="1" w:qFormat="1"/>
+    <w:lsdException w:name="index 1" w:semiHidden="1" w:unhideWhenUsed="1"/>
+    <w:lsdException w:name="index 2" w:semiHidden="1" w:unhideWhenUsed="1"/>
+    <w:lsdException w:name="index 3" w:semiHidden="1" w:unhideWhenUsed="1"/>
+    <w:lsdException w:name="index 4" w:semiHidden="1" w:unhideWhenUsed="1"/>
+    <w:lsdException w:name="index 5" w:semiHidden="1" w:unhideWhenUsed="1"/>
+    <w:lsdException w:name="index 6" w:semiHidden="1" w:unhideWhenUsed="1"/>
+    <w:lsdException w:name="index 7" w:semiHidden="1" w:unhideWhenUsed="1"/>
+    <w:lsdException w:name="index 8" w:semiHidden="1" w:unhideWhenUsed="1"/>
+    <w:lsdException w:name="index 9" w:semiHidden="1" w:unhideWhenUsed="1"/>
+    <w:lsdException w:name="toc 1" w:semiHidden="1" w:uiPriority="39" w:unhideWhenUsed="1"/>
+    <w:lsdException w:name="toc 2" w:semiHidden="1" w:uiPriority="39" w:unhideWhenUsed="1"/>
+    <w:lsdException w:name="toc 3" w:semiHidden="1" w:uiPriority="39" w:unhideWhenUsed="1"/>
+    <w:lsdException w:name="toc 4" w:semiHidden="1" w:uiPriority="39" w:unhideWhenUsed="1"/>
+    <w:lsdException w:name="toc 5" w:semiHidden="1" w:uiPriority="39" w:unhideWhenUsed="1"/>
+    <w:lsdException w:name="toc 6" w:semiHidden="1" w:uiPriority="39" w:unhideWhenUsed="1"/>
+    <w:lsdException w:name="toc 7" w:semiHidden="1" w:uiPriority="39" w:unhideWhenUsed="1"/>
+    <w:lsdException w:name="toc 8" w:semiHidden="1" w:uiPriority="39" w:unhideWhenUsed="1"/>
+    <w:lsdException w:name="toc 9" w:semiHidden="1" w:uiPriority="39" w:unhideWhenUsed="1"/>
+    <w:lsdException w:name="Normal Indent" w:semiHidden="1" w:unhideWhenUsed="1"/>
+    <w:lsdException w:name="footnote text" w:semiHidden="1" w:unhideWhenUsed="1"/>
+    <w:lsdException w:name="annotation text" w:semiHidden="1" w:unhideWhenUsed="1"/>
+    <w:lsdException w:name="header" w:semiHidden="1" w:unhideWhenUsed="1"/>
+    <w:lsdException w:name="footer" w:semiHidden="1" w:unhideWhenUsed="1"/>
+    <w:lsdException w:name="index heading" w:semiHidden="1" w:unhideWhenUsed="1"/>
+    <w:lsdException w:name="caption" w:semiHidden="1" w:uiPriority="35" w:unhideWhenUsed="1" w:qFormat="1"/>
+    <w:lsdException w:name="table of figures" w:semiHidden="1" w:unhideWhenUsed="1"/>
+    <w:lsdException w:name="envelope address" w:semiHidden="1" w:unhideWhenUsed="1"/>
+    <w:lsdException w:name="envelope return" w:semiHidden="1" w:unhideWhenUsed="1"/>
+    <w:lsdException w:name="footnote reference" w:semiHidden="1" w:unhideWhenUsed="1"/>
+    <w:lsdException w:name="annotation reference" w:semiHidden="1" w:unhideWhenUsed="1"/>
+    <w:lsdException w:name="line number" w:semiHidden="1" w:unhideWhenUsed="1"/>
+    <w:lsdException w:name="page number" w:semiHidden="1" w:unhideWhenUsed="1"/>
+    <w:lsdException w:name="endnote reference" w:semiHidden="1" w:unhideWhenUsed="1"/>
+    <w:lsdException w:name="endnote text" w:semiHidden="1" w:unhideWhenUsed="1"/>
+    <w:lsdException w:name="table of authorities" w:semiHidden="1" w:unhideWhenUsed="1"/>
+    <w:lsdException w:name="macro" w:semiHidden="1" w:unhideWhenUsed="1"/>
+    <w:lsdException w:name="toa heading" w:semiHidden="1" w:unhideWhenUsed="1"/>
+    <w:lsdException w:name="List" w:semiHidden="1" w:unhideWhenUsed="1"/>
+    <w:lsdException w:name="List Bullet" w:semiHidden="1" w:unhideWhenUsed="1"/>
+    <w:lsdException w:name="List Number" w:semiHidden="1" w:unhideWhenUsed="1"/>
+    <w:lsdException w:name="List 2" w:semiHidden="1" w:unhideWhenUsed="1"/>
+    <w:lsdException w:name="List 3" w:semiHidden="1" w:unhideWhenUsed="1"/>
+    <w:lsdException w:name="List 4" w:semiHidden="1" w:unhideWhenUsed="1"/>
+    <w:lsdException w:name="List 5" w:semiHidden="1" w:unhideWhenUsed="1"/>
+    <w:lsdException w:name="List Bullet 2" w:semiHidden="1" w:unhideWhenUsed="1"/>
+    <w:lsdException w:name="List Bullet 3" w:semiHidden="1" w:unhideWhenUsed="1"/>
+    <w:lsdException w:name="List Bullet 4" w:semiHidden="1" w:unhideWhenUsed="1"/>
+    <w:lsdException w:name="List Bullet 5" w:semiHidden="1" w:unhideWhenUsed="1"/>
+    <w:lsdException w:name="List Number 2" w:semiHidden="1" w:unhideWhenUsed="1"/>
+    <w:lsdException w:name="List Number 3" w:semiHidden="1" w:unhideWhenUsed="1"/>
+    <w:lsdException w:name="List Number 4" w:semiHidden="1" w:unhideWhenUsed="1"/>
+    <w:lsdException w:name="List Number 5" w:semiHidden="1" w:unhideWhenUsed="1"/>
+    <w:lsdException w:name="Title" w:uiPriority="10" w:qFormat="1"/>
+    <w:lsdException w:name="Closing" w:semiHidden="1" w:unhideWhenUsed="1"/>
+    <w:lsdException w:name="Signature" w:semiHidden="1" w:unhideWhenUsed="1"/>
+    <w:lsdException w:name="Default Paragraph Font" w:semiHidden="1" w:uiPriority="1" w:unhideWhenUsed="1"/>
+    <w:lsdException w:name="Body Text" w:semiHidden="1" w:unhideWhenUsed="1"/>
+    <w:lsdException w:name="Body Text Indent" w:semiHidden="1" w:unhideWhenUsed="1"/>
+    <w:lsdException w:name="List Continue" w:semiHidden="1" w:unhideWhenUsed="1"/>
+    <w:lsdException w:name="List Continue 2" w:semiHidden="1" w:unhideWhenUsed="1"/>
+    <w:lsdException w:name="List Continue 3" w:semiHidden="1" w:unhideWhenUsed="1"/>
+    <w:lsdException w:name="List Continue 4" w:semiHidden="1" w:unhideWhenUsed="1"/>
+    <w:lsdException w:name="List Continue 5" w:semiHidden="1" w:unhideWhenUsed="1"/>
+    <w:lsdException w:name="Message Header" w:semiHidden="1" w:unhideWhenUsed="1"/>
+    <w:lsdException w:name="Subtitle" w:uiPriority="11" w:qFormat="1"/>
+    <w:lsdException w:name="Salutation" w:semiHidden="1" w:unhideWhenUsed="1"/>
+    <w:lsdException w:name="Date" w:semiHidden="1" w:unhideWhenUsed="1"/>
+    <w:lsdException w:name="Body Text First Indent" w:semiHidden="1" w:unhideWhenUsed="1"/>
+    <w:lsdException w:name="Body Text First Indent 2" w:semiHidden="1" w:unhideWhenUsed="1"/>
+    <w:lsdException w:name="Note Heading" w:semiHidden="1" w:unhideWhenUsed="1"/>
+    <w:lsdException w:name="Body Text 2" w:semiHidden="1" w:unhideWhenUsed="1"/>
+    <w:lsdException w:name="Body Text 3" w:semiHidden="1" w:unhideWhenUsed="1"/>
+    <w:lsdException w:name="Body Text Indent 2" w:semiHidden="1" w:unhideWhenUsed="1"/>
+    <w:lsdException w:name="Body Text Indent 3" w:semiHidden="1" w:unhideWhenUsed="1"/>
+    <w:lsdException w:name="Block Text" w:semiHidden="1" w:unhideWhenUsed="1"/>
+    <w:lsdException w:name="Hyperlink" w:semiHidden="1" w:unhideWhenUsed="1"/>
+    <w:lsdException w:name="FollowedHyperlink" w:semiHidden="1" w:unhideWhenUsed="1"/>
+    <w:lsdException w:name="Strong" w:uiPriority="22" w:qFormat="1"/>
+    <w:lsdException w:name="Emphasis" w:uiPriority="20" w:qFormat="1"/>
+    <w:lsdException w:name="Document Map" w:semiHidden="1" w:unhideWhenUsed="1"/>
+    <w:lsdException w:name="Plain Text" w:semiHidden="1" w:unhideWhenUsed="1"/>
+    <w:lsdException w:name="E-mail Signature" w:semiHidden="1" w:unhideWhenUsed="1"/>
+    <w:lsdException w:name="HTML Top of Form" w:semiHidden="1" w:unhideWhenUsed="1"/>
+    <w:lsdException w:name="HTML Bottom of Form" w:semiHidden="1" w:unhideWhenUsed="1"/>
+    <w:lsdException w:name="Normal (Web)" w:semiHidden="1" w:unhideWhenUsed="1"/>
+    <w:lsdException w:name="HTML Acronym" w:semiHidden="1" w:unhideWhenUsed="1"/>
+    <w:lsdException w:name="HTML Address" w:semiHidden="1" w:unhideWhenUsed="1"/>
+    <w:lsdException w:name="HTML Cite" w:semiHidden="1" w:unhideWhenUsed="1"/>
+    <w:lsdException w:name="HTML Code" w:semiHidden="1" w:unhideWhenUsed="1"/>
+    <w:lsdException w:name="HTML Definition" w:semiHidden="1" w:unhideWhenUsed="1"/>
+    <w:lsdException w:name="HTML Keyboard" w:semiHidden="1" w:unhideWhenUsed="1"/>
+    <w:lsdException w:name="HTML Preformatted" w:semiHidden="1" w:unhideWhenUsed="1"/>
+    <w:lsdException w:name="HTML Sample" w:semiHidden="1" w:unhideWhenUsed="1"/>
+    <w:lsdException w:name="HTML Typewriter" w:semiHidden="1" w:unhideWhenUsed="1"/>
+    <w:lsdException w:name="HTML Variable" w:semiHidden="1" w:unhideWhenUsed="1"/>
+    <w:lsdException w:name="Normal Table" w:semiHidden="1" w:unhideWhenUsed="1"/>
+    <w:lsdException w:name="annotation subject" w:semiHidden="1" w:unhideWhenUsed="1"/>
+    <w:lsdException w:name="No List" w:semiHidden="1" w:unhideWhenUsed="1"/>
+    <w:lsdException w:name="Outline List 1" w:semiHidden="1" w:unhideWhenUsed="1"/>
+    <w:lsdException w:name="Outline List 2" w:semiHidden="1" w:unhideWhenUsed="1"/>
+    <w:lsdException w:name="Outline List 3" w:semiHidden="1" w:unhideWhenUsed="1"/>
+    <w:lsdException w:name="Table Simple 1" w:semiHidden="1" w:unhideWhenUsed="1"/>
+    <w:lsdException w:name="Table Simple 2" w:semiHidden="1" w:unhideWhenUsed="1"/>
+    <w:lsdException w:name="Table Simple 3" w:semiHidden="1" w:unhideWhenUsed="1"/>
+    <w:lsdException w:name="Table Classic 1" w:semiHidden="1" w:unhideWhenUsed="1"/>
+    <w:lsdException w:name="Table Classic 2" w:semiHidden="1" w:unhideWhenUsed="1"/>
+    <w:lsdException w:name="Table Classic 3" w:semiHidden="1" w:unhideWhenUsed="1"/>
+    <w:lsdException w:name="Table Classic 4" w:semiHidden="1" w:unhideWhenUsed="1"/>
+    <w:lsdException w:name="Table Colorful 1" w:semiHidden="1" w:unhideWhenUsed="1"/>
+    <w:lsdException w:name="Table Colorful 2" w:semiHidden="1" w:unhideWhenUsed="1"/>
+    <w:lsdException w:name="Table Colorful 3" w:semiHidden="1" w:unhideWhenUsed="1"/>
+    <w:lsdException w:name="Table Columns 1" w:semiHidden="1" w:unhideWhenUsed="1"/>
+    <w:lsdException w:name="Table Columns 2" w:semiHidden="1" w:unhideWhenUsed="1"/>
+    <w:lsdException w:name="Table Columns 3" w:semiHidden="1" w:unhideWhenUsed="1"/>
+    <w:lsdException w:name="Table Columns 4" w:semiHidden="1" w:unhideWhenUsed="1"/>
+    <w:lsdException w:name="Table Columns 5" w:semiHidden="1" w:unhideWhenUsed="1"/>
+    <w:lsdException w:name="Table Grid 1" w:semiHidden="1" w:unhideWhenUsed="1"/>
+    <w:lsdException w:name="Table Grid 2" w:semiHidden="1" w:unhideWhenUsed="1"/>
+    <w:lsdException w:name="Table Grid 3" w:semiHidden="1" w:unhideWhenUsed="1"/>
+    <w:lsdException w:name="Table Grid 4" w:semiHidden="1" w:unhideWhenUsed="1"/>
+    <w:lsdException w:name="Table Grid 5" w:semiHidden="1" w:unhideWhenUsed="1"/>
+    <w:lsdException w:name="Table Grid 6" w:semiHidden="1" w:unhideWhenUsed="1"/>
+    <w:lsdException w:name="Table Grid 7" w:semiHidden="1" w:unhideWhenUsed="1"/>
+    <w:lsdException w:name="Table Grid 8" w:semiHidden="1" w:unhideWhenUsed="1"/>
+    <w:lsdException w:name="Table List 1" w:semiHidden="1" w:unhideWhenUsed="1"/>
+    <w:lsdException w:name="Table List 2" w:semiHidden="1" w:unhideWhenUsed="1"/>
+    <w:lsdException w:name="Table List 3" w:semiHidden="1" w:unhideWhenUsed="1"/>
+    <w:lsdException w:name="Table List 4" w:semiHidden="1" w:unhideWhenUsed="1"/>
+    <w:lsdException w:name="Table List 5" w:semiHidden="1" w:unhideWhenUsed="1"/>
+    <w:lsdException w:name="Table List 6" w:semiHidden="1" w:unhideWhenUsed="1"/>
+    <w:lsdException w:name="Table List 7" w:semiHidden="1" w:unhideWhenUsed="1"/>
+    <w:lsdException w:name="Table List 8" w:semiHidden="1" w:unhideWhenUsed="1"/>
+    <w:lsdException w:name="Table 3D effects 1" w:semiHidden="1" w:unhideWhenUsed="1"/>
+    <w:lsdException w:name="Table 3D effects 2" w:semiHidden="1" w:unhideWhenUsed="1"/>
+    <w:lsdException w:name="Table 3D effects 3" w:semiHidden="1" w:unhideWhenUsed="1"/>
+    <w:lsdException w:name="Table Contemporary" w:semiHidden="1" w:unhideWhenUsed="1"/>
+    <w:lsdException w:name="Table Elegant" w:semiHidden="1" w:unhideWhenUsed="1"/>
+    <w:lsdException w:name="Table Professional" w:semiHidden="1" w:unhideWhenUsed="1"/>
+    <w:lsdException w:name="Table Subtle 1" w:semiHidden="1" w:unhideWhenUsed="1"/>
+    <w:lsdException w:name="Table Subtle 2" w:semiHidden="1" w:unhideWhenUsed="1"/>
+    <w:lsdException w:name="Table Web 1" w:semiHidden="1" w:unhideWhenUsed="1"/>
+    <w:lsdException w:name="Table Web 2" w:semiHidden="1" w:unhideWhenUsed="1"/>
+    <w:lsdException w:name="Table Web 3" w:semiHidden="1" w:unhideWhenUsed="1"/>
+    <w:lsdException w:name="Balloon Text" w:semiHidden="1" w:unhideWhenUsed="1"/>
+    <w:lsdException w:name="Table Grid" w:uiPriority="39"/>
+    <w:lsdException w:name="Table Theme" w:semiHidden="1" w:unhideWhenUsed="1"/>
+    <w:lsdException w:name="Placeholder Text" w:semiHidden="1"/>
+    <w:lsdException w:name="No Spacing" w:uiPriority="1" w:qFormat="1"/>
+    <w:lsdException w:name="Light Shading" w:uiPriority="60"/>
+    <w:lsdException w:name="Light List" w:uiPriority="61"/>
+    <w:lsdException w:name="Light Grid" w:uiPriority="62"/>
+    <w:lsdException w:name="Medium Shading 1" w:uiPriority="63"/>
+    <w:lsdException w:name="Medium Shading 2" w:uiPriority="64"/>
+    <w:lsdException w:name="Medium List 1" w:uiPriority="65"/>
+    <w:lsdException w:name="Medium List 2" w:uiPriority="66"/>
+    <w:lsdException w:name="Medium Grid 1" w:uiPriority="67"/>
+    <w:lsdException w:name="Medium Grid 2" w:uiPriority="68"/>
+    <w:lsdException w:name="Medium Grid 3" w:uiPriority="69"/>
+    <w:lsdException w:name="Dark List" w:uiPriority="70"/>
+    <w:lsdException w:name="Colorful Shading" w:uiPriority="71"/>
+    <w:lsdException w:name="Colorful List" w:uiPriority="72"/>
+    <w:lsdException w:name="Colorful Grid" w:uiPriority="73"/>
+    <w:lsdException w:name="Light Shading Accent 1" w:uiPriority="60"/>
+    <w:lsdException w:name="Light List Accent 1" w:uiPriority="61"/>
+    <w:lsdException w:name="Light Grid Accent 1" w:uiPriority="62"/>
+    <w:lsdException w:name="Medium Shading 1 Accent 1" w:uiPriority="63"/>
+    <w:lsdException w:name="Medium Shading 2 Accent 1" w:uiPriority="64"/>
+    <w:lsdException w:name="Medium List 1 Accent 1" w:uiPriority="65"/>
+    <w:lsdException w:name="Revision" w:semiHidden="1"/>
+    <w:lsdException w:name="List Paragraph" w:uiPriority="34" w:qFormat="1"/>
+    <w:lsdException w:name="Quote" w:uiPriority="29" w:qFormat="1"/>
+    <w:lsdException w:name="Intense Quote" w:uiPriority="30" w:qFormat="1"/>
+    <w:lsdException w:name="Medium List 2 Accent 1" w:uiPriority="66"/>
+    <w:lsdException w:name="Medium Grid 1 Accent 1" w:uiPriority="67"/>
+    <w:lsdException w:name="Medium Grid 2 Accent 1" w:uiPriority="68"/>
+    <w:lsdException w:name="Medium Grid 3 Accent 1" w:uiPriority="69"/>
+    <w:lsdException w:name="Dark List Accent 1" w:uiPriority="70"/>
+    <w:lsdException w:name="Colorful Shading Accent 1" w:uiPriority="71"/>
+    <w:lsdException w:name="Colorful List Accent 1" w:uiPriority="72"/>
+    <w:lsdException w:name="Colorful Grid Accent 1" w:uiPriority="73"/>
+    <w:lsdException w:name="Light Shading Accent 2" w:uiPriority="60"/>
+    <w:lsdException w:name="Light List Accent 2" w:uiPriority="61"/>
+    <w:lsdException w:name="Light Grid Accent 2" w:uiPriority="62"/>
+    <w:lsdException w:name="Medium Shading 1 Accent 2" w:uiPriority="63"/>
+    <w:lsdException w:name="Medium Shading 2 Accent 2" w:uiPriority="64"/>
+    <w:lsdException w:name="Medium List 1 Accent 2" w:uiPriority="65"/>
+    <w:lsdException w:name="Medium List 2 Accent 2" w:uiPriority="66"/>
+    <w:lsdException w:name="Medium Grid 1 Accent 2" w:uiPriority="67"/>
+    <w:lsdException w:name="Medium Grid 2 Accent 2" w:uiPriority="68"/>
+    <w:lsdException w:name="Medium Grid 3 Accent 2" w:uiPriority="69"/>
+    <w:lsdException w:name="Dark List Accent 2" w:uiPriority="70"/>
+    <w:lsdException w:name="Colorful Shading Accent 2" w:uiPriority="71"/>
+    <w:lsdException w:name="Colorful List Accent 2" w:uiPriority="72"/>
+    <w:lsdException w:name="Colorful Grid Accent 2" w:uiPriority="73"/>
+    <w:lsdException w:name="Light Shading Accent 3" w:uiPriority="60"/>
+    <w:lsdException w:name="Light List Accent 3" w:uiPriority="61"/>
+    <w:lsdException w:name="Light Grid Accent 3" w:uiPriority="62"/>
+    <w:lsdException w:name="Medium Shading 1 Accent 3" w:uiPriority="63"/>
+    <w:lsdException w:name="Medium Shading 2 Accent 3" w:uiPriority="64"/>
+    <w:lsdException w:name="Medium List 1 Accent 3" w:uiPriority="65"/>
+    <w:lsdException w:name="Medium List 2 Accent 3" w:uiPriority="66"/>
+    <w:lsdException w:name="Medium Grid 1 Accent 3" w:uiPriority="67"/>
+    <w:lsdException w:name="Medium Grid 2 Accent 3" w:uiPriority="68"/>
+    <w:lsdException w:name="Medium Grid 3 Accent 3" w:uiPriority="69"/>
+    <w:lsdException w:name="Dark List Accent 3" w:uiPriority="70"/>
+    <w:lsdException w:name="Colorful Shading Accent 3" w:uiPriority="71"/>
+    <w:lsdException w:name="Colorful List Accent 3" w:uiPriority="72"/>
+    <w:lsdException w:name="Colorful Grid Accent 3" w:uiPriority="73"/>
+    <w:lsdException w:name="Light Shading Accent 4" w:uiPriority="60"/>
+    <w:lsdException w:name="Light List Accent 4" w:uiPriority="61"/>
+    <w:lsdException w:name="Light Grid Accent 4" w:uiPriority="62"/>
+    <w:lsdException w:name="Medium Shading 1 Accent 4" w:uiPriority="63"/>
+    <w:lsdException w:name="Medium Shading 2 Accent 4" w:uiPriority="64"/>
+    <w:lsdException w:name="Medium List 1 Accent 4" w:uiPriority="65"/>
+    <w:lsdException w:name="Medium List 2 Accent 4" w:uiPriority="66"/>
+    <w:lsdException w:name="Medium Grid 1 Accent 4" w:uiPriority="67"/>
+    <w:lsdException w:name="Medium Grid 2 Accent 4" w:uiPriority="68"/>
+    <w:lsdException w:name="Medium Grid 3 Accent 4" w:uiPriority="69"/>
+    <w:lsdException w:name="Dark List Accent 4" w:uiPriority="70"/>
+    <w:lsdException w:name="Colorful Shading Accent 4" w:uiPriority="71"/>
+    <w:lsdException w:name="Colorful List Accent 4" w:uiPriority="72"/>
+    <w:lsdException w:name="Colorful Grid Accent 4" w:uiPriority="73"/>
+    <w:lsdException w:name="Light Shading Accent 5" w:uiPriority="60"/>
+    <w:lsdException w:name="Light List Accent 5" w:uiPriority="61"/>
+    <w:lsdException w:name="Light Grid Accent 5" w:uiPriority="62"/>
+    <w:lsdException w:name="Medium Shading 1 Accent 5" w:uiPriority="63"/>
+    <w:lsdException w:name="Medium Shading 2 Accent 5" w:uiPriority="64"/>
+    <w:lsdException w:name="Medium List 1 Accent 5" w:uiPriority="65"/>
+    <w:lsdException w:name="Medium List 2 Accent 5" w:uiPriority="66"/>
+    <w:lsdException w:name="Medium Grid 1 Accent 5" w:uiPriority="67"/>
+    <w:lsdException w:name="Medium Grid 2 Accent 5" w:uiPriority="68"/>
+    <w:lsdException w:name="Medium Grid 3 Accent 5" w:uiPriority="69"/>
+    <w:lsdException w:name="Dark List Accent 5" w:uiPriority="70"/>
+    <w:lsdException w:name="Colorful Shading Accent 5" w:uiPriority="71"/>
+    <w:lsdException w:name="Colorful List Accent 5" w:uiPriority="72"/>
+    <w:lsdException w:name="Colorful Grid Accent 5" w:uiPriority="73"/>
+    <w:lsdException w:name="Light Shading Accent 6" w:uiPriority="60"/>
+    <w:lsdException w:name="Light List Accent 6" w:uiPriority="61"/>
+    <w:lsdException w:name="Light Grid Accent 6" w:uiPriority="62"/>
+    <w:lsdException w:name="Medium Shading 1 Accent 6" w:uiPriority="63"/>
+    <w:lsdException w:name="Medium Shading 2 Accent 6" w:uiPriority="64"/>
+    <w:lsdException w:name="Medium List 1 Accent 6" w:uiPriority="65"/>
+    <w:lsdException w:name="Medium List 2 Accent 6" w:uiPriority="66"/>
+    <w:lsdException w:name="Medium Grid 1 Accent 6" w:uiPriority="67"/>
+    <w:lsdException w:name="Medium Grid 2 Accent 6" w:uiPriority="68"/>
+    <w:lsdException w:name="Medium Grid 3 Accent 6" w:uiPriority="69"/>
+    <w:lsdException w:name="Dark List Accent 6" w:uiPriority="70"/>
+    <w:lsdException w:name="Colorful Shading Accent 6" w:uiPriority="71"/>
+    <w:lsdException w:name="Colorful List Accent 6" w:uiPriority="72"/>
+    <w:lsdException w:name="Colorful Grid Accent 6" w:uiPriority="73"/>
+    <w:lsdException w:name="Subtle Emphasis" w:uiPriority="19" w:qFormat="1"/>
+    <w:lsdException w:name="Intense Emphasis" w:uiPriority="21" w:qFormat="1"/>
+    <w:lsdException w:name="Subtle Reference" w:uiPriority="31" w:qFormat="1"/>
+    <w:lsdException w:name="Intense Reference" w:uiPriority="32" w:qFormat="1"/>
+    <w:lsdException w:name="Book Title" w:uiPriority="33" w:qFormat="1"/>
+    <w:lsdException w:name="Bibliography" w:semiHidden="1" w:uiPriority="37" w:unhideWhenUsed="1"/>
+    <w:lsdException w:name="TOC Heading" w:semiHidden="1" w:uiPriority="39" w:unhideWhenUsed="1" w:qFormat="1"/>
+    <w:lsdException w:name="Plain Table 1" w:uiPriority="41"/>
+    <w:lsdException w:name="Plain Table 2" w:uiPriority="42"/>
+    <w:lsdException w:name="Plain Table 3" w:uiPriority="43"/>
+    <w:lsdException w:name="Plain Table 4" w:uiPriority="44"/>
+    <w:lsdException w:name="Plain Table 5" w:uiPriority="45"/>
+    <w:lsdException w:name="Grid Table Light" w:uiPriority="40"/>
+    <w:lsdException w:name="Grid Table 1 Light" w:uiPriority="46"/>
+    <w:lsdException w:name="Grid Table 2" w:uiPriority="47"/>
+    <w:lsdException w:name="Grid Table 3" w:uiPriority="48"/>
+    <w:lsdException w:name="Grid Table 4" w:uiPriority="49"/>
+    <w:lsdException w:name="Grid Table 5 Dark" w:uiPriority="50"/>
+    <w:lsdException w:name="Grid Table 6 Colorful" w:uiPriority="51"/>
+    <w:lsdException w:name="Grid Table 7 Colorful" w:uiPriority="52"/>
+    <w:lsdException w:name="Grid Table 1 Light Accent 1" w:uiPriority="46"/>
+    <w:lsdException w:name="Grid Table 2 Accent 1" w:uiPriority="47"/>
+    <w:lsdException w:name="Grid Table 3 Accent 1" w:uiPriority="48"/>
+    <w:lsdException w:name="Grid Table 4 Accent 1" w:uiPriority="49"/>
+    <w:lsdException w:name="Grid Table 5 Dark Accent 1" w:uiPriority="50"/>
+    <w:lsdException w:name="Grid Table 6 Colorful Accent 1" w:uiPriority="51"/>
+    <w:lsdException w:name="Grid Table 7 Colorful Accent 1" w:uiPriority="52"/>
+    <w:lsdException w:name="Grid Table 1 Light Accent 2" w:uiPriority="46"/>
+    <w:lsdException w:name="Grid Table 2 Accent 2" w:uiPriority="47"/>
+    <w:lsdException w:name="Grid Table 3 Accent 2" w:uiPriority="48"/>
+    <w:lsdException w:name="Grid Table 4 Accent 2" w:uiPriority="49"/>
+    <w:lsdException w:name="Grid Table 5 Dark Accent 2" w:uiPriority="50"/>
+    <w:lsdException w:name="Grid Table 6 Colorful Accent 2" w:uiPriority="51"/>
+    <w:lsdException w:name="Grid Table 7 Colorful Accent 2" w:uiPriority="52"/>
+    <w:lsdException w:name="Grid Table 1 Light Accent 3" w:uiPriority="46"/>
+    <w:lsdException w:name="Grid Table 2 Accent 3" w:uiPriority="47"/>
+    <w:lsdException w:name="Grid Table 3 Accent 3" w:uiPriority="48"/>
+    <w:lsdException w:name="Grid Table 4 Accent 3" w:uiPriority="49"/>
+    <w:lsdException w:name="Grid Table 5 Dark Accent 3" w:uiPriority="50"/>
+    <w:lsdException w:name="Grid Table 6 Colorful Accent 3" w:uiPriority="51"/>
+    <w:lsdException w:name="Grid Table 7 Colorful Accent 3" w:uiPriority="52"/>
+    <w:lsdException w:name="Grid Table 1 Light Accent 4" w:uiPriority="46"/>
+    <w:lsdException w:name="Grid Table 2 Accent 4" w:uiPriority="47"/>
+    <w:lsdException w:name="Grid Table 3 Accent 4" w:uiPriority="48"/>
+    <w:lsdException w:name="Grid Table 4 Accent 4" w:uiPriority="49"/>
+    <w:lsdException w:name="Grid Table 5 Dark Accent 4" w:uiPriority="50"/>
+    <w:lsdException w:name="Grid Table 6 Colorful Accent 4" w:uiPriority="51"/>
+    <w:lsdException w:name="Grid Table 7 Colorful Accent 4" w:uiPriority="52"/>
+    <w:lsdException w:name="Grid Table 1 Light Accent 5" w:uiPriority="46"/>
+    <w:lsdException w:name="Grid Table 2 Accent 5" w:uiPriority="47"/>
+    <w:lsdException w:name="Grid Table 3 Accent 5" w:uiPriority="48"/>
+    <w:lsdException w:name="Grid Table 4 Accent 5" w:uiPriority="49"/>
+    <w:lsdException w:name="Grid Table 5 Dark Accent 5" w:uiPriority="50"/>
+    <w:lsdException w:name="Grid Table 6 Colorful Accent 5" w:uiPriority="51"/>
+    <w:lsdException w:name="Grid Table 7 Colorful Accent 5" w:uiPriority="52"/>
+    <w:lsdException w:name="Grid Table 1 Light Accent 6" w:uiPriority="46"/>
+    <w:lsdException w:name="Grid Table 2 Accent 6" w:uiPriority="47"/>
+    <w:lsdException w:name="Grid Table 3 Accent 6" w:uiPriority="48"/>
+    <w:lsdException w:name="Grid Table 4 Accent 6" w:uiPriority="49"/>
+    <w:lsdException w:name="Grid Table 5 Dark Accent 6" w:uiPriority="50"/>
+    <w:lsdException w:name="Grid Table 6 Colorful Accent 6" w:uiPriority="51"/>
+    <w:lsdException w:name="Grid Table 7 Colorful Accent 6" w:uiPriority="52"/>
+    <w:lsdException w:name="List Table 1 Light" w:uiPriority="46"/>
+    <w:lsdException w:name="List Table 2" w:uiPriority="47"/>
+    <w:lsdException w:name="List Table 3" w:uiPriority="48"/>
+    <w:lsdException w:name="List Table 4" w:uiPriority="49"/>
+    <w:lsdException w:name="List Table 5 Dark" w:uiPriority="50"/>
+    <w:lsdException w:name="List Table 6 Colorful" w:uiPriority="51"/>
+    <w:lsdException w:name="List Table 7 Colorful" w:uiPriority="52"/>
+    <w:lsdException w:name="List Table 1 Light Accent 1" w:uiPriority="46"/>
+    <w:lsdException w:name="List Table 2 Accent 1" w:uiPriority="47"/>
+    <w:lsdException w:name="List Table 3 Accent 1" w:uiPriority="48"/>
+    <w:lsdException w:name="List Table 4 Accent 1" w:uiPriority="49"/>
+    <w:lsdException w:name="List Table 5 Dark Accent 1" w:uiPriority="50"/>
+    <w:lsdException w:name="List Table 6 Colorful Accent 1" w:uiPriority="51"/>
+    <w:lsdException w:name="List Table 7 Colorful Accent 1" w:uiPriority="52"/>
+    <w:lsdException w:name="List Table 1 Light Accent 2" w:uiPriority="46"/>
+    <w:lsdException w:name="List Table 2 Accent 2" w:uiPriority="47"/>
+    <w:lsdException w:name="List Table 3 Accent 2" w:uiPriority="48"/>
+    <w:lsdException w:name="List Table 4 Accent 2" w:uiPriority="49"/>
+    <w:lsdException w:name="List Table 5 Dark Accent 2" w:uiPriority="50"/>
+    <w:lsdException w:name="List Table 6 Colorful Accent 2" w:uiPriority="51"/>
+    <w:lsdException w:name="List Table 7 Colorful Accent 2" w:uiPriority="52"/>
+    <w:lsdException w:name="List Table 1 Light Accent 3" w:uiPriority="46"/>
+    <w:lsdException w:name="List Table 2 Accent 3" w:uiPriority="47"/>
+    <w:lsdException w:name="List Table 3 Accent 3" w:uiPriority="48"/>
+    <w:lsdException w:name="List Table 4 Accent 3" w:uiPriority="49"/>
+    <w:lsdException w:name="List Table 5 Dark Accent 3" w:uiPriority="50"/>
+    <w:lsdException w:name="List Table 6 Colorful Accent 3" w:uiPriority="51"/>
+    <w:lsdException w:name="List Table 7 Colorful Accent 3" w:uiPriority="52"/>
+    <w:lsdException w:name="List Table 1 Light Accent 4" w:uiPriority="46"/>
+    <w:lsdException w:name="List Table 2 Accent 4" w:uiPriority="47"/>
+    <w:lsdException w:name="List Table 3 Accent 4" w:uiPriority="48"/>
+    <w:lsdException w:name="List Table 4 Accent 4" w:uiPriority="49"/>
+    <w:lsdException w:name="List Table 5 Dark Accent 4" w:uiPriority="50"/>
+    <w:lsdException w:name="List Table 6 Colorful Accent 4" w:uiPriority="51"/>
+    <w:lsdException w:name="List Table 7 Colorful Accent 4" w:uiPriority="52"/>
+    <w:lsdException w:name="List Table 1 Light Accent 5" w:uiPriority="46"/>
+    <w:lsdException w:name="List Table 2 Accent 5" w:uiPriority="47"/>
+    <w:lsdException w:name="List Table 3 Accent 5" w:uiPriority="48"/>
+    <w:lsdException w:name="List Table 4 Accent 5" w:uiPriority="49"/>
+    <w:lsdException w:name="List Table 5 Dark Accent 5" w:uiPriority="50"/>
+    <w:lsdException w:name="List Table 6 Colorful Accent 5" w:uiPriority="51"/>
+    <w:lsdException w:name="List Table 7 Colorful Accent 5" w:uiPriority="52"/>
+    <w:lsdException w:name="List Table 1 Light Accent 6" w:uiPriority="46"/>
+    <w:lsdException w:name="List Table 2 Accent 6" w:uiPriority="47"/>
+    <w:lsdException w:name="List Table 3 Accent 6" w:uiPriority="48"/>
+    <w:lsdException w:name="List Table 4 Accent 6" w:uiPriority="49"/>
+    <w:lsdException w:name="List Table 5 Dark Accent 6" w:uiPriority="50"/>
+    <w:lsdException w:name="List Table 6 Colorful Accent 6" w:uiPriority="51"/>
+    <w:lsdException w:name="List Table 7 Colorful Accent 6" w:uiPriority="52"/>
+    <w:lsdException w:name="Mention" w:semiHidden="1" w:unhideWhenUsed="1"/>
+    <w:lsdException w:name="Smart Hyperlink" w:semiHidden="1" w:unhideWhenUsed="1"/>
+    <w:lsdException w:name="Hashtag" w:semiHidden="1" w:unhideWhenUsed="1"/>
+    <w:lsdException w:name="Unresolved Mention" w:semiHidden="1" w:unhideWhenUsed="1"/>
+    <w:lsdException w:name="Smart Link" w:semiHidden="1" w:unhideWhenUsed="1"/>
+    <w:lsdException w:name="Smart Link Error" w:semiHidden="1" w:unhideWhenUsed="1"/>
   </w:latentStyles>
   <w:style w:type="paragraph" w:default="1" w:styleId="Normal">
     <w:name w:val="Normal"/>
     <w:qFormat/>
     <w:rsid w:val="00882FD4"/>
   </w:style>
-  <w:style w:type="character" w:default="1" w:styleId="VarsaylanParagrafYazTipi">
+  <w:style w:type="paragraph" w:styleId="Heading1">
+    <w:name w:val="heading 1"/>
+    <w:basedOn w:val="Normal"/>
+    <w:next w:val="Normal"/>
+    <w:link w:val="Heading1Char"/>
+    <w:uiPriority w:val="9"/>
+    <w:qFormat/>
+    <w:rsid w:val="007215C0"/>
+    <w:pPr>
+      <w:keepNext/>
+      <w:keepLines/>
+      <w:spacing w:before="240" w:after="0"/>
+      <w:outlineLvl w:val="0"/>
+    </w:pPr>
+    <w:rPr>
+      <w:rFonts w:asciiTheme="majorHAnsi" w:eastAsiaTheme="majorEastAsia" w:hAnsiTheme="majorHAnsi" w:cstheme="majorBidi"/>
+      <w:color w:val="2E74B5" w:themeColor="accent1" w:themeShade="BF"/>
+      <w:sz w:val="32"/>
+      <w:szCs w:val="32"/>
+    </w:rPr>
+  </w:style>
+  <w:style w:type="paragraph" w:styleId="Heading2">
+    <w:name w:val="heading 2"/>
+    <w:basedOn w:val="Normal"/>
+    <w:next w:val="Normal"/>
+    <w:link w:val="Heading2Char"/>
+    <w:uiPriority w:val="9"/>
+    <w:unhideWhenUsed/>
+    <w:qFormat/>
+    <w:rsid w:val="007215C0"/>
+    <w:pPr>
+      <w:keepNext/>
+      <w:keepLines/>
+      <w:spacing w:before="40" w:after="0"/>
+      <w:outlineLvl w:val="1"/>
+    </w:pPr>
+    <w:rPr>
+      <w:rFonts w:asciiTheme="majorHAnsi" w:eastAsiaTheme="majorEastAsia" w:hAnsiTheme="majorHAnsi" w:cstheme="majorBidi"/>
+      <w:color w:val="2E74B5" w:themeColor="accent1" w:themeShade="BF"/>
+      <w:sz w:val="26"/>
+      <w:szCs w:val="26"/>
+    </w:rPr>
+  </w:style>
+  <w:style w:type="character" w:default="1" w:styleId="DefaultParagraphFont">
     <w:name w:val="Default Paragraph Font"/>
     <w:uiPriority w:val="1"/>
     <w:semiHidden/>
     <w:unhideWhenUsed/>
   </w:style>
-  <w:style w:type="table" w:default="1" w:styleId="NormalTablo">
+  <w:style w:type="table" w:default="1" w:styleId="TableNormal">
     <w:name w:val="Normal Table"/>
     <w:uiPriority w:val="99"/>
     <w:semiHidden/>
@@ -6345,15 +7883,15 @@
       </w:tblCellMar>
     </w:tblPr>
   </w:style>
-  <w:style w:type="numbering" w:default="1" w:styleId="ListeYok">
+  <w:style w:type="numbering" w:default="1" w:styleId="NoList">
     <w:name w:val="No List"/>
     <w:uiPriority w:val="99"/>
     <w:semiHidden/>
     <w:unhideWhenUsed/>
   </w:style>
-  <w:style w:type="table" w:styleId="TabloKlavuzu">
+  <w:style w:type="table" w:styleId="TableGrid">
     <w:name w:val="Table Grid"/>
-    <w:basedOn w:val="NormalTablo"/>
+    <w:basedOn w:val="TableNormal"/>
     <w:uiPriority w:val="39"/>
     <w:rsid w:val="00882FD4"/>
     <w:pPr>
@@ -6370,9 +7908,9 @@
       </w:tblBorders>
     </w:tblPr>
   </w:style>
-  <w:style w:type="character" w:styleId="Kpr">
+  <w:style w:type="character" w:styleId="Hyperlink">
     <w:name w:val="Hyperlink"/>
-    <w:basedOn w:val="VarsaylanParagrafYazTipi"/>
+    <w:basedOn w:val="DefaultParagraphFont"/>
     <w:uiPriority w:val="99"/>
     <w:unhideWhenUsed/>
     <w:rsid w:val="00964681"/>
@@ -6381,7 +7919,7 @@
       <w:u w:val="single"/>
     </w:rPr>
   </w:style>
-  <w:style w:type="paragraph" w:styleId="ListeParagraf">
+  <w:style w:type="paragraph" w:styleId="ListParagraph">
     <w:name w:val="List Paragraph"/>
     <w:basedOn w:val="Normal"/>
     <w:uiPriority w:val="34"/>
@@ -6392,10 +7930,10 @@
       <w:contextualSpacing/>
     </w:pPr>
   </w:style>
-  <w:style w:type="paragraph" w:styleId="BalonMetni">
+  <w:style w:type="paragraph" w:styleId="BalloonText">
     <w:name w:val="Balloon Text"/>
     <w:basedOn w:val="Normal"/>
-    <w:link w:val="BalonMetniChar"/>
+    <w:link w:val="BalloonTextChar"/>
     <w:uiPriority w:val="99"/>
     <w:semiHidden/>
     <w:unhideWhenUsed/>
@@ -6409,10 +7947,10 @@
       <w:szCs w:val="18"/>
     </w:rPr>
   </w:style>
-  <w:style w:type="character" w:customStyle="1" w:styleId="BalonMetniChar">
-    <w:name w:val="Balon Metni Char"/>
-    <w:basedOn w:val="VarsaylanParagrafYazTipi"/>
-    <w:link w:val="BalonMetni"/>
+  <w:style w:type="character" w:customStyle="1" w:styleId="BalloonTextChar">
+    <w:name w:val="Balloon Text Char"/>
+    <w:basedOn w:val="DefaultParagraphFont"/>
+    <w:link w:val="BalloonText"/>
     <w:uiPriority w:val="99"/>
     <w:semiHidden/>
     <w:rsid w:val="005B512A"/>
@@ -6422,10 +7960,10 @@
       <w:szCs w:val="18"/>
     </w:rPr>
   </w:style>
-  <w:style w:type="paragraph" w:styleId="stbilgi">
+  <w:style w:type="paragraph" w:styleId="Header">
     <w:name w:val="header"/>
     <w:basedOn w:val="Normal"/>
-    <w:link w:val="stbilgiChar"/>
+    <w:link w:val="HeaderChar"/>
     <w:uiPriority w:val="99"/>
     <w:unhideWhenUsed/>
     <w:rsid w:val="00533C5A"/>
@@ -6437,17 +7975,17 @@
       <w:spacing w:after="0" w:line="240" w:lineRule="auto"/>
     </w:pPr>
   </w:style>
-  <w:style w:type="character" w:customStyle="1" w:styleId="stbilgiChar">
-    <w:name w:val="Üstbilgi Char"/>
-    <w:basedOn w:val="VarsaylanParagrafYazTipi"/>
-    <w:link w:val="stbilgi"/>
+  <w:style w:type="character" w:customStyle="1" w:styleId="HeaderChar">
+    <w:name w:val="Header Char"/>
+    <w:basedOn w:val="DefaultParagraphFont"/>
+    <w:link w:val="Header"/>
     <w:uiPriority w:val="99"/>
     <w:rsid w:val="00533C5A"/>
   </w:style>
-  <w:style w:type="paragraph" w:styleId="Altbilgi">
+  <w:style w:type="paragraph" w:styleId="Footer">
     <w:name w:val="footer"/>
     <w:basedOn w:val="Normal"/>
-    <w:link w:val="AltbilgiChar"/>
+    <w:link w:val="FooterChar"/>
     <w:uiPriority w:val="99"/>
     <w:unhideWhenUsed/>
     <w:rsid w:val="00533C5A"/>
@@ -6459,16 +7997,16 @@
       <w:spacing w:after="0" w:line="240" w:lineRule="auto"/>
     </w:pPr>
   </w:style>
-  <w:style w:type="character" w:customStyle="1" w:styleId="AltbilgiChar">
-    <w:name w:val="Altbilgi Char"/>
-    <w:basedOn w:val="VarsaylanParagrafYazTipi"/>
-    <w:link w:val="Altbilgi"/>
+  <w:style w:type="character" w:customStyle="1" w:styleId="FooterChar">
+    <w:name w:val="Footer Char"/>
+    <w:basedOn w:val="DefaultParagraphFont"/>
+    <w:link w:val="Footer"/>
     <w:uiPriority w:val="99"/>
     <w:rsid w:val="00533C5A"/>
   </w:style>
-  <w:style w:type="character" w:styleId="zlenenKpr">
+  <w:style w:type="character" w:styleId="FollowedHyperlink">
     <w:name w:val="FollowedHyperlink"/>
-    <w:basedOn w:val="VarsaylanParagrafYazTipi"/>
+    <w:basedOn w:val="DefaultParagraphFont"/>
     <w:uiPriority w:val="99"/>
     <w:semiHidden/>
     <w:unhideWhenUsed/>
@@ -6478,9 +8016,9 @@
       <w:u w:val="single"/>
     </w:rPr>
   </w:style>
-  <w:style w:type="character" w:styleId="Gl">
+  <w:style w:type="character" w:styleId="Strong">
     <w:name w:val="Strong"/>
-    <w:basedOn w:val="VarsaylanParagrafYazTipi"/>
+    <w:basedOn w:val="DefaultParagraphFont"/>
     <w:uiPriority w:val="22"/>
     <w:qFormat/>
     <w:rsid w:val="000706C6"/>
@@ -6489,333 +8027,73 @@
       <w:bCs/>
     </w:rPr>
   </w:style>
-</w:styles>
-</file>
-
-<file path=word/stylesWithEffects.xml><?xml version="1.0" encoding="utf-8"?>
-<w:styles xmlns:wpc="http://schemas.microsoft.com/office/word/2010/wordprocessingCanvas" xmlns:mc="http://schemas.openxmlformats.org/markup-compatibility/2006" xmlns:o="urn:schemas-microsoft-com:office:office" xmlns:r="http://schemas.openxmlformats.org/officeDocument/2006/relationships" xmlns:m="http://schemas.openxmlformats.org/officeDocument/2006/math" xmlns:v="urn:schemas-microsoft-com:vml" xmlns:wp14="http://schemas.microsoft.com/office/word/2010/wordprocessingDrawing" xmlns:wp="http://schemas.openxmlformats.org/drawingml/2006/wordprocessingDrawing" xmlns:w10="urn:schemas-microsoft-com:office:word" xmlns:w="http://schemas.openxmlformats.org/wordprocessingml/2006/main" xmlns:w14="http://schemas.microsoft.com/office/word/2010/wordml" xmlns:wpg="http://schemas.microsoft.com/office/word/2010/wordprocessingGroup" xmlns:wpi="http://schemas.microsoft.com/office/word/2010/wordprocessingInk" xmlns:wne="http://schemas.microsoft.com/office/word/2006/wordml" xmlns:wps="http://schemas.microsoft.com/office/word/2010/wordprocessingShape" mc:Ignorable="w14 wp14">
-  <w:docDefaults>
-    <w:rPrDefault>
-      <w:rPr>
-        <w:rFonts w:asciiTheme="minorHAnsi" w:eastAsiaTheme="minorHAnsi" w:hAnsiTheme="minorHAnsi" w:cstheme="minorBidi"/>
-        <w:sz w:val="22"/>
-        <w:szCs w:val="22"/>
-        <w:lang w:val="en-US" w:eastAsia="en-US" w:bidi="ar-SA"/>
-      </w:rPr>
-    </w:rPrDefault>
-    <w:pPrDefault>
-      <w:pPr>
-        <w:spacing w:after="160" w:line="259" w:lineRule="auto"/>
-      </w:pPr>
-    </w:pPrDefault>
-  </w:docDefaults>
-  <w:latentStyles w:defLockedState="0" w:defUIPriority="99" w:defSemiHidden="1" w:defUnhideWhenUsed="1" w:defQFormat="0" w:count="267">
-    <w:lsdException w:name="Normal" w:semiHidden="0" w:uiPriority="0" w:unhideWhenUsed="0" w:qFormat="1"/>
-    <w:lsdException w:name="heading 1" w:semiHidden="0" w:uiPriority="9" w:unhideWhenUsed="0" w:qFormat="1"/>
-    <w:lsdException w:name="heading 2" w:uiPriority="9" w:qFormat="1"/>
-    <w:lsdException w:name="heading 3" w:uiPriority="9" w:qFormat="1"/>
-    <w:lsdException w:name="heading 4" w:uiPriority="9" w:qFormat="1"/>
-    <w:lsdException w:name="heading 5" w:uiPriority="9" w:qFormat="1"/>
-    <w:lsdException w:name="heading 6" w:uiPriority="9" w:qFormat="1"/>
-    <w:lsdException w:name="heading 7" w:uiPriority="9" w:qFormat="1"/>
-    <w:lsdException w:name="heading 8" w:uiPriority="9" w:qFormat="1"/>
-    <w:lsdException w:name="heading 9" w:uiPriority="9" w:qFormat="1"/>
-    <w:lsdException w:name="toc 1" w:uiPriority="39"/>
-    <w:lsdException w:name="toc 2" w:uiPriority="39"/>
-    <w:lsdException w:name="toc 3" w:uiPriority="39"/>
-    <w:lsdException w:name="toc 4" w:uiPriority="39"/>
-    <w:lsdException w:name="toc 5" w:uiPriority="39"/>
-    <w:lsdException w:name="toc 6" w:uiPriority="39"/>
-    <w:lsdException w:name="toc 7" w:uiPriority="39"/>
-    <w:lsdException w:name="toc 8" w:uiPriority="39"/>
-    <w:lsdException w:name="toc 9" w:uiPriority="39"/>
-    <w:lsdException w:name="caption" w:uiPriority="35" w:qFormat="1"/>
-    <w:lsdException w:name="Title" w:semiHidden="0" w:uiPriority="10" w:unhideWhenUsed="0" w:qFormat="1"/>
-    <w:lsdException w:name="Default Paragraph Font" w:uiPriority="1"/>
-    <w:lsdException w:name="Subtitle" w:semiHidden="0" w:uiPriority="11" w:unhideWhenUsed="0" w:qFormat="1"/>
-    <w:lsdException w:name="Strong" w:semiHidden="0" w:uiPriority="22" w:unhideWhenUsed="0" w:qFormat="1"/>
-    <w:lsdException w:name="Emphasis" w:semiHidden="0" w:uiPriority="20" w:unhideWhenUsed="0" w:qFormat="1"/>
-    <w:lsdException w:name="Table Grid" w:semiHidden="0" w:uiPriority="39" w:unhideWhenUsed="0"/>
-    <w:lsdException w:name="Placeholder Text" w:unhideWhenUsed="0"/>
-    <w:lsdException w:name="No Spacing" w:semiHidden="0" w:uiPriority="1" w:unhideWhenUsed="0" w:qFormat="1"/>
-    <w:lsdException w:name="Light Shading" w:semiHidden="0" w:uiPriority="60" w:unhideWhenUsed="0"/>
-    <w:lsdException w:name="Light List" w:semiHidden="0" w:uiPriority="61" w:unhideWhenUsed="0"/>
-    <w:lsdException w:name="Light Grid" w:semiHidden="0" w:uiPriority="62" w:unhideWhenUsed="0"/>
-    <w:lsdException w:name="Medium Shading 1" w:semiHidden="0" w:uiPriority="63" w:unhideWhenUsed="0"/>
-    <w:lsdException w:name="Medium Shading 2" w:semiHidden="0" w:uiPriority="64" w:unhideWhenUsed="0"/>
-    <w:lsdException w:name="Medium List 1" w:semiHidden="0" w:uiPriority="65" w:unhideWhenUsed="0"/>
-    <w:lsdException w:name="Medium List 2" w:semiHidden="0" w:uiPriority="66" w:unhideWhenUsed="0"/>
-    <w:lsdException w:name="Medium Grid 1" w:semiHidden="0" w:uiPriority="67" w:unhideWhenUsed="0"/>
-    <w:lsdException w:name="Medium Grid 2" w:semiHidden="0" w:uiPriority="68" w:unhideWhenUsed="0"/>
-    <w:lsdException w:name="Medium Grid 3" w:semiHidden="0" w:uiPriority="69" w:unhideWhenUsed="0"/>
-    <w:lsdException w:name="Dark List" w:semiHidden="0" w:uiPriority="70" w:unhideWhenUsed="0"/>
-    <w:lsdException w:name="Colorful Shading" w:semiHidden="0" w:uiPriority="71" w:unhideWhenUsed="0"/>
-    <w:lsdException w:name="Colorful List" w:semiHidden="0" w:uiPriority="72" w:unhideWhenUsed="0"/>
-    <w:lsdException w:name="Colorful Grid" w:semiHidden="0" w:uiPriority="73" w:unhideWhenUsed="0"/>
-    <w:lsdException w:name="Light Shading Accent 1" w:semiHidden="0" w:uiPriority="60" w:unhideWhenUsed="0"/>
-    <w:lsdException w:name="Light List Accent 1" w:semiHidden="0" w:uiPriority="61" w:unhideWhenUsed="0"/>
-    <w:lsdException w:name="Light Grid Accent 1" w:semiHidden="0" w:uiPriority="62" w:unhideWhenUsed="0"/>
-    <w:lsdException w:name="Medium Shading 1 Accent 1" w:semiHidden="0" w:uiPriority="63" w:unhideWhenUsed="0"/>
-    <w:lsdException w:name="Medium Shading 2 Accent 1" w:semiHidden="0" w:uiPriority="64" w:unhideWhenUsed="0"/>
-    <w:lsdException w:name="Medium List 1 Accent 1" w:semiHidden="0" w:uiPriority="65" w:unhideWhenUsed="0"/>
-    <w:lsdException w:name="Revision" w:unhideWhenUsed="0"/>
-    <w:lsdException w:name="List Paragraph" w:semiHidden="0" w:uiPriority="34" w:unhideWhenUsed="0" w:qFormat="1"/>
-    <w:lsdException w:name="Quote" w:semiHidden="0" w:uiPriority="29" w:unhideWhenUsed="0" w:qFormat="1"/>
-    <w:lsdException w:name="Intense Quote" w:semiHidden="0" w:uiPriority="30" w:unhideWhenUsed="0" w:qFormat="1"/>
-    <w:lsdException w:name="Medium List 2 Accent 1" w:semiHidden="0" w:uiPriority="66" w:unhideWhenUsed="0"/>
-    <w:lsdException w:name="Medium Grid 1 Accent 1" w:semiHidden="0" w:uiPriority="67" w:unhideWhenUsed="0"/>
-    <w:lsdException w:name="Medium Grid 2 Accent 1" w:semiHidden="0" w:uiPriority="68" w:unhideWhenUsed="0"/>
-    <w:lsdException w:name="Medium Grid 3 Accent 1" w:semiHidden="0" w:uiPriority="69" w:unhideWhenUsed="0"/>
-    <w:lsdException w:name="Dark List Accent 1" w:semiHidden="0" w:uiPriority="70" w:unhideWhenUsed="0"/>
-    <w:lsdException w:name="Colorful Shading Accent 1" w:semiHidden="0" w:uiPriority="71" w:unhideWhenUsed="0"/>
-    <w:lsdException w:name="Colorful List Accent 1" w:semiHidden="0" w:uiPriority="72" w:unhideWhenUsed="0"/>
-    <w:lsdException w:name="Colorful Grid Accent 1" w:semiHidden="0" w:uiPriority="73" w:unhideWhenUsed="0"/>
-    <w:lsdException w:name="Light Shading Accent 2" w:semiHidden="0" w:uiPriority="60" w:unhideWhenUsed="0"/>
-    <w:lsdException w:name="Light List Accent 2" w:semiHidden="0" w:uiPriority="61" w:unhideWhenUsed="0"/>
-    <w:lsdException w:name="Light Grid Accent 2" w:semiHidden="0" w:uiPriority="62" w:unhideWhenUsed="0"/>
-    <w:lsdException w:name="Medium Shading 1 Accent 2" w:semiHidden="0" w:uiPriority="63" w:unhideWhenUsed="0"/>
-    <w:lsdException w:name="Medium Shading 2 Accent 2" w:semiHidden="0" w:uiPriority="64" w:unhideWhenUsed="0"/>
-    <w:lsdException w:name="Medium List 1 Accent 2" w:semiHidden="0" w:uiPriority="65" w:unhideWhenUsed="0"/>
-    <w:lsdException w:name="Medium List 2 Accent 2" w:semiHidden="0" w:uiPriority="66" w:unhideWhenUsed="0"/>
-    <w:lsdException w:name="Medium Grid 1 Accent 2" w:semiHidden="0" w:uiPriority="67" w:unhideWhenUsed="0"/>
-    <w:lsdException w:name="Medium Grid 2 Accent 2" w:semiHidden="0" w:uiPriority="68" w:unhideWhenUsed="0"/>
-    <w:lsdException w:name="Medium Grid 3 Accent 2" w:semiHidden="0" w:uiPriority="69" w:unhideWhenUsed="0"/>
-    <w:lsdException w:name="Dark List Accent 2" w:semiHidden="0" w:uiPriority="70" w:unhideWhenUsed="0"/>
-    <w:lsdException w:name="Colorful Shading Accent 2" w:semiHidden="0" w:uiPriority="71" w:unhideWhenUsed="0"/>
-    <w:lsdException w:name="Colorful List Accent 2" w:semiHidden="0" w:uiPriority="72" w:unhideWhenUsed="0"/>
-    <w:lsdException w:name="Colorful Grid Accent 2" w:semiHidden="0" w:uiPriority="73" w:unhideWhenUsed="0"/>
-    <w:lsdException w:name="Light Shading Accent 3" w:semiHidden="0" w:uiPriority="60" w:unhideWhenUsed="0"/>
-    <w:lsdException w:name="Light List Accent 3" w:semiHidden="0" w:uiPriority="61" w:unhideWhenUsed="0"/>
-    <w:lsdException w:name="Light Grid Accent 3" w:semiHidden="0" w:uiPriority="62" w:unhideWhenUsed="0"/>
-    <w:lsdException w:name="Medium Shading 1 Accent 3" w:semiHidden="0" w:uiPriority="63" w:unhideWhenUsed="0"/>
-    <w:lsdException w:name="Medium Shading 2 Accent 3" w:semiHidden="0" w:uiPriority="64" w:unhideWhenUsed="0"/>
-    <w:lsdException w:name="Medium List 1 Accent 3" w:semiHidden="0" w:uiPriority="65" w:unhideWhenUsed="0"/>
-    <w:lsdException w:name="Medium List 2 Accent 3" w:semiHidden="0" w:uiPriority="66" w:unhideWhenUsed="0"/>
-    <w:lsdException w:name="Medium Grid 1 Accent 3" w:semiHidden="0" w:uiPriority="67" w:unhideWhenUsed="0"/>
-    <w:lsdException w:name="Medium Grid 2 Accent 3" w:semiHidden="0" w:uiPriority="68" w:unhideWhenUsed="0"/>
-    <w:lsdException w:name="Medium Grid 3 Accent 3" w:semiHidden="0" w:uiPriority="69" w:unhideWhenUsed="0"/>
-    <w:lsdException w:name="Dark List Accent 3" w:semiHidden="0" w:uiPriority="70" w:unhideWhenUsed="0"/>
-    <w:lsdException w:name="Colorful Shading Accent 3" w:semiHidden="0" w:uiPriority="71" w:unhideWhenUsed="0"/>
-    <w:lsdException w:name="Colorful List Accent 3" w:semiHidden="0" w:uiPriority="72" w:unhideWhenUsed="0"/>
-    <w:lsdException w:name="Colorful Grid Accent 3" w:semiHidden="0" w:uiPriority="73" w:unhideWhenUsed="0"/>
-    <w:lsdException w:name="Light Shading Accent 4" w:semiHidden="0" w:uiPriority="60" w:unhideWhenUsed="0"/>
-    <w:lsdException w:name="Light List Accent 4" w:semiHidden="0" w:uiPriority="61" w:unhideWhenUsed="0"/>
-    <w:lsdException w:name="Light Grid Accent 4" w:semiHidden="0" w:uiPriority="62" w:unhideWhenUsed="0"/>
-    <w:lsdException w:name="Medium Shading 1 Accent 4" w:semiHidden="0" w:uiPriority="63" w:unhideWhenUsed="0"/>
-    <w:lsdException w:name="Medium Shading 2 Accent 4" w:semiHidden="0" w:uiPriority="64" w:unhideWhenUsed="0"/>
-    <w:lsdException w:name="Medium List 1 Accent 4" w:semiHidden="0" w:uiPriority="65" w:unhideWhenUsed="0"/>
-    <w:lsdException w:name="Medium List 2 Accent 4" w:semiHidden="0" w:uiPriority="66" w:unhideWhenUsed="0"/>
-    <w:lsdException w:name="Medium Grid 1 Accent 4" w:semiHidden="0" w:uiPriority="67" w:unhideWhenUsed="0"/>
-    <w:lsdException w:name="Medium Grid 2 Accent 4" w:semiHidden="0" w:uiPriority="68" w:unhideWhenUsed="0"/>
-    <w:lsdException w:name="Medium Grid 3 Accent 4" w:semiHidden="0" w:uiPriority="69" w:unhideWhenUsed="0"/>
-    <w:lsdException w:name="Dark List Accent 4" w:semiHidden="0" w:uiPriority="70" w:unhideWhenUsed="0"/>
-    <w:lsdException w:name="Colorful Shading Accent 4" w:semiHidden="0" w:uiPriority="71" w:unhideWhenUsed="0"/>
-    <w:lsdException w:name="Colorful List Accent 4" w:semiHidden="0" w:uiPriority="72" w:unhideWhenUsed="0"/>
-    <w:lsdException w:name="Colorful Grid Accent 4" w:semiHidden="0" w:uiPriority="73" w:unhideWhenUsed="0"/>
-    <w:lsdException w:name="Light Shading Accent 5" w:semiHidden="0" w:uiPriority="60" w:unhideWhenUsed="0"/>
-    <w:lsdException w:name="Light List Accent 5" w:semiHidden="0" w:uiPriority="61" w:unhideWhenUsed="0"/>
-    <w:lsdException w:name="Light Grid Accent 5" w:semiHidden="0" w:uiPriority="62" w:unhideWhenUsed="0"/>
-    <w:lsdException w:name="Medium Shading 1 Accent 5" w:semiHidden="0" w:uiPriority="63" w:unhideWhenUsed="0"/>
-    <w:lsdException w:name="Medium Shading 2 Accent 5" w:semiHidden="0" w:uiPriority="64" w:unhideWhenUsed="0"/>
-    <w:lsdException w:name="Medium List 1 Accent 5" w:semiHidden="0" w:uiPriority="65" w:unhideWhenUsed="0"/>
-    <w:lsdException w:name="Medium List 2 Accent 5" w:semiHidden="0" w:uiPriority="66" w:unhideWhenUsed="0"/>
-    <w:lsdException w:name="Medium Grid 1 Accent 5" w:semiHidden="0" w:uiPriority="67" w:unhideWhenUsed="0"/>
-    <w:lsdException w:name="Medium Grid 2 Accent 5" w:semiHidden="0" w:uiPriority="68" w:unhideWhenUsed="0"/>
-    <w:lsdException w:name="Medium Grid 3 Accent 5" w:semiHidden="0" w:uiPriority="69" w:unhideWhenUsed="0"/>
-    <w:lsdException w:name="Dark List Accent 5" w:semiHidden="0" w:uiPriority="70" w:unhideWhenUsed="0"/>
-    <w:lsdException w:name="Colorful Shading Accent 5" w:semiHidden="0" w:uiPriority="71" w:unhideWhenUsed="0"/>
-    <w:lsdException w:name="Colorful List Accent 5" w:semiHidden="0" w:uiPriority="72" w:unhideWhenUsed="0"/>
-    <w:lsdException w:name="Colorful Grid Accent 5" w:semiHidden="0" w:uiPriority="73" w:unhideWhenUsed="0"/>
-    <w:lsdException w:name="Light Shading Accent 6" w:semiHidden="0" w:uiPriority="60" w:unhideWhenUsed="0"/>
-    <w:lsdException w:name="Light List Accent 6" w:semiHidden="0" w:uiPriority="61" w:unhideWhenUsed="0"/>
-    <w:lsdException w:name="Light Grid Accent 6" w:semiHidden="0" w:uiPriority="62" w:unhideWhenUsed="0"/>
-    <w:lsdException w:name="Medium Shading 1 Accent 6" w:semiHidden="0" w:uiPriority="63" w:unhideWhenUsed="0"/>
-    <w:lsdException w:name="Medium Shading 2 Accent 6" w:semiHidden="0" w:uiPriority="64" w:unhideWhenUsed="0"/>
-    <w:lsdException w:name="Medium List 1 Accent 6" w:semiHidden="0" w:uiPriority="65" w:unhideWhenUsed="0"/>
-    <w:lsdException w:name="Medium List 2 Accent 6" w:semiHidden="0" w:uiPriority="66" w:unhideWhenUsed="0"/>
-    <w:lsdException w:name="Medium Grid 1 Accent 6" w:semiHidden="0" w:uiPriority="67" w:unhideWhenUsed="0"/>
-    <w:lsdException w:name="Medium Grid 2 Accent 6" w:semiHidden="0" w:uiPriority="68" w:unhideWhenUsed="0"/>
-    <w:lsdException w:name="Medium Grid 3 Accent 6" w:semiHidden="0" w:uiPriority="69" w:unhideWhenUsed="0"/>
-    <w:lsdException w:name="Dark List Accent 6" w:semiHidden="0" w:uiPriority="70" w:unhideWhenUsed="0"/>
-    <w:lsdException w:name="Colorful Shading Accent 6" w:semiHidden="0" w:uiPriority="71" w:unhideWhenUsed="0"/>
-    <w:lsdException w:name="Colorful List Accent 6" w:semiHidden="0" w:uiPriority="72" w:unhideWhenUsed="0"/>
-    <w:lsdException w:name="Colorful Grid Accent 6" w:semiHidden="0" w:uiPriority="73" w:unhideWhenUsed="0"/>
-    <w:lsdException w:name="Subtle Emphasis" w:semiHidden="0" w:uiPriority="19" w:unhideWhenUsed="0" w:qFormat="1"/>
-    <w:lsdException w:name="Intense Emphasis" w:semiHidden="0" w:uiPriority="21" w:unhideWhenUsed="0" w:qFormat="1"/>
-    <w:lsdException w:name="Subtle Reference" w:semiHidden="0" w:uiPriority="31" w:unhideWhenUsed="0" w:qFormat="1"/>
-    <w:lsdException w:name="Intense Reference" w:semiHidden="0" w:uiPriority="32" w:unhideWhenUsed="0" w:qFormat="1"/>
-    <w:lsdException w:name="Book Title" w:semiHidden="0" w:uiPriority="33" w:unhideWhenUsed="0" w:qFormat="1"/>
-    <w:lsdException w:name="Bibliography" w:uiPriority="37"/>
-    <w:lsdException w:name="TOC Heading" w:uiPriority="39" w:qFormat="1"/>
-  </w:latentStyles>
-  <w:style w:type="paragraph" w:default="1" w:styleId="Normal">
-    <w:name w:val="Normal"/>
+  <w:style w:type="character" w:customStyle="1" w:styleId="Heading1Char">
+    <w:name w:val="Heading 1 Char"/>
+    <w:basedOn w:val="DefaultParagraphFont"/>
+    <w:link w:val="Heading1"/>
+    <w:uiPriority w:val="9"/>
+    <w:rsid w:val="007215C0"/>
+    <w:rPr>
+      <w:rFonts w:asciiTheme="majorHAnsi" w:eastAsiaTheme="majorEastAsia" w:hAnsiTheme="majorHAnsi" w:cstheme="majorBidi"/>
+      <w:color w:val="2E74B5" w:themeColor="accent1" w:themeShade="BF"/>
+      <w:sz w:val="32"/>
+      <w:szCs w:val="32"/>
+    </w:rPr>
+  </w:style>
+  <w:style w:type="character" w:customStyle="1" w:styleId="Heading2Char">
+    <w:name w:val="Heading 2 Char"/>
+    <w:basedOn w:val="DefaultParagraphFont"/>
+    <w:link w:val="Heading2"/>
+    <w:uiPriority w:val="9"/>
+    <w:rsid w:val="007215C0"/>
+    <w:rPr>
+      <w:rFonts w:asciiTheme="majorHAnsi" w:eastAsiaTheme="majorEastAsia" w:hAnsiTheme="majorHAnsi" w:cstheme="majorBidi"/>
+      <w:color w:val="2E74B5" w:themeColor="accent1" w:themeShade="BF"/>
+      <w:sz w:val="26"/>
+      <w:szCs w:val="26"/>
+    </w:rPr>
+  </w:style>
+  <w:style w:type="paragraph" w:styleId="Subtitle">
+    <w:name w:val="Subtitle"/>
+    <w:basedOn w:val="Normal"/>
+    <w:next w:val="Normal"/>
+    <w:link w:val="SubtitleChar"/>
+    <w:uiPriority w:val="11"/>
     <w:qFormat/>
-    <w:rsid w:val="00882FD4"/>
+    <w:rsid w:val="007215C0"/>
+    <w:pPr>
+      <w:numPr>
+        <w:ilvl w:val="1"/>
+      </w:numPr>
+    </w:pPr>
+    <w:rPr>
+      <w:rFonts w:eastAsiaTheme="minorEastAsia"/>
+      <w:color w:val="5A5A5A" w:themeColor="text1" w:themeTint="A5"/>
+      <w:spacing w:val="15"/>
+    </w:rPr>
   </w:style>
-  <w:style w:type="character" w:default="1" w:styleId="VarsaylanParagrafYazTipi">
-    <w:name w:val="Default Paragraph Font"/>
-    <w:uiPriority w:val="1"/>
-    <w:semiHidden/>
-    <w:unhideWhenUsed/>
+  <w:style w:type="character" w:customStyle="1" w:styleId="SubtitleChar">
+    <w:name w:val="Subtitle Char"/>
+    <w:basedOn w:val="DefaultParagraphFont"/>
+    <w:link w:val="Subtitle"/>
+    <w:uiPriority w:val="11"/>
+    <w:rsid w:val="007215C0"/>
+    <w:rPr>
+      <w:rFonts w:eastAsiaTheme="minorEastAsia"/>
+      <w:color w:val="5A5A5A" w:themeColor="text1" w:themeTint="A5"/>
+      <w:spacing w:val="15"/>
+    </w:rPr>
   </w:style>
-  <w:style w:type="table" w:default="1" w:styleId="NormalTablo">
-    <w:name w:val="Normal Table"/>
+  <w:style w:type="character" w:styleId="UnresolvedMention">
+    <w:name w:val="Unresolved Mention"/>
+    <w:basedOn w:val="DefaultParagraphFont"/>
     <w:uiPriority w:val="99"/>
     <w:semiHidden/>
     <w:unhideWhenUsed/>
-    <w:tblPr>
-      <w:tblInd w:w="0" w:type="dxa"/>
-      <w:tblCellMar>
-        <w:top w:w="0" w:type="dxa"/>
-        <w:left w:w="108" w:type="dxa"/>
-        <w:bottom w:w="0" w:type="dxa"/>
-        <w:right w:w="108" w:type="dxa"/>
-      </w:tblCellMar>
-    </w:tblPr>
-  </w:style>
-  <w:style w:type="numbering" w:default="1" w:styleId="ListeYok">
-    <w:name w:val="No List"/>
-    <w:uiPriority w:val="99"/>
-    <w:semiHidden/>
-    <w:unhideWhenUsed/>
-  </w:style>
-  <w:style w:type="table" w:styleId="TabloKlavuzu">
-    <w:name w:val="Table Grid"/>
-    <w:basedOn w:val="NormalTablo"/>
-    <w:uiPriority w:val="39"/>
-    <w:rsid w:val="00882FD4"/>
-    <w:pPr>
-      <w:spacing w:after="0" w:line="240" w:lineRule="auto"/>
-    </w:pPr>
-    <w:tblPr>
-      <w:tblBorders>
-        <w:top w:val="single" w:sz="4" w:space="0" w:color="auto"/>
-        <w:left w:val="single" w:sz="4" w:space="0" w:color="auto"/>
-        <w:bottom w:val="single" w:sz="4" w:space="0" w:color="auto"/>
-        <w:right w:val="single" w:sz="4" w:space="0" w:color="auto"/>
-        <w:insideH w:val="single" w:sz="4" w:space="0" w:color="auto"/>
-        <w:insideV w:val="single" w:sz="4" w:space="0" w:color="auto"/>
-      </w:tblBorders>
-    </w:tblPr>
-  </w:style>
-  <w:style w:type="character" w:styleId="Kpr">
-    <w:name w:val="Hyperlink"/>
-    <w:basedOn w:val="VarsaylanParagrafYazTipi"/>
-    <w:uiPriority w:val="99"/>
-    <w:unhideWhenUsed/>
-    <w:rsid w:val="00964681"/>
+    <w:rsid w:val="00AD7E11"/>
     <w:rPr>
-      <w:color w:val="0563C1" w:themeColor="hyperlink"/>
-      <w:u w:val="single"/>
-    </w:rPr>
-  </w:style>
-  <w:style w:type="paragraph" w:styleId="ListeParagraf">
-    <w:name w:val="List Paragraph"/>
-    <w:basedOn w:val="Normal"/>
-    <w:uiPriority w:val="34"/>
-    <w:qFormat/>
-    <w:rsid w:val="00877BB0"/>
-    <w:pPr>
-      <w:ind w:left="720"/>
-      <w:contextualSpacing/>
-    </w:pPr>
-  </w:style>
-  <w:style w:type="paragraph" w:styleId="BalonMetni">
-    <w:name w:val="Balloon Text"/>
-    <w:basedOn w:val="Normal"/>
-    <w:link w:val="BalonMetniChar"/>
-    <w:uiPriority w:val="99"/>
-    <w:semiHidden/>
-    <w:unhideWhenUsed/>
-    <w:rsid w:val="005B512A"/>
-    <w:pPr>
-      <w:spacing w:after="0" w:line="240" w:lineRule="auto"/>
-    </w:pPr>
-    <w:rPr>
-      <w:rFonts w:ascii="Segoe UI" w:hAnsi="Segoe UI" w:cs="Segoe UI"/>
-      <w:sz w:val="18"/>
-      <w:szCs w:val="18"/>
-    </w:rPr>
-  </w:style>
-  <w:style w:type="character" w:customStyle="1" w:styleId="BalonMetniChar">
-    <w:name w:val="Balon Metni Char"/>
-    <w:basedOn w:val="VarsaylanParagrafYazTipi"/>
-    <w:link w:val="BalonMetni"/>
-    <w:uiPriority w:val="99"/>
-    <w:semiHidden/>
-    <w:rsid w:val="005B512A"/>
-    <w:rPr>
-      <w:rFonts w:ascii="Segoe UI" w:hAnsi="Segoe UI" w:cs="Segoe UI"/>
-      <w:sz w:val="18"/>
-      <w:szCs w:val="18"/>
-    </w:rPr>
-  </w:style>
-  <w:style w:type="paragraph" w:styleId="stbilgi">
-    <w:name w:val="header"/>
-    <w:basedOn w:val="Normal"/>
-    <w:link w:val="stbilgiChar"/>
-    <w:uiPriority w:val="99"/>
-    <w:unhideWhenUsed/>
-    <w:rsid w:val="00533C5A"/>
-    <w:pPr>
-      <w:tabs>
-        <w:tab w:val="center" w:pos="4680"/>
-        <w:tab w:val="right" w:pos="9360"/>
-      </w:tabs>
-      <w:spacing w:after="0" w:line="240" w:lineRule="auto"/>
-    </w:pPr>
-  </w:style>
-  <w:style w:type="character" w:customStyle="1" w:styleId="stbilgiChar">
-    <w:name w:val="Üstbilgi Char"/>
-    <w:basedOn w:val="VarsaylanParagrafYazTipi"/>
-    <w:link w:val="stbilgi"/>
-    <w:uiPriority w:val="99"/>
-    <w:rsid w:val="00533C5A"/>
-  </w:style>
-  <w:style w:type="paragraph" w:styleId="Altbilgi">
-    <w:name w:val="footer"/>
-    <w:basedOn w:val="Normal"/>
-    <w:link w:val="AltbilgiChar"/>
-    <w:uiPriority w:val="99"/>
-    <w:unhideWhenUsed/>
-    <w:rsid w:val="00533C5A"/>
-    <w:pPr>
-      <w:tabs>
-        <w:tab w:val="center" w:pos="4680"/>
-        <w:tab w:val="right" w:pos="9360"/>
-      </w:tabs>
-      <w:spacing w:after="0" w:line="240" w:lineRule="auto"/>
-    </w:pPr>
-  </w:style>
-  <w:style w:type="character" w:customStyle="1" w:styleId="AltbilgiChar">
-    <w:name w:val="Altbilgi Char"/>
-    <w:basedOn w:val="VarsaylanParagrafYazTipi"/>
-    <w:link w:val="Altbilgi"/>
-    <w:uiPriority w:val="99"/>
-    <w:rsid w:val="00533C5A"/>
-  </w:style>
-  <w:style w:type="character" w:styleId="zlenenKpr">
-    <w:name w:val="FollowedHyperlink"/>
-    <w:basedOn w:val="VarsaylanParagrafYazTipi"/>
-    <w:uiPriority w:val="99"/>
-    <w:semiHidden/>
-    <w:unhideWhenUsed/>
-    <w:rsid w:val="000565DA"/>
-    <w:rPr>
-      <w:color w:val="954F72" w:themeColor="followedHyperlink"/>
-      <w:u w:val="single"/>
-    </w:rPr>
-  </w:style>
-  <w:style w:type="character" w:styleId="Gl">
-    <w:name w:val="Strong"/>
-    <w:basedOn w:val="VarsaylanParagrafYazTipi"/>
-    <w:uiPriority w:val="22"/>
-    <w:qFormat/>
-    <w:rsid w:val="000706C6"/>
-    <w:rPr>
-      <w:b/>
-      <w:bCs/>
+      <w:color w:val="605E5C"/>
+      <w:shd w:val="clear" w:color="auto" w:fill="E1DFDD"/>
     </w:rPr>
   </w:style>
 </w:styles>
@@ -7076,7 +8354,7 @@
   <a:extraClrSchemeLst/>
   <a:extLst>
     <a:ext uri="{05A4C25C-085E-4340-85A3-A5531E510DB2}">
-      <thm15:themeFamily xmlns:thm15="http://schemas.microsoft.com/office/thememl/2012/main" xmlns="" name="Office Theme" id="{62F939B6-93AF-4DB8-9C6B-D6C7DFDC589F}" vid="{4A3C46E8-61CC-4603-A589-7422A47A8E4A}"/>
+      <thm15:themeFamily xmlns:thm15="http://schemas.microsoft.com/office/thememl/2012/main" name="Office Theme" id="{62F939B6-93AF-4DB8-9C6B-D6C7DFDC589F}" vid="{4A3C46E8-61CC-4603-A589-7422A47A8E4A}"/>
     </a:ext>
   </a:extLst>
 </a:theme>
@@ -7087,7 +8365,7 @@
 </file>
 
 <file path=customXml/itemProps1.xml><?xml version="1.0" encoding="utf-8"?>
-<ds:datastoreItem xmlns:ds="http://schemas.openxmlformats.org/officeDocument/2006/customXml" ds:itemID="{5921055A-FF83-4D67-8A04-35B3F6CD5DC7}">
+<ds:datastoreItem xmlns:ds="http://schemas.openxmlformats.org/officeDocument/2006/customXml" ds:itemID="{26ADA0C8-8456-415F-900B-BAF2472BA5E6}">
   <ds:schemaRefs>
     <ds:schemaRef ds:uri="http://schemas.openxmlformats.org/officeDocument/2006/bibliography"/>
   </ds:schemaRefs>

</xml_diff>